<commit_message>
Added some materials for slices.
</commit_message>
<xml_diff>
--- a/_Holland_College/工作汇报.docx
+++ b/_Holland_College/工作汇报.docx
@@ -7,12 +7,14 @@
         <w:pStyle w:val="1"/>
         <w:jc w:val="center"/>
       </w:pPr>
+      <w:proofErr w:type="spellStart"/>
       <w:r>
         <w:rPr>
           <w:rFonts w:hint="eastAsia"/>
         </w:rPr>
         <w:t>中加合作办学模式探讨</w:t>
       </w:r>
+      <w:proofErr w:type="spellEnd"/>
     </w:p>
     <w:p>
       <w:pPr>
@@ -21,10 +23,14 @@
           <w:ilvl w:val="0"/>
           <w:numId w:val="7"/>
         </w:numPr>
-      </w:pPr>
-      <w:r>
-        <w:rPr>
-          <w:rFonts w:hint="eastAsia"/>
+        <w:rPr>
+          <w:lang w:eastAsia="zh-CN"/>
+        </w:rPr>
+      </w:pPr>
+      <w:r>
+        <w:rPr>
+          <w:rFonts w:hint="eastAsia"/>
+          <w:lang w:eastAsia="zh-CN"/>
         </w:rPr>
         <w:t>赴加学习三个月情况简介</w:t>
       </w:r>
@@ -32,7 +38,7 @@
     <w:p>
       <w:pPr>
         <w:rPr>
-          <w:rFonts w:hint="eastAsia"/>
+          <w:lang w:eastAsia="zh-CN"/>
         </w:rPr>
       </w:pPr>
       <w:r>
@@ -96,7 +102,23 @@
           <w:rFonts w:hint="eastAsia"/>
           <w:lang w:eastAsia="zh-CN"/>
         </w:rPr>
-        <w:t>日，刘海波与谢红两位老师赴加拿大爱德华王子岛省（以下简称</w:t>
+        <w:t>日，刘海波与谢红两位</w:t>
+      </w:r>
+      <w:proofErr w:type="gramStart"/>
+      <w:r>
+        <w:rPr>
+          <w:rFonts w:hint="eastAsia"/>
+          <w:lang w:eastAsia="zh-CN"/>
+        </w:rPr>
+        <w:t>老师赴</w:t>
+      </w:r>
+      <w:proofErr w:type="gramEnd"/>
+      <w:r>
+        <w:rPr>
+          <w:rFonts w:hint="eastAsia"/>
+          <w:lang w:eastAsia="zh-CN"/>
+        </w:rPr>
+        <w:t>加拿大爱德华王子岛省（以下简称</w:t>
       </w:r>
       <w:r>
         <w:rPr>
@@ -173,19 +195,19 @@
           <w:rFonts w:hint="eastAsia"/>
           <w:lang w:eastAsia="zh-CN"/>
         </w:rPr>
-        <w:t>个小时左右的英语培训。</w:t>
-      </w:r>
-      <w:r>
-        <w:rPr>
-          <w:rFonts w:hint="eastAsia"/>
-        </w:rPr>
-        <w:t>深入体验了加方计算机网络技术专业的教学运作和荷兰学院教育理念在教学实践中的贯彻，提升了教师参与国际化教育交流项目的能力，为在本校开展合作办学项目奠定了坚实的基础。</w:t>
-      </w:r>
-    </w:p>
-    <w:p>
-      <w:r>
-        <w:rPr>
-          <w:rFonts w:hint="eastAsia"/>
+        <w:t>个小时左右的英语培训。深入体验了加方计算机网络技术专业的教学运作和荷兰学院教育理念在教学实践中的贯彻，提升了教师参与国际化教育交流项目的能力，为在本校开展合作办学项目奠定了坚实的基础。</w:t>
+      </w:r>
+    </w:p>
+    <w:p>
+      <w:pPr>
+        <w:rPr>
+          <w:lang w:eastAsia="zh-CN"/>
+        </w:rPr>
+      </w:pPr>
+      <w:r>
+        <w:rPr>
+          <w:rFonts w:hint="eastAsia"/>
+          <w:lang w:eastAsia="zh-CN"/>
         </w:rPr>
         <w:t>以下是学习三个月的收获：</w:t>
       </w:r>
@@ -197,39 +219,48 @@
           <w:ilvl w:val="0"/>
           <w:numId w:val="6"/>
         </w:numPr>
-      </w:pPr>
-      <w:r>
-        <w:rPr>
-          <w:rFonts w:hint="eastAsia"/>
+        <w:rPr>
+          <w:lang w:eastAsia="zh-CN"/>
+        </w:rPr>
+      </w:pPr>
+      <w:r>
+        <w:rPr>
+          <w:rFonts w:hint="eastAsia"/>
+          <w:lang w:eastAsia="zh-CN"/>
         </w:rPr>
         <w:t>完成计算机网络技术专业（</w:t>
       </w:r>
       <w:r>
         <w:rPr>
           <w:rFonts w:hint="eastAsia"/>
+          <w:lang w:eastAsia="zh-CN"/>
         </w:rPr>
         <w:t>CNT</w:t>
       </w:r>
       <w:r>
         <w:rPr>
           <w:rFonts w:hint="eastAsia"/>
+          <w:lang w:eastAsia="zh-CN"/>
         </w:rPr>
         <w:t>）秋冬季学期两个年级的</w:t>
       </w:r>
       <w:r>
         <w:rPr>
           <w:rFonts w:hint="eastAsia"/>
+          <w:lang w:eastAsia="zh-CN"/>
         </w:rPr>
         <w:t>11</w:t>
       </w:r>
       <w:r>
         <w:rPr>
           <w:rFonts w:hint="eastAsia"/>
+          <w:lang w:eastAsia="zh-CN"/>
         </w:rPr>
         <w:t>门课程的学习</w:t>
       </w:r>
     </w:p>
     <w:p>
+      <w:proofErr w:type="spellStart"/>
       <w:r>
         <w:rPr>
           <w:rFonts w:hint="eastAsia"/>
@@ -240,67 +271,144 @@
         <w:rPr>
           <w:rFonts w:hint="eastAsia"/>
         </w:rPr>
-        <w:t>A+ Hardware</w:t>
-      </w:r>
-      <w:r>
-        <w:rPr>
-          <w:rFonts w:hint="eastAsia"/>
-        </w:rPr>
-        <w:t>）、计算机软件（</w:t>
-      </w:r>
-      <w:r>
-        <w:rPr>
-          <w:rFonts w:hint="eastAsia"/>
-        </w:rPr>
-        <w:t>A+ Software</w:t>
-      </w:r>
-      <w:r>
-        <w:rPr>
-          <w:rFonts w:hint="eastAsia"/>
-        </w:rPr>
-        <w:t>）、技术性沟通（</w:t>
-      </w:r>
-      <w:r>
-        <w:rPr>
-          <w:rFonts w:hint="eastAsia"/>
-        </w:rPr>
-        <w:t>Technical Communications</w:t>
-      </w:r>
-      <w:r>
-        <w:rPr>
-          <w:rFonts w:hint="eastAsia"/>
-        </w:rPr>
-        <w:t>）、思科网络学院（</w:t>
-      </w:r>
-      <w:r>
-        <w:rPr>
-          <w:rFonts w:hint="eastAsia"/>
-        </w:rPr>
-        <w:t>CCNA-I</w:t>
-      </w:r>
-      <w:r>
-        <w:rPr>
-          <w:rFonts w:hint="eastAsia"/>
-        </w:rPr>
-        <w:t>）、计算机基础（</w:t>
-      </w:r>
-      <w:r>
-        <w:rPr>
-          <w:rFonts w:hint="eastAsia"/>
-        </w:rPr>
-        <w:t>Computer Essentials</w:t>
-      </w:r>
-      <w:r>
-        <w:rPr>
-          <w:rFonts w:hint="eastAsia"/>
-        </w:rPr>
-        <w:t>）、项目管理（</w:t>
-      </w:r>
-      <w:r>
-        <w:rPr>
-          <w:rFonts w:hint="eastAsia"/>
-        </w:rPr>
-        <w:t>Project Management</w:t>
+        <w:t>A</w:t>
+      </w:r>
+      <w:proofErr w:type="spellEnd"/>
+      <w:r>
+        <w:rPr>
+          <w:rFonts w:hint="eastAsia"/>
+        </w:rPr>
+        <w:t>+ Hardware</w:t>
+      </w:r>
+      <w:r>
+        <w:rPr>
+          <w:rFonts w:hint="eastAsia"/>
+        </w:rPr>
+        <w:t>）、</w:t>
+      </w:r>
+      <w:proofErr w:type="spellStart"/>
+      <w:r>
+        <w:rPr>
+          <w:rFonts w:hint="eastAsia"/>
+        </w:rPr>
+        <w:t>计算机软件（</w:t>
+      </w:r>
+      <w:r>
+        <w:rPr>
+          <w:rFonts w:hint="eastAsia"/>
+        </w:rPr>
+        <w:t>A</w:t>
+      </w:r>
+      <w:proofErr w:type="spellEnd"/>
+      <w:r>
+        <w:rPr>
+          <w:rFonts w:hint="eastAsia"/>
+        </w:rPr>
+        <w:t>+ Software</w:t>
+      </w:r>
+      <w:r>
+        <w:rPr>
+          <w:rFonts w:hint="eastAsia"/>
+        </w:rPr>
+        <w:t>）、</w:t>
+      </w:r>
+      <w:proofErr w:type="spellStart"/>
+      <w:r>
+        <w:rPr>
+          <w:rFonts w:hint="eastAsia"/>
+        </w:rPr>
+        <w:t>技术性沟通（</w:t>
+      </w:r>
+      <w:r>
+        <w:rPr>
+          <w:rFonts w:hint="eastAsia"/>
+        </w:rPr>
+        <w:t>Technical</w:t>
+      </w:r>
+      <w:proofErr w:type="spellEnd"/>
+      <w:r>
+        <w:rPr>
+          <w:rFonts w:hint="eastAsia"/>
+        </w:rPr>
+        <w:t xml:space="preserve"> Communications</w:t>
+      </w:r>
+      <w:r>
+        <w:rPr>
+          <w:rFonts w:hint="eastAsia"/>
+        </w:rPr>
+        <w:t>）、</w:t>
+      </w:r>
+      <w:proofErr w:type="spellStart"/>
+      <w:r>
+        <w:rPr>
+          <w:rFonts w:hint="eastAsia"/>
+        </w:rPr>
+        <w:t>思科网络学院（</w:t>
+      </w:r>
+      <w:r>
+        <w:rPr>
+          <w:rFonts w:hint="eastAsia"/>
+        </w:rPr>
+        <w:t>CCNA</w:t>
+      </w:r>
+      <w:proofErr w:type="spellEnd"/>
+      <w:r>
+        <w:rPr>
+          <w:rFonts w:hint="eastAsia"/>
+        </w:rPr>
+        <w:t>-I</w:t>
+      </w:r>
+      <w:r>
+        <w:rPr>
+          <w:rFonts w:hint="eastAsia"/>
+        </w:rPr>
+        <w:t>）、</w:t>
+      </w:r>
+      <w:proofErr w:type="spellStart"/>
+      <w:r>
+        <w:rPr>
+          <w:rFonts w:hint="eastAsia"/>
+        </w:rPr>
+        <w:t>计算机基础（</w:t>
+      </w:r>
+      <w:r>
+        <w:rPr>
+          <w:rFonts w:hint="eastAsia"/>
+        </w:rPr>
+        <w:t>Computer</w:t>
+      </w:r>
+      <w:proofErr w:type="spellEnd"/>
+      <w:r>
+        <w:rPr>
+          <w:rFonts w:hint="eastAsia"/>
+        </w:rPr>
+        <w:t xml:space="preserve"> Essentials</w:t>
+      </w:r>
+      <w:r>
+        <w:rPr>
+          <w:rFonts w:hint="eastAsia"/>
+        </w:rPr>
+        <w:t>）、</w:t>
+      </w:r>
+      <w:proofErr w:type="spellStart"/>
+      <w:r>
+        <w:rPr>
+          <w:rFonts w:hint="eastAsia"/>
+        </w:rPr>
+        <w:t>项目管理（</w:t>
+      </w:r>
+      <w:r>
+        <w:rPr>
+          <w:rFonts w:hint="eastAsia"/>
+        </w:rPr>
+        <w:t>Project</w:t>
+      </w:r>
+      <w:proofErr w:type="spellEnd"/>
+      <w:r>
+        <w:rPr>
+          <w:rFonts w:hint="eastAsia"/>
+        </w:rPr>
+        <w:t xml:space="preserve"> Management</w:t>
       </w:r>
       <w:r>
         <w:rPr>
@@ -310,6 +418,7 @@
       </w:r>
     </w:p>
     <w:p>
+      <w:proofErr w:type="spellStart"/>
       <w:r>
         <w:rPr>
           <w:rFonts w:hint="eastAsia"/>
@@ -326,13 +435,27 @@
         <w:rPr>
           <w:rFonts w:hint="eastAsia"/>
         </w:rPr>
-        <w:t>Active Directory</w:t>
-      </w:r>
-      <w:r>
-        <w:rPr>
-          <w:rFonts w:hint="eastAsia"/>
-        </w:rPr>
-        <w:t>）、虚拟化（</w:t>
+        <w:t>Active</w:t>
+      </w:r>
+      <w:proofErr w:type="spellEnd"/>
+      <w:r>
+        <w:rPr>
+          <w:rFonts w:hint="eastAsia"/>
+        </w:rPr>
+        <w:t xml:space="preserve"> Directory</w:t>
+      </w:r>
+      <w:r>
+        <w:rPr>
+          <w:rFonts w:hint="eastAsia"/>
+        </w:rPr>
+        <w:t>）、</w:t>
+      </w:r>
+      <w:proofErr w:type="spellStart"/>
+      <w:r>
+        <w:rPr>
+          <w:rFonts w:hint="eastAsia"/>
+        </w:rPr>
+        <w:t>虚拟化（</w:t>
       </w:r>
       <w:r>
         <w:rPr>
@@ -340,23 +463,45 @@
         </w:rPr>
         <w:t>Virtualization</w:t>
       </w:r>
-      <w:r>
-        <w:rPr>
-          <w:rFonts w:hint="eastAsia"/>
-        </w:rPr>
-        <w:t>）、网络分析与设计（</w:t>
-      </w:r>
-      <w:r>
-        <w:rPr>
-          <w:rFonts w:hint="eastAsia"/>
-        </w:rPr>
-        <w:t>Network Analysis and Design</w:t>
-      </w:r>
-      <w:r>
-        <w:rPr>
-          <w:rFonts w:hint="eastAsia"/>
-        </w:rPr>
-        <w:t>）、网络多媒体（</w:t>
+      <w:proofErr w:type="spellEnd"/>
+      <w:r>
+        <w:rPr>
+          <w:rFonts w:hint="eastAsia"/>
+        </w:rPr>
+        <w:t>）、</w:t>
+      </w:r>
+      <w:proofErr w:type="spellStart"/>
+      <w:r>
+        <w:rPr>
+          <w:rFonts w:hint="eastAsia"/>
+        </w:rPr>
+        <w:t>网络分析与设计（</w:t>
+      </w:r>
+      <w:r>
+        <w:rPr>
+          <w:rFonts w:hint="eastAsia"/>
+        </w:rPr>
+        <w:t>Network</w:t>
+      </w:r>
+      <w:proofErr w:type="spellEnd"/>
+      <w:r>
+        <w:rPr>
+          <w:rFonts w:hint="eastAsia"/>
+        </w:rPr>
+        <w:t xml:space="preserve"> Analysis and Design</w:t>
+      </w:r>
+      <w:r>
+        <w:rPr>
+          <w:rFonts w:hint="eastAsia"/>
+        </w:rPr>
+        <w:t>）、</w:t>
+      </w:r>
+      <w:proofErr w:type="spellStart"/>
+      <w:r>
+        <w:rPr>
+          <w:rFonts w:hint="eastAsia"/>
+        </w:rPr>
+        <w:t>网络多媒体（</w:t>
       </w:r>
       <w:r>
         <w:rPr>
@@ -364,17 +509,32 @@
         </w:rPr>
         <w:t>VVoN</w:t>
       </w:r>
-      <w:r>
-        <w:rPr>
-          <w:rFonts w:hint="eastAsia"/>
-        </w:rPr>
-        <w:t>）、技术项目报告（</w:t>
-      </w:r>
-      <w:r>
-        <w:rPr>
-          <w:rFonts w:hint="eastAsia"/>
-        </w:rPr>
-        <w:t>Technical Project Presentation</w:t>
+      <w:proofErr w:type="spellEnd"/>
+      <w:r>
+        <w:rPr>
+          <w:rFonts w:hint="eastAsia"/>
+        </w:rPr>
+        <w:t>）、</w:t>
+      </w:r>
+      <w:proofErr w:type="spellStart"/>
+      <w:r>
+        <w:rPr>
+          <w:rFonts w:hint="eastAsia"/>
+        </w:rPr>
+        <w:t>技术项目报告（</w:t>
+      </w:r>
+      <w:r>
+        <w:rPr>
+          <w:rFonts w:hint="eastAsia"/>
+        </w:rPr>
+        <w:t>Technical</w:t>
+      </w:r>
+      <w:proofErr w:type="spellEnd"/>
+      <w:r>
+        <w:rPr>
+          <w:rFonts w:hint="eastAsia"/>
+        </w:rPr>
+        <w:t xml:space="preserve"> Project Presentation</w:t>
       </w:r>
       <w:r>
         <w:rPr>
@@ -391,6 +551,7 @@
           <w:numId w:val="6"/>
         </w:numPr>
       </w:pPr>
+      <w:proofErr w:type="spellStart"/>
       <w:r>
         <w:rPr>
           <w:rFonts w:hint="eastAsia"/>
@@ -401,7 +562,14 @@
         <w:rPr>
           <w:rFonts w:hint="eastAsia"/>
         </w:rPr>
-        <w:t>Joanne M</w:t>
+        <w:t>Joanne</w:t>
+      </w:r>
+      <w:proofErr w:type="spellEnd"/>
+      <w:r>
+        <w:rPr>
+          <w:rFonts w:hint="eastAsia"/>
+        </w:rPr>
+        <w:t xml:space="preserve"> M</w:t>
       </w:r>
       <w:r>
         <w:rPr>
@@ -419,7 +587,21 @@
         <w:rPr>
           <w:rFonts w:hint="eastAsia"/>
         </w:rPr>
-        <w:t>Howard Beattie, Tara MacCallum, Tim McRoberts</w:t>
+        <w:t xml:space="preserve">Howard Beattie, Tara </w:t>
+      </w:r>
+      <w:proofErr w:type="spellStart"/>
+      <w:r>
+        <w:rPr>
+          <w:rFonts w:hint="eastAsia"/>
+        </w:rPr>
+        <w:t>MacCallum</w:t>
+      </w:r>
+      <w:proofErr w:type="spellEnd"/>
+      <w:r>
+        <w:rPr>
+          <w:rFonts w:hint="eastAsia"/>
+        </w:rPr>
+        <w:t>, Tim McRoberts</w:t>
       </w:r>
       <w:r>
         <w:rPr>
@@ -429,12 +611,14 @@
       </w:r>
     </w:p>
     <w:p>
+      <w:proofErr w:type="spellStart"/>
       <w:r>
         <w:rPr>
           <w:rFonts w:hint="eastAsia"/>
         </w:rPr>
         <w:t>专节论述</w:t>
       </w:r>
+      <w:proofErr w:type="spellEnd"/>
     </w:p>
     <w:p>
       <w:pPr>
@@ -444,6 +628,7 @@
           <w:numId w:val="6"/>
         </w:numPr>
       </w:pPr>
+      <w:proofErr w:type="spellStart"/>
       <w:r>
         <w:rPr>
           <w:rFonts w:hint="eastAsia"/>
@@ -460,7 +645,21 @@
         <w:rPr>
           <w:rFonts w:hint="eastAsia"/>
         </w:rPr>
-        <w:t>s Arsenault, Rob Blanchard, Leno, Sean</w:t>
+        <w:t>s</w:t>
+      </w:r>
+      <w:proofErr w:type="spellEnd"/>
+      <w:r>
+        <w:rPr>
+          <w:rFonts w:hint="eastAsia"/>
+        </w:rPr>
+        <w:t xml:space="preserve"> Arsenault, Rob Blanchard, Leno, </w:t>
+      </w:r>
+      <w:proofErr w:type="spellStart"/>
+      <w:r>
+        <w:rPr>
+          <w:rFonts w:hint="eastAsia"/>
+        </w:rPr>
+        <w:t>Sean</w:t>
       </w:r>
       <w:r>
         <w:rPr>
@@ -480,14 +679,17 @@
         </w:rPr>
         <w:t>学生课堂实践中，从最贴近现实的角度观察体会荷兰学院计算机网络技术专业职业教育的特点</w:t>
       </w:r>
-    </w:p>
-    <w:p>
+      <w:proofErr w:type="spellEnd"/>
+    </w:p>
+    <w:p>
+      <w:proofErr w:type="spellStart"/>
       <w:r>
         <w:rPr>
           <w:rFonts w:hint="eastAsia"/>
         </w:rPr>
         <w:t>专节论述</w:t>
       </w:r>
+      <w:proofErr w:type="spellEnd"/>
     </w:p>
     <w:p>
       <w:pPr>
@@ -497,6 +699,7 @@
           <w:numId w:val="6"/>
         </w:numPr>
       </w:pPr>
+      <w:proofErr w:type="spellStart"/>
       <w:r>
         <w:rPr>
           <w:rFonts w:hint="eastAsia"/>
@@ -507,7 +710,21 @@
         <w:rPr>
           <w:rFonts w:hint="eastAsia"/>
         </w:rPr>
-        <w:t>Jolene Chan, Joanne MacDonald</w:t>
+        <w:t>Jolene</w:t>
+      </w:r>
+      <w:proofErr w:type="spellEnd"/>
+      <w:r>
+        <w:rPr>
+          <w:rFonts w:hint="eastAsia"/>
+        </w:rPr>
+        <w:t xml:space="preserve"> Chan, Joanne </w:t>
+      </w:r>
+      <w:proofErr w:type="spellStart"/>
+      <w:r>
+        <w:rPr>
+          <w:rFonts w:hint="eastAsia"/>
+        </w:rPr>
+        <w:t>MacDonald</w:t>
       </w:r>
       <w:r>
         <w:rPr>
@@ -515,60 +732,85 @@
         </w:rPr>
         <w:t>一起细致审核了中加合作办学项目教学环节的大量细节</w:t>
       </w:r>
-    </w:p>
-    <w:p>
-      <w:pPr>
-        <w:rPr>
-          <w:rFonts w:hint="eastAsia"/>
-        </w:rPr>
-      </w:pPr>
-      <w:r>
-        <w:rPr>
-          <w:rFonts w:hint="eastAsia"/>
+      <w:proofErr w:type="spellEnd"/>
+    </w:p>
+    <w:p>
+      <w:pPr>
+        <w:rPr>
+          <w:lang w:eastAsia="zh-CN"/>
+        </w:rPr>
+      </w:pPr>
+      <w:r>
+        <w:rPr>
+          <w:rFonts w:hint="eastAsia"/>
+          <w:lang w:eastAsia="zh-CN"/>
         </w:rPr>
         <w:t>在离开</w:t>
       </w:r>
       <w:r>
         <w:rPr>
           <w:rFonts w:hint="eastAsia"/>
+          <w:lang w:eastAsia="zh-CN"/>
         </w:rPr>
         <w:t>PEI</w:t>
       </w:r>
       <w:r>
         <w:rPr>
           <w:rFonts w:hint="eastAsia"/>
+          <w:lang w:eastAsia="zh-CN"/>
         </w:rPr>
         <w:t>前</w:t>
       </w:r>
       <w:r>
         <w:rPr>
           <w:rFonts w:hint="eastAsia"/>
+          <w:lang w:eastAsia="zh-CN"/>
         </w:rPr>
         <w:t>，两位教师与加方负责专业设置和课程设计的</w:t>
       </w:r>
       <w:r>
         <w:rPr>
           <w:rFonts w:hint="eastAsia"/>
+          <w:lang w:eastAsia="zh-CN"/>
         </w:rPr>
         <w:t>Joanne</w:t>
       </w:r>
       <w:r>
         <w:rPr>
           <w:rFonts w:hint="eastAsia"/>
+          <w:lang w:eastAsia="zh-CN"/>
         </w:rPr>
         <w:t>及中加合作项目经理</w:t>
       </w:r>
       <w:r>
         <w:rPr>
           <w:rFonts w:hint="eastAsia"/>
+          <w:lang w:eastAsia="zh-CN"/>
         </w:rPr>
         <w:t>Jolene</w:t>
       </w:r>
       <w:r>
         <w:rPr>
           <w:rFonts w:hint="eastAsia"/>
-        </w:rPr>
-        <w:t>一起，就下列合作办学项目涉及的细节进行了细致地讨论：</w:t>
+          <w:lang w:eastAsia="zh-CN"/>
+        </w:rPr>
+        <w:t>一起，就</w:t>
+      </w:r>
+      <w:proofErr w:type="gramStart"/>
+      <w:r>
+        <w:rPr>
+          <w:rFonts w:hint="eastAsia"/>
+          <w:lang w:eastAsia="zh-CN"/>
+        </w:rPr>
+        <w:t>下列合作</w:t>
+      </w:r>
+      <w:proofErr w:type="gramEnd"/>
+      <w:r>
+        <w:rPr>
+          <w:rFonts w:hint="eastAsia"/>
+          <w:lang w:eastAsia="zh-CN"/>
+        </w:rPr>
+        <w:t>办学项目涉及的细节进行了细致地讨论：</w:t>
       </w:r>
     </w:p>
     <w:p>
@@ -579,12 +821,14 @@
           <w:numId w:val="3"/>
         </w:numPr>
       </w:pPr>
+      <w:proofErr w:type="spellStart"/>
       <w:r>
         <w:rPr>
           <w:rFonts w:hint="eastAsia"/>
         </w:rPr>
         <w:t>学籍及成绩管理</w:t>
       </w:r>
+      <w:proofErr w:type="spellEnd"/>
     </w:p>
     <w:p>
       <w:pPr>
@@ -594,6 +838,7 @@
           <w:numId w:val="3"/>
         </w:numPr>
       </w:pPr>
+      <w:proofErr w:type="spellStart"/>
       <w:r>
         <w:rPr>
           <w:rFonts w:hint="eastAsia"/>
@@ -606,6 +851,7 @@
         </w:rPr>
         <w:t>的选取</w:t>
       </w:r>
+      <w:proofErr w:type="spellEnd"/>
     </w:p>
     <w:p>
       <w:pPr>
@@ -614,10 +860,14 @@
           <w:ilvl w:val="0"/>
           <w:numId w:val="3"/>
         </w:numPr>
-      </w:pPr>
-      <w:r>
-        <w:rPr>
-          <w:rFonts w:hint="eastAsia"/>
+        <w:rPr>
+          <w:lang w:eastAsia="zh-CN"/>
+        </w:rPr>
+      </w:pPr>
+      <w:r>
+        <w:rPr>
+          <w:rFonts w:hint="eastAsia"/>
+          <w:lang w:eastAsia="zh-CN"/>
         </w:rPr>
         <w:t>等价（可替换）课程清单</w:t>
       </w:r>
@@ -629,10 +879,14 @@
           <w:ilvl w:val="0"/>
           <w:numId w:val="3"/>
         </w:numPr>
-      </w:pPr>
-      <w:r>
-        <w:rPr>
-          <w:rFonts w:hint="eastAsia"/>
+        <w:rPr>
+          <w:lang w:eastAsia="zh-CN"/>
+        </w:rPr>
+      </w:pPr>
+      <w:r>
+        <w:rPr>
+          <w:rFonts w:hint="eastAsia"/>
+          <w:lang w:eastAsia="zh-CN"/>
         </w:rPr>
         <w:lastRenderedPageBreak/>
         <w:t>培养计划的重新映射（</w:t>
@@ -640,36 +894,42 @@
       <w:r>
         <w:rPr>
           <w:rFonts w:hint="eastAsia"/>
+          <w:lang w:eastAsia="zh-CN"/>
         </w:rPr>
         <w:t>Program Map</w:t>
       </w:r>
       <w:r>
         <w:rPr>
           <w:rFonts w:hint="eastAsia"/>
+          <w:lang w:eastAsia="zh-CN"/>
         </w:rPr>
         <w:t>）：从</w:t>
       </w:r>
       <w:r>
         <w:rPr>
           <w:rFonts w:hint="eastAsia"/>
+          <w:lang w:eastAsia="zh-CN"/>
         </w:rPr>
         <w:t>两学年</w:t>
       </w:r>
       <w:r>
         <w:rPr>
           <w:rFonts w:hint="eastAsia"/>
+          <w:lang w:eastAsia="zh-CN"/>
         </w:rPr>
         <w:t>的培养计划映射为</w:t>
       </w:r>
       <w:r>
         <w:rPr>
           <w:rFonts w:hint="eastAsia"/>
+          <w:lang w:eastAsia="zh-CN"/>
         </w:rPr>
         <w:t>三学年</w:t>
       </w:r>
       <w:r>
         <w:rPr>
           <w:rFonts w:hint="eastAsia"/>
+          <w:lang w:eastAsia="zh-CN"/>
         </w:rPr>
         <w:t>的培养计划</w:t>
       </w:r>
@@ -681,27 +941,38 @@
           <w:ilvl w:val="0"/>
           <w:numId w:val="6"/>
         </w:numPr>
-      </w:pPr>
-      <w:r>
-        <w:rPr>
-          <w:rFonts w:hint="eastAsia"/>
+        <w:rPr>
+          <w:lang w:eastAsia="zh-CN"/>
+        </w:rPr>
+      </w:pPr>
+      <w:r>
+        <w:rPr>
+          <w:rFonts w:hint="eastAsia"/>
+          <w:lang w:eastAsia="zh-CN"/>
         </w:rPr>
         <w:t>每周两次，每次半小时的</w:t>
       </w:r>
       <w:r>
         <w:rPr>
           <w:rFonts w:hint="eastAsia"/>
+          <w:lang w:eastAsia="zh-CN"/>
         </w:rPr>
         <w:t>1vs1</w:t>
       </w:r>
       <w:r>
         <w:rPr>
           <w:rFonts w:hint="eastAsia"/>
+          <w:lang w:eastAsia="zh-CN"/>
         </w:rPr>
         <w:t>英语强化训练</w:t>
       </w:r>
     </w:p>
     <w:p>
+      <w:pPr>
+        <w:rPr>
+          <w:lang w:eastAsia="zh-CN"/>
+        </w:rPr>
+      </w:pPr>
       <w:bookmarkStart w:id="0" w:name="OLE_LINK1"/>
       <w:bookmarkStart w:id="1" w:name="OLE_LINK2"/>
       <w:bookmarkStart w:id="2" w:name="OLE_LINK3"/>
@@ -710,6 +981,7 @@
       <w:r>
         <w:rPr>
           <w:rFonts w:hint="eastAsia"/>
+          <w:lang w:eastAsia="zh-CN"/>
         </w:rPr>
         <w:t>了解当地风土人情，更好地与本地教师融洽相处</w:t>
       </w:r>
@@ -740,10 +1012,8 @@
           <w:ilvl w:val="0"/>
           <w:numId w:val="6"/>
         </w:numPr>
-        <w:rPr>
-          <w:rFonts w:hint="eastAsia"/>
-        </w:rPr>
-      </w:pPr>
+      </w:pPr>
+      <w:proofErr w:type="spellStart"/>
       <w:r>
         <w:rPr>
           <w:rFonts w:hint="eastAsia"/>
@@ -754,7 +1024,14 @@
         <w:rPr>
           <w:rFonts w:hint="eastAsia"/>
         </w:rPr>
-        <w:t xml:space="preserve">Jolen Chan, </w:t>
+        <w:t>Jolen</w:t>
+      </w:r>
+      <w:proofErr w:type="spellEnd"/>
+      <w:r>
+        <w:rPr>
+          <w:rFonts w:hint="eastAsia"/>
+        </w:rPr>
+        <w:t xml:space="preserve"> Chan, </w:t>
       </w:r>
       <w:r>
         <w:rPr>
@@ -762,6 +1039,7 @@
         </w:rPr>
         <w:t xml:space="preserve">Brian </w:t>
       </w:r>
+      <w:proofErr w:type="spellStart"/>
       <w:r>
         <w:rPr>
           <w:rFonts w:hint="eastAsia"/>
@@ -780,6 +1058,7 @@
         </w:rPr>
         <w:t>总结此次培训，校长为参加学习教师颁发证书</w:t>
       </w:r>
+      <w:proofErr w:type="spellEnd"/>
     </w:p>
     <w:p>
       <w:pPr>
@@ -844,10 +1123,14 @@
     <w:p>
       <w:pPr>
         <w:pStyle w:val="3"/>
-      </w:pPr>
-      <w:r>
-        <w:rPr>
-          <w:rFonts w:hint="eastAsia"/>
+        <w:rPr>
+          <w:lang w:eastAsia="zh-CN"/>
+        </w:rPr>
+      </w:pPr>
+      <w:r>
+        <w:rPr>
+          <w:rFonts w:hint="eastAsia"/>
+          <w:lang w:eastAsia="zh-CN"/>
         </w:rPr>
         <w:t>明松暗紧</w:t>
       </w:r>
@@ -856,12 +1139,13 @@
       <w:pPr>
         <w:pStyle w:val="4"/>
         <w:rPr>
-          <w:rFonts w:hint="eastAsia"/>
-        </w:rPr>
-      </w:pPr>
-      <w:r>
-        <w:rPr>
-          <w:rFonts w:hint="eastAsia"/>
+          <w:lang w:eastAsia="zh-CN"/>
+        </w:rPr>
+      </w:pPr>
+      <w:r>
+        <w:rPr>
+          <w:rFonts w:hint="eastAsia"/>
+          <w:lang w:eastAsia="zh-CN"/>
         </w:rPr>
         <w:t>现象</w:t>
       </w:r>
@@ -869,24 +1153,36 @@
     <w:p>
       <w:pPr>
         <w:rPr>
-          <w:rFonts w:hint="eastAsia"/>
-        </w:rPr>
-      </w:pPr>
-    </w:p>
-    <w:p/>
+          <w:lang w:eastAsia="zh-CN"/>
+        </w:rPr>
+      </w:pPr>
+    </w:p>
+    <w:p>
+      <w:pPr>
+        <w:rPr>
+          <w:lang w:eastAsia="zh-CN"/>
+        </w:rPr>
+      </w:pPr>
+    </w:p>
     <w:p>
       <w:pPr>
         <w:pStyle w:val="4"/>
-      </w:pPr>
-      <w:r>
-        <w:rPr>
-          <w:rFonts w:hint="eastAsia"/>
-        </w:rPr>
+        <w:rPr>
+          <w:lang w:eastAsia="zh-CN"/>
+        </w:rPr>
+      </w:pPr>
+      <w:r>
+        <w:rPr>
+          <w:rFonts w:hint="eastAsia"/>
+          <w:lang w:eastAsia="zh-CN"/>
+        </w:rPr>
+        <w:lastRenderedPageBreak/>
         <w:t>二八定律</w:t>
       </w:r>
       <w:r>
         <w:rPr>
           <w:rFonts w:hint="eastAsia"/>
+          <w:lang w:eastAsia="zh-CN"/>
         </w:rPr>
         <w:t>，冰山现象</w:t>
       </w:r>
@@ -894,10 +1190,14 @@
     <w:p>
       <w:pPr>
         <w:pStyle w:val="4"/>
-      </w:pPr>
-      <w:r>
-        <w:rPr>
-          <w:rFonts w:hint="eastAsia"/>
+        <w:rPr>
+          <w:lang w:eastAsia="zh-CN"/>
+        </w:rPr>
+      </w:pPr>
+      <w:r>
+        <w:rPr>
+          <w:rFonts w:hint="eastAsia"/>
+          <w:lang w:eastAsia="zh-CN"/>
         </w:rPr>
         <w:t>生源自主</w:t>
       </w:r>
@@ -905,10 +1205,14 @@
     <w:p>
       <w:pPr>
         <w:pStyle w:val="4"/>
-      </w:pPr>
-      <w:r>
-        <w:rPr>
-          <w:rFonts w:hint="eastAsia"/>
+        <w:rPr>
+          <w:lang w:eastAsia="zh-CN"/>
+        </w:rPr>
+      </w:pPr>
+      <w:r>
+        <w:rPr>
+          <w:rFonts w:hint="eastAsia"/>
+          <w:lang w:eastAsia="zh-CN"/>
         </w:rPr>
         <w:t>良性循环</w:t>
       </w:r>
@@ -916,10 +1220,14 @@
     <w:p>
       <w:pPr>
         <w:pStyle w:val="4"/>
-      </w:pPr>
-      <w:r>
-        <w:rPr>
-          <w:rFonts w:hint="eastAsia"/>
+        <w:rPr>
+          <w:lang w:eastAsia="zh-CN"/>
+        </w:rPr>
+      </w:pPr>
+      <w:r>
+        <w:rPr>
+          <w:rFonts w:hint="eastAsia"/>
+          <w:lang w:eastAsia="zh-CN"/>
         </w:rPr>
         <w:t>启示：如何抓住核心评价标准？</w:t>
       </w:r>
@@ -927,58 +1235,81 @@
     <w:p>
       <w:pPr>
         <w:pStyle w:val="3"/>
-      </w:pPr>
-      <w:r>
-        <w:rPr>
-          <w:rFonts w:hint="eastAsia"/>
+        <w:rPr>
+          <w:lang w:eastAsia="zh-CN"/>
+        </w:rPr>
+      </w:pPr>
+      <w:r>
+        <w:rPr>
+          <w:rFonts w:hint="eastAsia"/>
+          <w:lang w:eastAsia="zh-CN"/>
         </w:rPr>
         <w:t>分析式</w:t>
       </w:r>
       <w:r>
         <w:rPr>
           <w:rFonts w:hint="eastAsia"/>
+          <w:lang w:eastAsia="zh-CN"/>
         </w:rPr>
         <w:t>(Analytical)</w:t>
       </w:r>
       <w:r>
         <w:rPr>
           <w:rFonts w:hint="eastAsia"/>
+          <w:lang w:eastAsia="zh-CN"/>
         </w:rPr>
         <w:t>教学</w:t>
       </w:r>
-      <w:r>
-        <w:rPr>
-          <w:rFonts w:hint="eastAsia"/>
-        </w:rPr>
-        <w:t>v.s.</w:t>
-      </w:r>
-      <w:r>
-        <w:rPr>
-          <w:rFonts w:hint="eastAsia"/>
+      <w:proofErr w:type="spellStart"/>
+      <w:r>
+        <w:rPr>
+          <w:rFonts w:hint="eastAsia"/>
+          <w:lang w:eastAsia="zh-CN"/>
+        </w:rPr>
+        <w:t>v.s</w:t>
+      </w:r>
+      <w:proofErr w:type="spellEnd"/>
+      <w:r>
+        <w:rPr>
+          <w:rFonts w:hint="eastAsia"/>
+          <w:lang w:eastAsia="zh-CN"/>
+        </w:rPr>
+        <w:t>.</w:t>
+      </w:r>
+      <w:r>
+        <w:rPr>
+          <w:rFonts w:hint="eastAsia"/>
+          <w:lang w:eastAsia="zh-CN"/>
         </w:rPr>
         <w:t>综合式</w:t>
       </w:r>
       <w:r>
         <w:rPr>
           <w:rFonts w:hint="eastAsia"/>
+          <w:lang w:eastAsia="zh-CN"/>
         </w:rPr>
         <w:t>(</w:t>
       </w:r>
-      <w:r>
-        <w:rPr>
-          <w:rFonts w:hint="eastAsia"/>
+      <w:proofErr w:type="spellStart"/>
+      <w:r>
+        <w:rPr>
+          <w:rFonts w:hint="eastAsia"/>
+          <w:lang w:eastAsia="zh-CN"/>
         </w:rPr>
         <w:t>Synthetical</w:t>
       </w:r>
-      <w:r>
-        <w:rPr>
-          <w:rFonts w:hint="eastAsia"/>
+      <w:proofErr w:type="spellEnd"/>
+      <w:r>
+        <w:rPr>
+          <w:rFonts w:hint="eastAsia"/>
+          <w:lang w:eastAsia="zh-CN"/>
         </w:rPr>
         <w:t>)</w:t>
       </w:r>
       <w:r>
         <w:rPr>
           <w:rFonts w:hint="eastAsia"/>
+          <w:lang w:eastAsia="zh-CN"/>
         </w:rPr>
         <w:t>教学</w:t>
       </w:r>
@@ -986,33 +1317,59 @@
     <w:p>
       <w:pPr>
         <w:pStyle w:val="4"/>
-      </w:pPr>
-      <w:r>
-        <w:rPr>
-          <w:rFonts w:hint="eastAsia"/>
-        </w:rPr>
-        <w:t>从思维导图既“</w:t>
-      </w:r>
-      <w:r>
-        <w:rPr>
-          <w:rFonts w:hint="eastAsia"/>
+        <w:rPr>
+          <w:lang w:eastAsia="zh-CN"/>
+        </w:rPr>
+      </w:pPr>
+      <w:r>
+        <w:rPr>
+          <w:rFonts w:hint="eastAsia"/>
+          <w:lang w:eastAsia="zh-CN"/>
+        </w:rPr>
+        <w:t>从思维</w:t>
+      </w:r>
+      <w:proofErr w:type="gramStart"/>
+      <w:r>
+        <w:rPr>
+          <w:rFonts w:hint="eastAsia"/>
+          <w:lang w:eastAsia="zh-CN"/>
+        </w:rPr>
+        <w:t>导图既“</w:t>
+      </w:r>
+      <w:r>
+        <w:rPr>
+          <w:rFonts w:hint="eastAsia"/>
+          <w:lang w:eastAsia="zh-CN"/>
         </w:rPr>
         <w:t>Rubric</w:t>
       </w:r>
       <w:r>
         <w:rPr>
           <w:rFonts w:hint="eastAsia"/>
-        </w:rPr>
-        <w:t>”出发</w:t>
+          <w:lang w:eastAsia="zh-CN"/>
+        </w:rPr>
+        <w:t>”</w:t>
+      </w:r>
+      <w:proofErr w:type="gramEnd"/>
+      <w:r>
+        <w:rPr>
+          <w:rFonts w:hint="eastAsia"/>
+          <w:lang w:eastAsia="zh-CN"/>
+        </w:rPr>
+        <w:t>出发</w:t>
       </w:r>
     </w:p>
     <w:p>
       <w:pPr>
         <w:pStyle w:val="4"/>
-      </w:pPr>
-      <w:r>
-        <w:rPr>
-          <w:rFonts w:hint="eastAsia"/>
+        <w:rPr>
+          <w:lang w:eastAsia="zh-CN"/>
+        </w:rPr>
+      </w:pPr>
+      <w:r>
+        <w:rPr>
+          <w:rFonts w:hint="eastAsia"/>
+          <w:lang w:eastAsia="zh-CN"/>
         </w:rPr>
         <w:t>分析式为主的教学过程在职业教育中的优点</w:t>
       </w:r>
@@ -1020,10 +1377,14 @@
     <w:p>
       <w:pPr>
         <w:pStyle w:val="3"/>
-      </w:pPr>
-      <w:r>
-        <w:rPr>
-          <w:rFonts w:hint="eastAsia"/>
+        <w:rPr>
+          <w:lang w:eastAsia="zh-CN"/>
+        </w:rPr>
+      </w:pPr>
+      <w:r>
+        <w:rPr>
+          <w:rFonts w:hint="eastAsia"/>
+          <w:lang w:eastAsia="zh-CN"/>
         </w:rPr>
         <w:t>以实践为导向的教学</w:t>
       </w:r>
@@ -1031,10 +1392,14 @@
     <w:p>
       <w:pPr>
         <w:pStyle w:val="4"/>
-      </w:pPr>
-      <w:r>
-        <w:rPr>
-          <w:rFonts w:hint="eastAsia"/>
+        <w:rPr>
+          <w:lang w:eastAsia="zh-CN"/>
+        </w:rPr>
+      </w:pPr>
+      <w:r>
+        <w:rPr>
+          <w:rFonts w:hint="eastAsia"/>
+          <w:lang w:eastAsia="zh-CN"/>
         </w:rPr>
         <w:t>实践为主，理论为辅</w:t>
       </w:r>
@@ -1042,10 +1407,14 @@
     <w:p>
       <w:pPr>
         <w:pStyle w:val="4"/>
-      </w:pPr>
-      <w:r>
-        <w:rPr>
-          <w:rFonts w:hint="eastAsia"/>
+        <w:rPr>
+          <w:lang w:eastAsia="zh-CN"/>
+        </w:rPr>
+      </w:pPr>
+      <w:r>
+        <w:rPr>
+          <w:rFonts w:hint="eastAsia"/>
+          <w:lang w:eastAsia="zh-CN"/>
         </w:rPr>
         <w:t>够用原则，原子化原则</w:t>
       </w:r>
@@ -1053,10 +1422,14 @@
     <w:p>
       <w:pPr>
         <w:pStyle w:val="4"/>
-      </w:pPr>
-      <w:r>
-        <w:rPr>
-          <w:rFonts w:hint="eastAsia"/>
+        <w:rPr>
+          <w:lang w:eastAsia="zh-CN"/>
+        </w:rPr>
+      </w:pPr>
+      <w:r>
+        <w:rPr>
+          <w:rFonts w:hint="eastAsia"/>
+          <w:lang w:eastAsia="zh-CN"/>
         </w:rPr>
         <w:t>做中学，边做边学</w:t>
       </w:r>
@@ -1064,10 +1437,14 @@
     <w:p>
       <w:pPr>
         <w:pStyle w:val="4"/>
-      </w:pPr>
-      <w:r>
-        <w:rPr>
-          <w:rFonts w:hint="eastAsia"/>
+        <w:rPr>
+          <w:lang w:eastAsia="zh-CN"/>
+        </w:rPr>
+      </w:pPr>
+      <w:r>
+        <w:rPr>
+          <w:rFonts w:hint="eastAsia"/>
+          <w:lang w:eastAsia="zh-CN"/>
         </w:rPr>
         <w:t>实践主导下的师生关系重构</w:t>
       </w:r>
@@ -1075,10 +1452,14 @@
     <w:p>
       <w:pPr>
         <w:pStyle w:val="3"/>
-      </w:pPr>
-      <w:r>
-        <w:rPr>
-          <w:rFonts w:hint="eastAsia"/>
+        <w:rPr>
+          <w:lang w:eastAsia="zh-CN"/>
+        </w:rPr>
+      </w:pPr>
+      <w:r>
+        <w:rPr>
+          <w:rFonts w:hint="eastAsia"/>
+          <w:lang w:eastAsia="zh-CN"/>
         </w:rPr>
         <w:t>校企合作</w:t>
       </w:r>
@@ -1086,14 +1467,310 @@
     <w:p>
       <w:pPr>
         <w:pStyle w:val="4"/>
-      </w:pPr>
+        <w:rPr>
+          <w:lang w:eastAsia="zh-CN"/>
+        </w:rPr>
+      </w:pPr>
+      <w:r>
+        <w:rPr>
+          <w:rFonts w:hint="eastAsia"/>
+          <w:lang w:eastAsia="zh-CN"/>
+        </w:rPr>
+        <w:t>教师的行业背景</w:t>
+      </w:r>
+    </w:p>
+    <w:p>
+      <w:pPr>
+        <w:pStyle w:val="4"/>
+        <w:rPr>
+          <w:lang w:eastAsia="zh-CN"/>
+        </w:rPr>
+      </w:pPr>
+      <w:r>
+        <w:rPr>
+          <w:rFonts w:hint="eastAsia"/>
+          <w:lang w:eastAsia="zh-CN"/>
+        </w:rPr>
+        <w:t>行业对专业及课程设置的影响</w:t>
+      </w:r>
+    </w:p>
+    <w:p>
+      <w:pPr>
+        <w:pStyle w:val="4"/>
+        <w:rPr>
+          <w:lang w:eastAsia="zh-CN"/>
+        </w:rPr>
+      </w:pPr>
+      <w:r>
+        <w:rPr>
+          <w:rFonts w:hint="eastAsia"/>
+          <w:lang w:eastAsia="zh-CN"/>
+        </w:rPr>
+        <w:t>行业与学生就业的关系</w:t>
+      </w:r>
+    </w:p>
+    <w:p>
+      <w:pPr>
+        <w:pStyle w:val="4"/>
+        <w:rPr>
+          <w:lang w:eastAsia="zh-CN"/>
+        </w:rPr>
+      </w:pPr>
+      <w:r>
+        <w:rPr>
+          <w:rFonts w:hint="eastAsia"/>
+          <w:lang w:eastAsia="zh-CN"/>
+        </w:rPr>
+        <w:t>行业对学院办学条件的支持</w:t>
+      </w:r>
+    </w:p>
+    <w:p>
+      <w:pPr>
+        <w:pStyle w:val="3"/>
+        <w:rPr>
+          <w:lang w:eastAsia="zh-CN"/>
+        </w:rPr>
+      </w:pPr>
+      <w:r>
+        <w:rPr>
+          <w:rFonts w:hint="eastAsia"/>
+          <w:lang w:eastAsia="zh-CN"/>
+        </w:rPr>
+        <w:t>职业素养的培养</w:t>
+      </w:r>
+    </w:p>
+    <w:p>
+      <w:pPr>
+        <w:pStyle w:val="4"/>
+        <w:rPr>
+          <w:lang w:eastAsia="zh-CN"/>
+        </w:rPr>
+      </w:pPr>
+      <w:r>
+        <w:rPr>
+          <w:rFonts w:hint="eastAsia"/>
+          <w:lang w:eastAsia="zh-CN"/>
+        </w:rPr>
+        <w:t>专业化</w:t>
+      </w:r>
+    </w:p>
+    <w:p>
+      <w:pPr>
+        <w:pStyle w:val="4"/>
+        <w:rPr>
+          <w:lang w:eastAsia="zh-CN"/>
+        </w:rPr>
+      </w:pPr>
+      <w:r>
+        <w:rPr>
+          <w:rFonts w:hint="eastAsia"/>
+          <w:lang w:eastAsia="zh-CN"/>
+        </w:rPr>
+        <w:t>标准化</w:t>
+      </w:r>
+    </w:p>
+    <w:p>
+      <w:pPr>
+        <w:pStyle w:val="4"/>
+        <w:rPr>
+          <w:lang w:eastAsia="zh-CN"/>
+        </w:rPr>
+      </w:pPr>
+      <w:r>
+        <w:rPr>
+          <w:rFonts w:hint="eastAsia"/>
+          <w:lang w:eastAsia="zh-CN"/>
+        </w:rPr>
+        <w:t>工程师素质</w:t>
+      </w:r>
+    </w:p>
+    <w:p>
+      <w:pPr>
+        <w:pStyle w:val="3"/>
+        <w:rPr>
+          <w:lang w:eastAsia="zh-CN"/>
+        </w:rPr>
+      </w:pPr>
+      <w:r>
+        <w:rPr>
+          <w:rFonts w:hint="eastAsia"/>
+          <w:lang w:eastAsia="zh-CN"/>
+        </w:rPr>
+        <w:t>教育理念与原则——以竞争力为导向的教育方法</w:t>
+      </w:r>
+    </w:p>
+    <w:p>
+      <w:pPr>
+        <w:pStyle w:val="4"/>
+        <w:rPr>
+          <w:lang w:eastAsia="zh-CN"/>
+        </w:rPr>
+      </w:pPr>
+      <w:r>
+        <w:rPr>
+          <w:rFonts w:hint="eastAsia"/>
+          <w:lang w:eastAsia="zh-CN"/>
+        </w:rPr>
+        <w:t>竞争力</w:t>
+      </w:r>
+      <w:r>
+        <w:rPr>
+          <w:rFonts w:hint="eastAsia"/>
+          <w:lang w:eastAsia="zh-CN"/>
+        </w:rPr>
+        <w:t>=</w:t>
+      </w:r>
+      <w:r>
+        <w:rPr>
+          <w:rFonts w:hint="eastAsia"/>
+          <w:lang w:eastAsia="zh-CN"/>
+        </w:rPr>
+        <w:t>知识</w:t>
+      </w:r>
+      <w:r>
+        <w:rPr>
+          <w:rFonts w:hint="eastAsia"/>
+          <w:lang w:eastAsia="zh-CN"/>
+        </w:rPr>
+        <w:t>+</w:t>
+      </w:r>
+      <w:r>
+        <w:rPr>
+          <w:rFonts w:hint="eastAsia"/>
+          <w:lang w:eastAsia="zh-CN"/>
+        </w:rPr>
+        <w:t>技能</w:t>
+      </w:r>
+      <w:r>
+        <w:rPr>
+          <w:rFonts w:hint="eastAsia"/>
+          <w:lang w:eastAsia="zh-CN"/>
+        </w:rPr>
+        <w:t>+</w:t>
+      </w:r>
+      <w:r>
+        <w:rPr>
+          <w:rFonts w:hint="eastAsia"/>
+          <w:lang w:eastAsia="zh-CN"/>
+        </w:rPr>
+        <w:t>态度</w:t>
+      </w:r>
+    </w:p>
+    <w:p>
+      <w:pPr>
+        <w:pStyle w:val="4"/>
+        <w:rPr>
+          <w:lang w:eastAsia="zh-CN"/>
+        </w:rPr>
+      </w:pPr>
+      <w:r>
+        <w:rPr>
+          <w:rFonts w:hint="eastAsia"/>
+          <w:lang w:eastAsia="zh-CN"/>
+        </w:rPr>
+        <w:t>Bloom</w:t>
+      </w:r>
+      <w:proofErr w:type="gramStart"/>
+      <w:r>
+        <w:rPr>
+          <w:lang w:eastAsia="zh-CN"/>
+        </w:rPr>
+        <w:t>’</w:t>
+      </w:r>
+      <w:proofErr w:type="gramEnd"/>
+      <w:r>
+        <w:rPr>
+          <w:rFonts w:hint="eastAsia"/>
+          <w:lang w:eastAsia="zh-CN"/>
+        </w:rPr>
+        <w:t>s Taxonomy</w:t>
+      </w:r>
+      <w:r>
+        <w:rPr>
+          <w:rFonts w:hint="eastAsia"/>
+          <w:lang w:eastAsia="zh-CN"/>
+        </w:rPr>
+        <w:t>——在金字塔顶端开展教学活动</w:t>
+      </w:r>
+    </w:p>
+    <w:p>
+      <w:pPr>
+        <w:pStyle w:val="4"/>
+      </w:pPr>
+      <w:r>
+        <w:rPr>
+          <w:rFonts w:hint="eastAsia"/>
+        </w:rPr>
+        <w:t>SAM</w:t>
+      </w:r>
+      <w:r>
+        <w:rPr>
+          <w:rFonts w:hint="eastAsia"/>
+        </w:rPr>
+        <w:t>——</w:t>
+      </w:r>
+      <w:proofErr w:type="spellStart"/>
+      <w:r>
+        <w:rPr>
+          <w:rFonts w:hint="eastAsia"/>
+        </w:rPr>
+        <w:t>学生成就管理</w:t>
+      </w:r>
+      <w:proofErr w:type="spellEnd"/>
+    </w:p>
+    <w:p>
+      <w:pPr>
+        <w:pStyle w:val="3"/>
+      </w:pPr>
+      <w:proofErr w:type="spellStart"/>
       <w:r>
         <w:rPr>
           <w:rFonts w:hint="eastAsia"/>
         </w:rPr>
         <w:lastRenderedPageBreak/>
-        <w:t>教师的行业背景</w:t>
-      </w:r>
+        <w:t>教育理念与原则</w:t>
+      </w:r>
+      <w:proofErr w:type="spellEnd"/>
+      <w:r>
+        <w:rPr>
+          <w:rFonts w:hint="eastAsia"/>
+        </w:rPr>
+        <w:t>——</w:t>
+      </w:r>
+      <w:proofErr w:type="spellStart"/>
+      <w:r>
+        <w:rPr>
+          <w:rFonts w:hint="eastAsia"/>
+        </w:rPr>
+        <w:t>在</w:t>
+      </w:r>
+      <w:r>
+        <w:rPr>
+          <w:rFonts w:hint="eastAsia"/>
+        </w:rPr>
+        <w:t>CNT</w:t>
+      </w:r>
+      <w:proofErr w:type="spellEnd"/>
+      <w:r>
+        <w:rPr>
+          <w:rFonts w:hint="eastAsia"/>
+        </w:rPr>
+        <w:t xml:space="preserve"> </w:t>
+      </w:r>
+      <w:proofErr w:type="spellStart"/>
+      <w:r>
+        <w:rPr>
+          <w:rFonts w:hint="eastAsia"/>
+        </w:rPr>
+        <w:t>Program</w:t>
+      </w:r>
+      <w:r>
+        <w:rPr>
+          <w:rFonts w:hint="eastAsia"/>
+        </w:rPr>
+        <w:t>中的体现</w:t>
+      </w:r>
+      <w:proofErr w:type="spellEnd"/>
     </w:p>
     <w:p>
       <w:pPr>
@@ -1103,225 +1780,40 @@
         <w:rPr>
           <w:rFonts w:hint="eastAsia"/>
         </w:rPr>
-        <w:t>行业对专业及课程设置的影响</w:t>
-      </w:r>
+        <w:t xml:space="preserve">Chris </w:t>
+      </w:r>
+      <w:proofErr w:type="spellStart"/>
+      <w:r>
+        <w:rPr>
+          <w:rFonts w:hint="eastAsia"/>
+        </w:rPr>
+        <w:t>Arsenault</w:t>
+      </w:r>
+      <w:r>
+        <w:rPr>
+          <w:rFonts w:hint="eastAsia"/>
+        </w:rPr>
+        <w:t>的二年级课程解剖</w:t>
+      </w:r>
+      <w:proofErr w:type="spellEnd"/>
     </w:p>
     <w:p>
       <w:pPr>
         <w:pStyle w:val="4"/>
       </w:pPr>
-      <w:r>
-        <w:rPr>
-          <w:rFonts w:hint="eastAsia"/>
-        </w:rPr>
-        <w:t>行业与学生就业的关系</w:t>
-      </w:r>
-    </w:p>
-    <w:p>
-      <w:pPr>
-        <w:pStyle w:val="4"/>
-      </w:pPr>
-      <w:r>
-        <w:rPr>
-          <w:rFonts w:hint="eastAsia"/>
-        </w:rPr>
-        <w:t>行业对学院办学条件的支持</w:t>
-      </w:r>
-    </w:p>
-    <w:p>
-      <w:pPr>
-        <w:pStyle w:val="3"/>
-      </w:pPr>
-      <w:r>
-        <w:rPr>
-          <w:rFonts w:hint="eastAsia"/>
-        </w:rPr>
-        <w:t>职业素养的培养</w:t>
-      </w:r>
-    </w:p>
-    <w:p>
-      <w:pPr>
-        <w:pStyle w:val="4"/>
-      </w:pPr>
-      <w:r>
-        <w:rPr>
-          <w:rFonts w:hint="eastAsia"/>
-        </w:rPr>
-        <w:t>专业化</w:t>
-      </w:r>
-    </w:p>
-    <w:p>
-      <w:pPr>
-        <w:pStyle w:val="4"/>
-      </w:pPr>
-      <w:r>
-        <w:rPr>
-          <w:rFonts w:hint="eastAsia"/>
-        </w:rPr>
-        <w:t>标准化</w:t>
-      </w:r>
-    </w:p>
-    <w:p>
-      <w:pPr>
-        <w:pStyle w:val="4"/>
-      </w:pPr>
-      <w:r>
-        <w:rPr>
-          <w:rFonts w:hint="eastAsia"/>
-        </w:rPr>
-        <w:t>工程师素质</w:t>
-      </w:r>
-    </w:p>
-    <w:p>
-      <w:pPr>
-        <w:pStyle w:val="3"/>
-      </w:pPr>
-      <w:r>
-        <w:rPr>
-          <w:rFonts w:hint="eastAsia"/>
-        </w:rPr>
-        <w:t>教育理念与原则——以竞争力为导向的教育方法</w:t>
-      </w:r>
-    </w:p>
-    <w:p>
-      <w:pPr>
-        <w:pStyle w:val="4"/>
-      </w:pPr>
-      <w:r>
-        <w:rPr>
-          <w:rFonts w:hint="eastAsia"/>
-        </w:rPr>
-        <w:t>竞争力</w:t>
-      </w:r>
-      <w:r>
-        <w:rPr>
-          <w:rFonts w:hint="eastAsia"/>
-        </w:rPr>
-        <w:t>=</w:t>
-      </w:r>
-      <w:r>
-        <w:rPr>
-          <w:rFonts w:hint="eastAsia"/>
-        </w:rPr>
-        <w:t>知识</w:t>
-      </w:r>
-      <w:r>
-        <w:rPr>
-          <w:rFonts w:hint="eastAsia"/>
-        </w:rPr>
-        <w:t>+</w:t>
-      </w:r>
-      <w:r>
-        <w:rPr>
-          <w:rFonts w:hint="eastAsia"/>
-        </w:rPr>
-        <w:t>技能</w:t>
-      </w:r>
-      <w:r>
-        <w:rPr>
-          <w:rFonts w:hint="eastAsia"/>
-        </w:rPr>
-        <w:t>+</w:t>
-      </w:r>
-      <w:r>
-        <w:rPr>
-          <w:rFonts w:hint="eastAsia"/>
-        </w:rPr>
-        <w:t>态度</w:t>
-      </w:r>
-    </w:p>
-    <w:p>
-      <w:pPr>
-        <w:pStyle w:val="4"/>
-      </w:pPr>
-      <w:r>
-        <w:rPr>
-          <w:rFonts w:hint="eastAsia"/>
-        </w:rPr>
-        <w:t>Bloom</w:t>
-      </w:r>
-      <w:r>
-        <w:t>’</w:t>
-      </w:r>
-      <w:r>
-        <w:rPr>
-          <w:rFonts w:hint="eastAsia"/>
-        </w:rPr>
-        <w:t>s Taxonomy</w:t>
-      </w:r>
-      <w:r>
-        <w:rPr>
-          <w:rFonts w:hint="eastAsia"/>
-        </w:rPr>
-        <w:t>——在金字塔顶端开展教学活动</w:t>
-      </w:r>
-    </w:p>
-    <w:p>
-      <w:pPr>
-        <w:pStyle w:val="4"/>
-      </w:pPr>
-      <w:r>
-        <w:rPr>
-          <w:rFonts w:hint="eastAsia"/>
-        </w:rPr>
-        <w:t>SAM</w:t>
-      </w:r>
-      <w:r>
-        <w:rPr>
-          <w:rFonts w:hint="eastAsia"/>
-        </w:rPr>
-        <w:t>——学生成就管理</w:t>
-      </w:r>
-    </w:p>
-    <w:p>
-      <w:pPr>
-        <w:pStyle w:val="3"/>
-      </w:pPr>
-      <w:r>
-        <w:rPr>
-          <w:rFonts w:hint="eastAsia"/>
-        </w:rPr>
-        <w:t>教育理念与原则——在</w:t>
-      </w:r>
-      <w:r>
-        <w:rPr>
-          <w:rFonts w:hint="eastAsia"/>
-        </w:rPr>
-        <w:t>CNT Program</w:t>
-      </w:r>
-      <w:r>
-        <w:rPr>
-          <w:rFonts w:hint="eastAsia"/>
-        </w:rPr>
-        <w:t>中的体现</w:t>
-      </w:r>
-    </w:p>
-    <w:p>
-      <w:pPr>
-        <w:pStyle w:val="4"/>
-      </w:pPr>
-      <w:r>
-        <w:rPr>
-          <w:rFonts w:hint="eastAsia"/>
-        </w:rPr>
-        <w:t>Chris Arsenault</w:t>
-      </w:r>
-      <w:r>
-        <w:rPr>
-          <w:rFonts w:hint="eastAsia"/>
-        </w:rPr>
-        <w:t>的二年级课程解剖</w:t>
-      </w:r>
-    </w:p>
-    <w:p>
-      <w:pPr>
-        <w:pStyle w:val="4"/>
-      </w:pPr>
-      <w:r>
-        <w:rPr>
-          <w:rFonts w:hint="eastAsia"/>
-        </w:rPr>
-        <w:t>什么是真正的项目化教学？</w:t>
+      <w:proofErr w:type="spellStart"/>
+      <w:r>
+        <w:rPr>
+          <w:rFonts w:hint="eastAsia"/>
+        </w:rPr>
+        <w:t>什么是真正的项目化教学</w:t>
+      </w:r>
+      <w:proofErr w:type="spellEnd"/>
+      <w:r>
+        <w:rPr>
+          <w:rFonts w:hint="eastAsia"/>
+        </w:rPr>
+        <w:t>？</w:t>
       </w:r>
     </w:p>
     <w:p>
@@ -1332,28 +1824,33 @@
           <w:numId w:val="7"/>
         </w:numPr>
       </w:pPr>
+      <w:proofErr w:type="spellStart"/>
       <w:r>
         <w:rPr>
           <w:rFonts w:hint="eastAsia"/>
         </w:rPr>
         <w:t>合作办学模式探讨</w:t>
       </w:r>
+      <w:proofErr w:type="spellEnd"/>
     </w:p>
     <w:p>
       <w:pPr>
         <w:pStyle w:val="3"/>
       </w:pPr>
+      <w:proofErr w:type="spellStart"/>
       <w:r>
         <w:rPr>
           <w:rFonts w:hint="eastAsia"/>
         </w:rPr>
         <w:t>原则</w:t>
       </w:r>
+      <w:proofErr w:type="spellEnd"/>
     </w:p>
     <w:p>
       <w:pPr>
         <w:pStyle w:val="4"/>
       </w:pPr>
+      <w:proofErr w:type="spellStart"/>
       <w:r>
         <w:rPr>
           <w:rFonts w:hint="eastAsia"/>
@@ -1372,47 +1869,60 @@
         </w:rPr>
         <w:t>特事特办</w:t>
       </w:r>
+      <w:proofErr w:type="spellEnd"/>
     </w:p>
     <w:p>
       <w:pPr>
         <w:pStyle w:val="4"/>
       </w:pPr>
+      <w:proofErr w:type="spellStart"/>
       <w:r>
         <w:rPr>
           <w:rFonts w:hint="eastAsia"/>
         </w:rPr>
         <w:t>聚焦资源，打造精品</w:t>
       </w:r>
+      <w:proofErr w:type="spellEnd"/>
     </w:p>
     <w:p>
       <w:pPr>
         <w:pStyle w:val="3"/>
       </w:pPr>
+      <w:proofErr w:type="spellStart"/>
       <w:r>
         <w:rPr>
           <w:rFonts w:hint="eastAsia"/>
         </w:rPr>
         <w:t>实施建议</w:t>
       </w:r>
+      <w:proofErr w:type="spellEnd"/>
     </w:p>
     <w:p>
       <w:pPr>
         <w:pStyle w:val="4"/>
-      </w:pPr>
-      <w:r>
-        <w:rPr>
-          <w:rFonts w:hint="eastAsia"/>
-        </w:rPr>
-        <w:t>强化英语教育，淡化意识形态灌输</w:t>
+        <w:rPr>
+          <w:lang w:eastAsia="zh-CN"/>
+        </w:rPr>
+      </w:pPr>
+      <w:r>
+        <w:rPr>
+          <w:rFonts w:hint="eastAsia"/>
+          <w:lang w:eastAsia="zh-CN"/>
+        </w:rPr>
+        <w:t>强化英语教育，淡化意识形态对立</w:t>
       </w:r>
     </w:p>
     <w:p>
       <w:pPr>
         <w:pStyle w:val="4"/>
-      </w:pPr>
-      <w:r>
-        <w:rPr>
-          <w:rFonts w:hint="eastAsia"/>
+        <w:rPr>
+          <w:lang w:eastAsia="zh-CN"/>
+        </w:rPr>
+      </w:pPr>
+      <w:r>
+        <w:rPr>
+          <w:rFonts w:hint="eastAsia"/>
+          <w:lang w:eastAsia="zh-CN"/>
         </w:rPr>
         <w:t>紧跟荷兰学院的专业设置及课程管理规范</w:t>
       </w:r>
@@ -1420,10 +1930,14 @@
     <w:p>
       <w:pPr>
         <w:pStyle w:val="4"/>
-      </w:pPr>
-      <w:r>
-        <w:rPr>
-          <w:rFonts w:hint="eastAsia"/>
+        <w:rPr>
+          <w:lang w:eastAsia="zh-CN"/>
+        </w:rPr>
+      </w:pPr>
+      <w:r>
+        <w:rPr>
+          <w:rFonts w:hint="eastAsia"/>
+          <w:lang w:eastAsia="zh-CN"/>
         </w:rPr>
         <w:t>高投入才有高产出</w:t>
       </w:r>
@@ -1431,10 +1945,14 @@
     <w:p>
       <w:pPr>
         <w:pStyle w:val="4"/>
-      </w:pPr>
-      <w:r>
-        <w:rPr>
-          <w:rFonts w:hint="eastAsia"/>
+        <w:rPr>
+          <w:lang w:eastAsia="zh-CN"/>
+        </w:rPr>
+      </w:pPr>
+      <w:r>
+        <w:rPr>
+          <w:rFonts w:hint="eastAsia"/>
+          <w:lang w:eastAsia="zh-CN"/>
         </w:rPr>
         <w:t>宽进严出，建立良性循环</w:t>
       </w:r>
@@ -2464,7 +2982,7 @@
     <w:lsdException w:name="toc 7" w:uiPriority="39"/>
     <w:lsdException w:name="toc 8" w:uiPriority="39"/>
     <w:lsdException w:name="toc 9" w:uiPriority="39"/>
-    <w:lsdException w:name="caption" w:uiPriority="35"/>
+    <w:lsdException w:name="caption" w:uiPriority="35" w:qFormat="1"/>
     <w:lsdException w:name="Title" w:semiHidden="0" w:uiPriority="10" w:unhideWhenUsed="0" w:qFormat="1"/>
     <w:lsdException w:name="Default Paragraph Font" w:uiPriority="1"/>
     <w:lsdException w:name="Subtitle" w:semiHidden="0" w:uiPriority="11" w:unhideWhenUsed="0" w:qFormat="1"/>
@@ -2586,7 +3104,7 @@
   <w:style w:type="paragraph" w:default="1" w:styleId="a">
     <w:name w:val="Normal"/>
     <w:qFormat/>
-    <w:rsid w:val="00AC682E"/>
+    <w:rsid w:val="0004065E"/>
   </w:style>
   <w:style w:type="paragraph" w:styleId="1">
     <w:name w:val="heading 1"/>
@@ -2595,16 +3113,18 @@
     <w:link w:val="1Char"/>
     <w:uiPriority w:val="9"/>
     <w:qFormat/>
-    <w:rsid w:val="00AC682E"/>
+    <w:rsid w:val="0004065E"/>
     <w:pPr>
+      <w:keepNext/>
+      <w:keepLines/>
       <w:spacing w:before="480" w:after="0"/>
-      <w:contextualSpacing/>
       <w:outlineLvl w:val="0"/>
     </w:pPr>
     <w:rPr>
       <w:rFonts w:asciiTheme="majorHAnsi" w:eastAsiaTheme="majorEastAsia" w:hAnsiTheme="majorHAnsi" w:cstheme="majorBidi"/>
       <w:b/>
       <w:bCs/>
+      <w:color w:val="365F91" w:themeColor="accent1" w:themeShade="BF"/>
       <w:sz w:val="28"/>
       <w:szCs w:val="28"/>
     </w:rPr>
@@ -2618,8 +3138,10 @@
     <w:semiHidden/>
     <w:unhideWhenUsed/>
     <w:qFormat/>
-    <w:rsid w:val="00AC682E"/>
+    <w:rsid w:val="0004065E"/>
     <w:pPr>
+      <w:keepNext/>
+      <w:keepLines/>
       <w:spacing w:before="200" w:after="0"/>
       <w:outlineLvl w:val="1"/>
     </w:pPr>
@@ -2627,6 +3149,7 @@
       <w:rFonts w:asciiTheme="majorHAnsi" w:eastAsiaTheme="majorEastAsia" w:hAnsiTheme="majorHAnsi" w:cstheme="majorBidi"/>
       <w:b/>
       <w:bCs/>
+      <w:color w:val="4F81BD" w:themeColor="accent1"/>
       <w:sz w:val="26"/>
       <w:szCs w:val="26"/>
     </w:rPr>
@@ -2640,15 +3163,18 @@
     <w:semiHidden/>
     <w:unhideWhenUsed/>
     <w:qFormat/>
-    <w:rsid w:val="00AC682E"/>
+    <w:rsid w:val="0004065E"/>
     <w:pPr>
-      <w:spacing w:before="200" w:after="0" w:line="271" w:lineRule="auto"/>
+      <w:keepNext/>
+      <w:keepLines/>
+      <w:spacing w:before="200" w:after="0"/>
       <w:outlineLvl w:val="2"/>
     </w:pPr>
     <w:rPr>
       <w:rFonts w:asciiTheme="majorHAnsi" w:eastAsiaTheme="majorEastAsia" w:hAnsiTheme="majorHAnsi" w:cstheme="majorBidi"/>
       <w:b/>
       <w:bCs/>
+      <w:color w:val="4F81BD" w:themeColor="accent1"/>
     </w:rPr>
   </w:style>
   <w:style w:type="paragraph" w:styleId="4">
@@ -2660,8 +3186,10 @@
     <w:semiHidden/>
     <w:unhideWhenUsed/>
     <w:qFormat/>
-    <w:rsid w:val="00AC682E"/>
+    <w:rsid w:val="0004065E"/>
     <w:pPr>
+      <w:keepNext/>
+      <w:keepLines/>
       <w:spacing w:before="200" w:after="0"/>
       <w:outlineLvl w:val="3"/>
     </w:pPr>
@@ -2671,6 +3199,7 @@
       <w:bCs/>
       <w:i/>
       <w:iCs/>
+      <w:color w:val="4F81BD" w:themeColor="accent1"/>
     </w:rPr>
   </w:style>
   <w:style w:type="paragraph" w:styleId="5">
@@ -2682,16 +3211,16 @@
     <w:semiHidden/>
     <w:unhideWhenUsed/>
     <w:qFormat/>
-    <w:rsid w:val="00AC682E"/>
+    <w:rsid w:val="0004065E"/>
     <w:pPr>
+      <w:keepNext/>
+      <w:keepLines/>
       <w:spacing w:before="200" w:after="0"/>
       <w:outlineLvl w:val="4"/>
     </w:pPr>
     <w:rPr>
       <w:rFonts w:asciiTheme="majorHAnsi" w:eastAsiaTheme="majorEastAsia" w:hAnsiTheme="majorHAnsi" w:cstheme="majorBidi"/>
-      <w:b/>
-      <w:bCs/>
-      <w:color w:val="7F7F7F" w:themeColor="text1" w:themeTint="80"/>
+      <w:color w:val="243F60" w:themeColor="accent1" w:themeShade="7F"/>
     </w:rPr>
   </w:style>
   <w:style w:type="paragraph" w:styleId="6">
@@ -2703,18 +3232,18 @@
     <w:semiHidden/>
     <w:unhideWhenUsed/>
     <w:qFormat/>
-    <w:rsid w:val="00AC682E"/>
+    <w:rsid w:val="0004065E"/>
     <w:pPr>
-      <w:spacing w:after="0" w:line="271" w:lineRule="auto"/>
+      <w:keepNext/>
+      <w:keepLines/>
+      <w:spacing w:before="200" w:after="0"/>
       <w:outlineLvl w:val="5"/>
     </w:pPr>
     <w:rPr>
       <w:rFonts w:asciiTheme="majorHAnsi" w:eastAsiaTheme="majorEastAsia" w:hAnsiTheme="majorHAnsi" w:cstheme="majorBidi"/>
-      <w:b/>
-      <w:bCs/>
       <w:i/>
       <w:iCs/>
-      <w:color w:val="7F7F7F" w:themeColor="text1" w:themeTint="80"/>
+      <w:color w:val="243F60" w:themeColor="accent1" w:themeShade="7F"/>
     </w:rPr>
   </w:style>
   <w:style w:type="paragraph" w:styleId="7">
@@ -2726,15 +3255,18 @@
     <w:semiHidden/>
     <w:unhideWhenUsed/>
     <w:qFormat/>
-    <w:rsid w:val="00AC682E"/>
+    <w:rsid w:val="0004065E"/>
     <w:pPr>
-      <w:spacing w:after="0"/>
+      <w:keepNext/>
+      <w:keepLines/>
+      <w:spacing w:before="200" w:after="0"/>
       <w:outlineLvl w:val="6"/>
     </w:pPr>
     <w:rPr>
       <w:rFonts w:asciiTheme="majorHAnsi" w:eastAsiaTheme="majorEastAsia" w:hAnsiTheme="majorHAnsi" w:cstheme="majorBidi"/>
       <w:i/>
       <w:iCs/>
+      <w:color w:val="404040" w:themeColor="text1" w:themeTint="BF"/>
     </w:rPr>
   </w:style>
   <w:style w:type="paragraph" w:styleId="8">
@@ -2746,13 +3278,16 @@
     <w:semiHidden/>
     <w:unhideWhenUsed/>
     <w:qFormat/>
-    <w:rsid w:val="00AC682E"/>
+    <w:rsid w:val="0004065E"/>
     <w:pPr>
-      <w:spacing w:after="0"/>
+      <w:keepNext/>
+      <w:keepLines/>
+      <w:spacing w:before="200" w:after="0"/>
       <w:outlineLvl w:val="7"/>
     </w:pPr>
     <w:rPr>
       <w:rFonts w:asciiTheme="majorHAnsi" w:eastAsiaTheme="majorEastAsia" w:hAnsiTheme="majorHAnsi" w:cstheme="majorBidi"/>
+      <w:color w:val="4F81BD" w:themeColor="accent1"/>
       <w:sz w:val="20"/>
       <w:szCs w:val="20"/>
     </w:rPr>
@@ -2766,16 +3301,18 @@
     <w:semiHidden/>
     <w:unhideWhenUsed/>
     <w:qFormat/>
-    <w:rsid w:val="00AC682E"/>
+    <w:rsid w:val="0004065E"/>
     <w:pPr>
-      <w:spacing w:after="0"/>
+      <w:keepNext/>
+      <w:keepLines/>
+      <w:spacing w:before="200" w:after="0"/>
       <w:outlineLvl w:val="8"/>
     </w:pPr>
     <w:rPr>
       <w:rFonts w:asciiTheme="majorHAnsi" w:eastAsiaTheme="majorEastAsia" w:hAnsiTheme="majorHAnsi" w:cstheme="majorBidi"/>
       <w:i/>
       <w:iCs/>
-      <w:spacing w:val="5"/>
+      <w:color w:val="404040" w:themeColor="text1" w:themeTint="BF"/>
       <w:sz w:val="20"/>
       <w:szCs w:val="20"/>
     </w:rPr>
@@ -2813,11 +3350,12 @@
     <w:basedOn w:val="a0"/>
     <w:link w:val="1"/>
     <w:uiPriority w:val="9"/>
-    <w:rsid w:val="00AC682E"/>
+    <w:rsid w:val="0004065E"/>
     <w:rPr>
       <w:rFonts w:asciiTheme="majorHAnsi" w:eastAsiaTheme="majorEastAsia" w:hAnsiTheme="majorHAnsi" w:cstheme="majorBidi"/>
       <w:b/>
       <w:bCs/>
+      <w:color w:val="365F91" w:themeColor="accent1" w:themeShade="BF"/>
       <w:sz w:val="28"/>
       <w:szCs w:val="28"/>
     </w:rPr>
@@ -2828,11 +3366,12 @@
     <w:link w:val="2"/>
     <w:uiPriority w:val="9"/>
     <w:semiHidden/>
-    <w:rsid w:val="00AC682E"/>
+    <w:rsid w:val="0004065E"/>
     <w:rPr>
       <w:rFonts w:asciiTheme="majorHAnsi" w:eastAsiaTheme="majorEastAsia" w:hAnsiTheme="majorHAnsi" w:cstheme="majorBidi"/>
       <w:b/>
       <w:bCs/>
+      <w:color w:val="4F81BD" w:themeColor="accent1"/>
       <w:sz w:val="26"/>
       <w:szCs w:val="26"/>
     </w:rPr>
@@ -2842,11 +3381,12 @@
     <w:basedOn w:val="a0"/>
     <w:link w:val="3"/>
     <w:uiPriority w:val="9"/>
-    <w:rsid w:val="00AC682E"/>
+    <w:rsid w:val="0004065E"/>
     <w:rPr>
       <w:rFonts w:asciiTheme="majorHAnsi" w:eastAsiaTheme="majorEastAsia" w:hAnsiTheme="majorHAnsi" w:cstheme="majorBidi"/>
       <w:b/>
       <w:bCs/>
+      <w:color w:val="4F81BD" w:themeColor="accent1"/>
     </w:rPr>
   </w:style>
   <w:style w:type="character" w:customStyle="1" w:styleId="4Char">
@@ -2854,14 +3394,14 @@
     <w:basedOn w:val="a0"/>
     <w:link w:val="4"/>
     <w:uiPriority w:val="9"/>
-    <w:semiHidden/>
-    <w:rsid w:val="00AC682E"/>
+    <w:rsid w:val="0004065E"/>
     <w:rPr>
       <w:rFonts w:asciiTheme="majorHAnsi" w:eastAsiaTheme="majorEastAsia" w:hAnsiTheme="majorHAnsi" w:cstheme="majorBidi"/>
       <w:b/>
       <w:bCs/>
       <w:i/>
       <w:iCs/>
+      <w:color w:val="4F81BD" w:themeColor="accent1"/>
     </w:rPr>
   </w:style>
   <w:style w:type="paragraph" w:styleId="a3">
@@ -2937,7 +3477,7 @@
     <w:basedOn w:val="a"/>
     <w:uiPriority w:val="34"/>
     <w:qFormat/>
-    <w:rsid w:val="00AC682E"/>
+    <w:rsid w:val="0004065E"/>
     <w:pPr>
       <w:ind w:left="720"/>
       <w:contextualSpacing/>
@@ -2948,13 +3488,10 @@
     <w:basedOn w:val="a0"/>
     <w:link w:val="5"/>
     <w:uiPriority w:val="9"/>
-    <w:semiHidden/>
-    <w:rsid w:val="00AC682E"/>
+    <w:rsid w:val="0004065E"/>
     <w:rPr>
       <w:rFonts w:asciiTheme="majorHAnsi" w:eastAsiaTheme="majorEastAsia" w:hAnsiTheme="majorHAnsi" w:cstheme="majorBidi"/>
-      <w:b/>
-      <w:bCs/>
-      <w:color w:val="7F7F7F" w:themeColor="text1" w:themeTint="80"/>
+      <w:color w:val="243F60" w:themeColor="accent1" w:themeShade="7F"/>
     </w:rPr>
   </w:style>
   <w:style w:type="character" w:customStyle="1" w:styleId="6Char">
@@ -2962,15 +3499,12 @@
     <w:basedOn w:val="a0"/>
     <w:link w:val="6"/>
     <w:uiPriority w:val="9"/>
-    <w:semiHidden/>
-    <w:rsid w:val="00AC682E"/>
+    <w:rsid w:val="0004065E"/>
     <w:rPr>
       <w:rFonts w:asciiTheme="majorHAnsi" w:eastAsiaTheme="majorEastAsia" w:hAnsiTheme="majorHAnsi" w:cstheme="majorBidi"/>
-      <w:b/>
-      <w:bCs/>
       <w:i/>
       <w:iCs/>
-      <w:color w:val="7F7F7F" w:themeColor="text1" w:themeTint="80"/>
+      <w:color w:val="243F60" w:themeColor="accent1" w:themeShade="7F"/>
     </w:rPr>
   </w:style>
   <w:style w:type="character" w:customStyle="1" w:styleId="7Char">
@@ -2978,12 +3512,12 @@
     <w:basedOn w:val="a0"/>
     <w:link w:val="7"/>
     <w:uiPriority w:val="9"/>
-    <w:semiHidden/>
-    <w:rsid w:val="00AC682E"/>
+    <w:rsid w:val="0004065E"/>
     <w:rPr>
       <w:rFonts w:asciiTheme="majorHAnsi" w:eastAsiaTheme="majorEastAsia" w:hAnsiTheme="majorHAnsi" w:cstheme="majorBidi"/>
       <w:i/>
       <w:iCs/>
+      <w:color w:val="404040" w:themeColor="text1" w:themeTint="BF"/>
     </w:rPr>
   </w:style>
   <w:style w:type="character" w:customStyle="1" w:styleId="8Char">
@@ -2991,10 +3525,10 @@
     <w:basedOn w:val="a0"/>
     <w:link w:val="8"/>
     <w:uiPriority w:val="9"/>
-    <w:semiHidden/>
-    <w:rsid w:val="00AC682E"/>
+    <w:rsid w:val="0004065E"/>
     <w:rPr>
       <w:rFonts w:asciiTheme="majorHAnsi" w:eastAsiaTheme="majorEastAsia" w:hAnsiTheme="majorHAnsi" w:cstheme="majorBidi"/>
+      <w:color w:val="4F81BD" w:themeColor="accent1"/>
       <w:sz w:val="20"/>
       <w:szCs w:val="20"/>
     </w:rPr>
@@ -3004,13 +3538,12 @@
     <w:basedOn w:val="a0"/>
     <w:link w:val="9"/>
     <w:uiPriority w:val="9"/>
-    <w:semiHidden/>
-    <w:rsid w:val="00AC682E"/>
+    <w:rsid w:val="0004065E"/>
     <w:rPr>
       <w:rFonts w:asciiTheme="majorHAnsi" w:eastAsiaTheme="majorEastAsia" w:hAnsiTheme="majorHAnsi" w:cstheme="majorBidi"/>
       <w:i/>
       <w:iCs/>
-      <w:spacing w:val="5"/>
+      <w:color w:val="404040" w:themeColor="text1" w:themeTint="BF"/>
       <w:sz w:val="20"/>
       <w:szCs w:val="20"/>
     </w:rPr>
@@ -3022,17 +3555,19 @@
     <w:link w:val="Char1"/>
     <w:uiPriority w:val="10"/>
     <w:qFormat/>
-    <w:rsid w:val="00AC682E"/>
+    <w:rsid w:val="0004065E"/>
     <w:pPr>
       <w:pBdr>
-        <w:bottom w:val="single" w:sz="4" w:space="1" w:color="auto"/>
+        <w:bottom w:val="single" w:sz="8" w:space="4" w:color="4F81BD" w:themeColor="accent1"/>
       </w:pBdr>
-      <w:spacing w:line="240" w:lineRule="auto"/>
+      <w:spacing w:after="300" w:line="240" w:lineRule="auto"/>
       <w:contextualSpacing/>
     </w:pPr>
     <w:rPr>
       <w:rFonts w:asciiTheme="majorHAnsi" w:eastAsiaTheme="majorEastAsia" w:hAnsiTheme="majorHAnsi" w:cstheme="majorBidi"/>
+      <w:color w:val="17365D" w:themeColor="text2" w:themeShade="BF"/>
       <w:spacing w:val="5"/>
+      <w:kern w:val="28"/>
       <w:sz w:val="52"/>
       <w:szCs w:val="52"/>
     </w:rPr>
@@ -3042,10 +3577,12 @@
     <w:basedOn w:val="a0"/>
     <w:link w:val="a6"/>
     <w:uiPriority w:val="10"/>
-    <w:rsid w:val="00AC682E"/>
+    <w:rsid w:val="0004065E"/>
     <w:rPr>
       <w:rFonts w:asciiTheme="majorHAnsi" w:eastAsiaTheme="majorEastAsia" w:hAnsiTheme="majorHAnsi" w:cstheme="majorBidi"/>
+      <w:color w:val="17365D" w:themeColor="text2" w:themeShade="BF"/>
       <w:spacing w:val="5"/>
+      <w:kern w:val="28"/>
       <w:sz w:val="52"/>
       <w:szCs w:val="52"/>
     </w:rPr>
@@ -3057,15 +3594,18 @@
     <w:link w:val="Char2"/>
     <w:uiPriority w:val="11"/>
     <w:qFormat/>
-    <w:rsid w:val="00AC682E"/>
+    <w:rsid w:val="0004065E"/>
     <w:pPr>
-      <w:spacing w:after="600"/>
+      <w:numPr>
+        <w:ilvl w:val="1"/>
+      </w:numPr>
     </w:pPr>
     <w:rPr>
       <w:rFonts w:asciiTheme="majorHAnsi" w:eastAsiaTheme="majorEastAsia" w:hAnsiTheme="majorHAnsi" w:cstheme="majorBidi"/>
       <w:i/>
       <w:iCs/>
-      <w:spacing w:val="13"/>
+      <w:color w:val="4F81BD" w:themeColor="accent1"/>
+      <w:spacing w:val="15"/>
       <w:sz w:val="24"/>
       <w:szCs w:val="24"/>
     </w:rPr>
@@ -3075,21 +3615,23 @@
     <w:basedOn w:val="a0"/>
     <w:link w:val="a7"/>
     <w:uiPriority w:val="11"/>
-    <w:rsid w:val="00AC682E"/>
+    <w:rsid w:val="0004065E"/>
     <w:rPr>
       <w:rFonts w:asciiTheme="majorHAnsi" w:eastAsiaTheme="majorEastAsia" w:hAnsiTheme="majorHAnsi" w:cstheme="majorBidi"/>
       <w:i/>
       <w:iCs/>
-      <w:spacing w:val="13"/>
+      <w:color w:val="4F81BD" w:themeColor="accent1"/>
+      <w:spacing w:val="15"/>
       <w:sz w:val="24"/>
       <w:szCs w:val="24"/>
     </w:rPr>
   </w:style>
   <w:style w:type="character" w:styleId="a8">
     <w:name w:val="Strong"/>
+    <w:basedOn w:val="a0"/>
     <w:uiPriority w:val="22"/>
     <w:qFormat/>
-    <w:rsid w:val="00AC682E"/>
+    <w:rsid w:val="0004065E"/>
     <w:rPr>
       <w:b/>
       <w:bCs/>
@@ -3097,25 +3639,20 @@
   </w:style>
   <w:style w:type="character" w:styleId="a9">
     <w:name w:val="Emphasis"/>
+    <w:basedOn w:val="a0"/>
     <w:uiPriority w:val="20"/>
     <w:qFormat/>
-    <w:rsid w:val="00AC682E"/>
+    <w:rsid w:val="0004065E"/>
     <w:rPr>
-      <w:b/>
-      <w:bCs/>
       <w:i/>
       <w:iCs/>
-      <w:spacing w:val="10"/>
-      <w:bdr w:val="none" w:sz="0" w:space="0" w:color="auto"/>
-      <w:shd w:val="clear" w:color="auto" w:fill="auto"/>
     </w:rPr>
   </w:style>
   <w:style w:type="paragraph" w:styleId="aa">
     <w:name w:val="No Spacing"/>
-    <w:basedOn w:val="a"/>
     <w:uiPriority w:val="1"/>
     <w:qFormat/>
-    <w:rsid w:val="00AC682E"/>
+    <w:rsid w:val="0004065E"/>
     <w:pPr>
       <w:spacing w:after="0" w:line="240" w:lineRule="auto"/>
     </w:pPr>
@@ -3127,14 +3664,11 @@
     <w:link w:val="Char3"/>
     <w:uiPriority w:val="29"/>
     <w:qFormat/>
-    <w:rsid w:val="00AC682E"/>
-    <w:pPr>
-      <w:spacing w:before="200" w:after="0"/>
-      <w:ind w:left="360" w:right="360"/>
-    </w:pPr>
+    <w:rsid w:val="0004065E"/>
     <w:rPr>
       <w:i/>
       <w:iCs/>
+      <w:color w:val="000000" w:themeColor="text1"/>
     </w:rPr>
   </w:style>
   <w:style w:type="character" w:customStyle="1" w:styleId="Char3">
@@ -3142,10 +3676,11 @@
     <w:basedOn w:val="a0"/>
     <w:link w:val="ab"/>
     <w:uiPriority w:val="29"/>
-    <w:rsid w:val="00AC682E"/>
+    <w:rsid w:val="0004065E"/>
     <w:rPr>
       <w:i/>
       <w:iCs/>
+      <w:color w:val="000000" w:themeColor="text1"/>
     </w:rPr>
   </w:style>
   <w:style w:type="paragraph" w:styleId="ac">
@@ -3155,20 +3690,20 @@
     <w:link w:val="Char4"/>
     <w:uiPriority w:val="30"/>
     <w:qFormat/>
-    <w:rsid w:val="00AC682E"/>
+    <w:rsid w:val="0004065E"/>
     <w:pPr>
       <w:pBdr>
-        <w:bottom w:val="single" w:sz="4" w:space="1" w:color="auto"/>
+        <w:bottom w:val="single" w:sz="4" w:space="4" w:color="4F81BD" w:themeColor="accent1"/>
       </w:pBdr>
       <w:spacing w:before="200" w:after="280"/>
-      <w:ind w:left="1008" w:right="1152"/>
-      <w:jc w:val="both"/>
+      <w:ind w:left="936" w:right="936"/>
     </w:pPr>
     <w:rPr>
       <w:b/>
       <w:bCs/>
       <w:i/>
       <w:iCs/>
+      <w:color w:val="4F81BD" w:themeColor="accent1"/>
     </w:rPr>
   </w:style>
   <w:style w:type="character" w:customStyle="1" w:styleId="Char4">
@@ -3176,62 +3711,77 @@
     <w:basedOn w:val="a0"/>
     <w:link w:val="ac"/>
     <w:uiPriority w:val="30"/>
-    <w:rsid w:val="00AC682E"/>
+    <w:rsid w:val="0004065E"/>
     <w:rPr>
       <w:b/>
       <w:bCs/>
       <w:i/>
       <w:iCs/>
+      <w:color w:val="4F81BD" w:themeColor="accent1"/>
     </w:rPr>
   </w:style>
   <w:style w:type="character" w:styleId="ad">
     <w:name w:val="Subtle Emphasis"/>
+    <w:basedOn w:val="a0"/>
     <w:uiPriority w:val="19"/>
     <w:qFormat/>
-    <w:rsid w:val="00AC682E"/>
+    <w:rsid w:val="0004065E"/>
     <w:rPr>
       <w:i/>
       <w:iCs/>
+      <w:color w:val="808080" w:themeColor="text1" w:themeTint="7F"/>
     </w:rPr>
   </w:style>
   <w:style w:type="character" w:styleId="ae">
     <w:name w:val="Intense Emphasis"/>
+    <w:basedOn w:val="a0"/>
     <w:uiPriority w:val="21"/>
     <w:qFormat/>
-    <w:rsid w:val="00AC682E"/>
+    <w:rsid w:val="0004065E"/>
     <w:rPr>
       <w:b/>
       <w:bCs/>
+      <w:i/>
+      <w:iCs/>
+      <w:color w:val="4F81BD" w:themeColor="accent1"/>
     </w:rPr>
   </w:style>
   <w:style w:type="character" w:styleId="af">
     <w:name w:val="Subtle Reference"/>
+    <w:basedOn w:val="a0"/>
     <w:uiPriority w:val="31"/>
     <w:qFormat/>
-    <w:rsid w:val="00AC682E"/>
+    <w:rsid w:val="0004065E"/>
     <w:rPr>
       <w:smallCaps/>
+      <w:color w:val="C0504D" w:themeColor="accent2"/>
+      <w:u w:val="single"/>
     </w:rPr>
   </w:style>
   <w:style w:type="character" w:styleId="af0">
     <w:name w:val="Intense Reference"/>
+    <w:basedOn w:val="a0"/>
     <w:uiPriority w:val="32"/>
     <w:qFormat/>
-    <w:rsid w:val="00AC682E"/>
+    <w:rsid w:val="0004065E"/>
     <w:rPr>
+      <w:b/>
+      <w:bCs/>
       <w:smallCaps/>
+      <w:color w:val="C0504D" w:themeColor="accent2"/>
       <w:spacing w:val="5"/>
       <w:u w:val="single"/>
     </w:rPr>
   </w:style>
   <w:style w:type="character" w:styleId="af1">
     <w:name w:val="Book Title"/>
+    <w:basedOn w:val="a0"/>
     <w:uiPriority w:val="33"/>
     <w:qFormat/>
-    <w:rsid w:val="00AC682E"/>
+    <w:rsid w:val="0004065E"/>
     <w:rPr>
-      <w:i/>
-      <w:iCs/>
+      <w:b/>
+      <w:bCs/>
       <w:smallCaps/>
       <w:spacing w:val="5"/>
     </w:rPr>
@@ -3244,10 +3794,30 @@
     <w:semiHidden/>
     <w:unhideWhenUsed/>
     <w:qFormat/>
-    <w:rsid w:val="00AC682E"/>
+    <w:rsid w:val="0004065E"/>
     <w:pPr>
       <w:outlineLvl w:val="9"/>
     </w:pPr>
+  </w:style>
+  <w:style w:type="paragraph" w:styleId="af2">
+    <w:name w:val="caption"/>
+    <w:basedOn w:val="a"/>
+    <w:next w:val="a"/>
+    <w:uiPriority w:val="35"/>
+    <w:semiHidden/>
+    <w:unhideWhenUsed/>
+    <w:qFormat/>
+    <w:rsid w:val="0004065E"/>
+    <w:pPr>
+      <w:spacing w:line="240" w:lineRule="auto"/>
+    </w:pPr>
+    <w:rPr>
+      <w:b/>
+      <w:bCs/>
+      <w:color w:val="4F81BD" w:themeColor="accent1"/>
+      <w:sz w:val="18"/>
+      <w:szCs w:val="18"/>
+    </w:rPr>
   </w:style>
 </w:styles>
 </file>
@@ -3255,7 +3825,7 @@
 <file path=word/theme/theme1.xml><?xml version="1.0" encoding="utf-8"?>
 <a:theme xmlns:a="http://schemas.openxmlformats.org/drawingml/2006/main" name="Office 主题">
   <a:themeElements>
-    <a:clrScheme name="行云流水">
+    <a:clrScheme name="Office">
       <a:dk1>
         <a:sysClr val="windowText" lastClr="000000"/>
       </a:dk1>
@@ -3263,34 +3833,34 @@
         <a:sysClr val="window" lastClr="FFFFFF"/>
       </a:lt1>
       <a:dk2>
-        <a:srgbClr val="411401"/>
+        <a:srgbClr val="1F497D"/>
       </a:dk2>
       <a:lt2>
-        <a:srgbClr val="FFE6E6"/>
+        <a:srgbClr val="EEECE1"/>
       </a:lt2>
       <a:accent1>
-        <a:srgbClr val="A24A48"/>
+        <a:srgbClr val="4F81BD"/>
       </a:accent1>
       <a:accent2>
-        <a:srgbClr val="B2935C"/>
+        <a:srgbClr val="C0504D"/>
       </a:accent2>
       <a:accent3>
-        <a:srgbClr val="6A9A9A"/>
+        <a:srgbClr val="9BBB59"/>
       </a:accent3>
       <a:accent4>
-        <a:srgbClr val="B2B787"/>
+        <a:srgbClr val="8064A2"/>
       </a:accent4>
       <a:accent5>
-        <a:srgbClr val="91644B"/>
+        <a:srgbClr val="4BACC6"/>
       </a:accent5>
       <a:accent6>
-        <a:srgbClr val="654A76"/>
+        <a:srgbClr val="F79646"/>
       </a:accent6>
       <a:hlink>
-        <a:srgbClr val="00A800"/>
+        <a:srgbClr val="0000FF"/>
       </a:hlink>
       <a:folHlink>
-        <a:srgbClr val="FF00FF"/>
+        <a:srgbClr val="800080"/>
       </a:folHlink>
     </a:clrScheme>
     <a:fontScheme name="Office 经典">

</xml_diff>

<commit_message>
Release version of Holland College report materials, with PPT and Word document converted into pdf.
</commit_message>
<xml_diff>
--- a/_Holland_College/工作汇报.docx
+++ b/_Holland_College/工作汇报.docx
@@ -5,16 +5,174 @@
     <w:p>
       <w:pPr>
         <w:pStyle w:val="1"/>
-        <w:jc w:val="center"/>
-      </w:pPr>
-      <w:proofErr w:type="spellStart"/>
-      <w:r>
-        <w:rPr>
-          <w:rFonts w:hint="eastAsia"/>
-        </w:rPr>
-        <w:t>中加合作办学模式探讨</w:t>
-      </w:r>
-      <w:proofErr w:type="spellEnd"/>
+        <w:ind w:firstLine="883"/>
+        <w:rPr>
+          <w:rFonts w:hint="eastAsia"/>
+          <w:sz w:val="44"/>
+          <w:lang w:eastAsia="zh-CN"/>
+        </w:rPr>
+      </w:pPr>
+      <w:r>
+        <w:rPr>
+          <w:rFonts w:hint="eastAsia"/>
+          <w:sz w:val="44"/>
+          <w:lang w:eastAsia="zh-CN"/>
+        </w:rPr>
+        <w:t>贵阳职业技术学院信息科学系中加合作办学项目赴加学习成果汇报</w:t>
+      </w:r>
+    </w:p>
+    <w:p>
+      <w:pPr>
+        <w:ind w:firstLine="440"/>
+        <w:jc w:val="right"/>
+        <w:rPr>
+          <w:rFonts w:hint="eastAsia"/>
+          <w:lang w:eastAsia="zh-CN"/>
+        </w:rPr>
+      </w:pPr>
+      <w:r>
+        <w:rPr>
+          <w:rFonts w:hint="eastAsia"/>
+          <w:lang w:eastAsia="zh-CN"/>
+        </w:rPr>
+        <w:t>汇报人：刘海波</w:t>
+      </w:r>
+    </w:p>
+    <w:p>
+      <w:pPr>
+        <w:ind w:firstLine="440"/>
+        <w:jc w:val="right"/>
+        <w:rPr>
+          <w:lang w:eastAsia="zh-CN"/>
+        </w:rPr>
+      </w:pPr>
+      <w:r>
+        <w:rPr>
+          <w:lang w:eastAsia="zh-CN"/>
+        </w:rPr>
+        <w:fldChar w:fldCharType="begin"/>
+      </w:r>
+      <w:r>
+        <w:rPr>
+          <w:lang w:eastAsia="zh-CN"/>
+        </w:rPr>
+        <w:instrText xml:space="preserve"> </w:instrText>
+      </w:r>
+      <w:r>
+        <w:rPr>
+          <w:rFonts w:hint="eastAsia"/>
+          <w:lang w:eastAsia="zh-CN"/>
+        </w:rPr>
+        <w:instrText>TIME \@ "yyyy'</w:instrText>
+      </w:r>
+      <w:r>
+        <w:rPr>
+          <w:rFonts w:hint="eastAsia"/>
+          <w:lang w:eastAsia="zh-CN"/>
+        </w:rPr>
+        <w:instrText>年</w:instrText>
+      </w:r>
+      <w:r>
+        <w:rPr>
+          <w:rFonts w:hint="eastAsia"/>
+          <w:lang w:eastAsia="zh-CN"/>
+        </w:rPr>
+        <w:instrText>'M'</w:instrText>
+      </w:r>
+      <w:r>
+        <w:rPr>
+          <w:rFonts w:hint="eastAsia"/>
+          <w:lang w:eastAsia="zh-CN"/>
+        </w:rPr>
+        <w:instrText>月</w:instrText>
+      </w:r>
+      <w:r>
+        <w:rPr>
+          <w:rFonts w:hint="eastAsia"/>
+          <w:lang w:eastAsia="zh-CN"/>
+        </w:rPr>
+        <w:instrText>'d'</w:instrText>
+      </w:r>
+      <w:r>
+        <w:rPr>
+          <w:rFonts w:hint="eastAsia"/>
+          <w:lang w:eastAsia="zh-CN"/>
+        </w:rPr>
+        <w:instrText>日</w:instrText>
+      </w:r>
+      <w:r>
+        <w:rPr>
+          <w:rFonts w:hint="eastAsia"/>
+          <w:lang w:eastAsia="zh-CN"/>
+        </w:rPr>
+        <w:instrText>'"</w:instrText>
+      </w:r>
+      <w:r>
+        <w:rPr>
+          <w:lang w:eastAsia="zh-CN"/>
+        </w:rPr>
+        <w:instrText xml:space="preserve"> </w:instrText>
+      </w:r>
+      <w:r>
+        <w:rPr>
+          <w:lang w:eastAsia="zh-CN"/>
+        </w:rPr>
+        <w:fldChar w:fldCharType="separate"/>
+      </w:r>
+      <w:r>
+        <w:rPr>
+          <w:rFonts w:hint="eastAsia"/>
+          <w:noProof/>
+          <w:lang w:eastAsia="zh-CN"/>
+        </w:rPr>
+        <w:t>2016</w:t>
+      </w:r>
+      <w:r>
+        <w:rPr>
+          <w:rFonts w:hint="eastAsia"/>
+          <w:noProof/>
+          <w:lang w:eastAsia="zh-CN"/>
+        </w:rPr>
+        <w:t>年</w:t>
+      </w:r>
+      <w:r>
+        <w:rPr>
+          <w:rFonts w:hint="eastAsia"/>
+          <w:noProof/>
+          <w:lang w:eastAsia="zh-CN"/>
+        </w:rPr>
+        <w:t>2</w:t>
+      </w:r>
+      <w:r>
+        <w:rPr>
+          <w:rFonts w:hint="eastAsia"/>
+          <w:noProof/>
+          <w:lang w:eastAsia="zh-CN"/>
+        </w:rPr>
+        <w:t>月</w:t>
+      </w:r>
+      <w:r>
+        <w:rPr>
+          <w:rFonts w:hint="eastAsia"/>
+          <w:noProof/>
+          <w:lang w:eastAsia="zh-CN"/>
+        </w:rPr>
+        <w:t>22</w:t>
+      </w:r>
+      <w:r>
+        <w:rPr>
+          <w:rFonts w:hint="eastAsia"/>
+          <w:noProof/>
+          <w:lang w:eastAsia="zh-CN"/>
+        </w:rPr>
+        <w:t>日</w:t>
+      </w:r>
+      <w:r>
+        <w:rPr>
+          <w:lang w:eastAsia="zh-CN"/>
+        </w:rPr>
+        <w:fldChar w:fldCharType="end"/>
+      </w:r>
     </w:p>
     <w:p>
       <w:pPr>
@@ -37,6 +195,7 @@
     </w:p>
     <w:p>
       <w:pPr>
+        <w:ind w:firstLine="440"/>
         <w:rPr>
           <w:lang w:eastAsia="zh-CN"/>
         </w:rPr>
@@ -102,23 +261,42 @@
           <w:rFonts w:hint="eastAsia"/>
           <w:lang w:eastAsia="zh-CN"/>
         </w:rPr>
-        <w:t>日，刘海波与谢红两位</w:t>
-      </w:r>
-      <w:proofErr w:type="gramStart"/>
-      <w:r>
-        <w:rPr>
-          <w:rFonts w:hint="eastAsia"/>
-          <w:lang w:eastAsia="zh-CN"/>
-        </w:rPr>
-        <w:t>老师赴</w:t>
-      </w:r>
-      <w:proofErr w:type="gramEnd"/>
-      <w:r>
-        <w:rPr>
-          <w:rFonts w:hint="eastAsia"/>
-          <w:lang w:eastAsia="zh-CN"/>
-        </w:rPr>
-        <w:t>加拿大爱德华王子岛省（以下简称</w:t>
+        <w:t>日，我校信息科学系</w:t>
+      </w:r>
+      <w:r>
+        <w:rPr>
+          <w:rFonts w:hint="eastAsia"/>
+          <w:lang w:eastAsia="zh-CN"/>
+        </w:rPr>
+        <w:t>谢红</w:t>
+      </w:r>
+      <w:r>
+        <w:rPr>
+          <w:rFonts w:hint="eastAsia"/>
+          <w:lang w:eastAsia="zh-CN"/>
+        </w:rPr>
+        <w:t>与刘海波</w:t>
+      </w:r>
+      <w:r>
+        <w:rPr>
+          <w:rFonts w:hint="eastAsia"/>
+          <w:lang w:eastAsia="zh-CN"/>
+        </w:rPr>
+        <w:t>两位老师</w:t>
+      </w:r>
+      <w:r>
+        <w:rPr>
+          <w:rFonts w:hint="eastAsia"/>
+          <w:lang w:eastAsia="zh-CN"/>
+        </w:rPr>
+        <w:t>被选派参加中加合作办学项目，</w:t>
+      </w:r>
+      <w:r>
+        <w:rPr>
+          <w:rFonts w:hint="eastAsia"/>
+          <w:lang w:eastAsia="zh-CN"/>
+        </w:rPr>
+        <w:t>赴加拿大爱德华王子岛省（以下简称</w:t>
       </w:r>
       <w:r>
         <w:rPr>
@@ -200,6 +378,7 @@
     </w:p>
     <w:p>
       <w:pPr>
+        <w:ind w:firstLine="426"/>
         <w:rPr>
           <w:lang w:eastAsia="zh-CN"/>
         </w:rPr>
@@ -219,6 +398,7 @@
           <w:ilvl w:val="0"/>
           <w:numId w:val="6"/>
         </w:numPr>
+        <w:ind w:left="284" w:hanging="284"/>
         <w:rPr>
           <w:lang w:eastAsia="zh-CN"/>
         </w:rPr>
@@ -256,10 +436,27 @@
           <w:rFonts w:hint="eastAsia"/>
           <w:lang w:eastAsia="zh-CN"/>
         </w:rPr>
-        <w:t>门课程的学习</w:t>
-      </w:r>
-    </w:p>
-    <w:p>
+        <w:t>门课程的</w:t>
+      </w:r>
+      <w:r>
+        <w:rPr>
+          <w:rFonts w:hint="eastAsia"/>
+          <w:lang w:eastAsia="zh-CN"/>
+        </w:rPr>
+        <w:t>旁听</w:t>
+      </w:r>
+      <w:r>
+        <w:rPr>
+          <w:rFonts w:hint="eastAsia"/>
+          <w:lang w:eastAsia="zh-CN"/>
+        </w:rPr>
+        <w:t>学习</w:t>
+      </w:r>
+    </w:p>
+    <w:p>
+      <w:pPr>
+        <w:ind w:firstLine="440"/>
+      </w:pPr>
       <w:proofErr w:type="spellStart"/>
       <w:r>
         <w:rPr>
@@ -418,6 +615,9 @@
       </w:r>
     </w:p>
     <w:p>
+      <w:pPr>
+        <w:ind w:firstLine="440"/>
+      </w:pPr>
       <w:proofErr w:type="spellStart"/>
       <w:r>
         <w:rPr>
@@ -550,6 +750,7 @@
           <w:ilvl w:val="0"/>
           <w:numId w:val="6"/>
         </w:numPr>
+        <w:ind w:left="284" w:hanging="284"/>
       </w:pPr>
       <w:proofErr w:type="spellStart"/>
       <w:r>
@@ -611,6 +812,16 @@
       </w:r>
     </w:p>
     <w:p>
+      <w:pPr>
+        <w:ind w:firstLine="440"/>
+      </w:pPr>
+      <w:r>
+        <w:rPr>
+          <w:rFonts w:hint="eastAsia"/>
+          <w:lang w:eastAsia="zh-CN"/>
+        </w:rPr>
+        <w:t>后续有</w:t>
+      </w:r>
       <w:proofErr w:type="spellStart"/>
       <w:r>
         <w:rPr>
@@ -619,6 +830,13 @@
         <w:t>专节论述</w:t>
       </w:r>
       <w:proofErr w:type="spellEnd"/>
+      <w:r>
+        <w:rPr>
+          <w:rFonts w:hint="eastAsia"/>
+          <w:lang w:eastAsia="zh-CN"/>
+        </w:rPr>
+        <w:t>，此处略。</w:t>
+      </w:r>
     </w:p>
     <w:p>
       <w:pPr>
@@ -627,6 +845,7 @@
           <w:ilvl w:val="0"/>
           <w:numId w:val="6"/>
         </w:numPr>
+        <w:ind w:left="284" w:hanging="284"/>
       </w:pPr>
       <w:proofErr w:type="spellStart"/>
       <w:r>
@@ -682,6 +901,16 @@
       <w:proofErr w:type="spellEnd"/>
     </w:p>
     <w:p>
+      <w:pPr>
+        <w:ind w:firstLine="440"/>
+      </w:pPr>
+      <w:r>
+        <w:rPr>
+          <w:rFonts w:hint="eastAsia"/>
+          <w:lang w:eastAsia="zh-CN"/>
+        </w:rPr>
+        <w:t>后续有</w:t>
+      </w:r>
       <w:proofErr w:type="spellStart"/>
       <w:r>
         <w:rPr>
@@ -690,6 +919,13 @@
         <w:t>专节论述</w:t>
       </w:r>
       <w:proofErr w:type="spellEnd"/>
+      <w:r>
+        <w:rPr>
+          <w:rFonts w:hint="eastAsia"/>
+          <w:lang w:eastAsia="zh-CN"/>
+        </w:rPr>
+        <w:t>，此处略。</w:t>
+      </w:r>
     </w:p>
     <w:p>
       <w:pPr>
@@ -698,12 +934,14 @@
           <w:ilvl w:val="0"/>
           <w:numId w:val="6"/>
         </w:numPr>
+        <w:ind w:left="284" w:hanging="284"/>
       </w:pPr>
       <w:proofErr w:type="spellStart"/>
       <w:r>
         <w:rPr>
           <w:rFonts w:hint="eastAsia"/>
         </w:rPr>
+        <w:lastRenderedPageBreak/>
         <w:t>和</w:t>
       </w:r>
       <w:r>
@@ -736,6 +974,7 @@
     </w:p>
     <w:p>
       <w:pPr>
+        <w:ind w:firstLine="440"/>
         <w:rPr>
           <w:lang w:eastAsia="zh-CN"/>
         </w:rPr>
@@ -780,7 +1019,21 @@
           <w:rFonts w:hint="eastAsia"/>
           <w:lang w:eastAsia="zh-CN"/>
         </w:rPr>
-        <w:t>及中加合作项目经理</w:t>
+        <w:t>及中加合作项目</w:t>
+      </w:r>
+      <w:r>
+        <w:rPr>
+          <w:rFonts w:hint="eastAsia"/>
+          <w:lang w:eastAsia="zh-CN"/>
+        </w:rPr>
+        <w:t>加方项目</w:t>
+      </w:r>
+      <w:r>
+        <w:rPr>
+          <w:rFonts w:hint="eastAsia"/>
+          <w:lang w:eastAsia="zh-CN"/>
+        </w:rPr>
+        <w:t>经理</w:t>
       </w:r>
       <w:r>
         <w:rPr>
@@ -788,6 +1041,13 @@
           <w:lang w:eastAsia="zh-CN"/>
         </w:rPr>
         <w:t>Jolene</w:t>
+      </w:r>
+      <w:r>
+        <w:rPr>
+          <w:rFonts w:hint="eastAsia"/>
+          <w:lang w:eastAsia="zh-CN"/>
+        </w:rPr>
+        <w:t xml:space="preserve"> Chen</w:t>
       </w:r>
       <w:r>
         <w:rPr>
@@ -818,7 +1078,7 @@
         <w:pStyle w:val="a5"/>
         <w:numPr>
           <w:ilvl w:val="0"/>
-          <w:numId w:val="3"/>
+          <w:numId w:val="12"/>
         </w:numPr>
       </w:pPr>
       <w:proofErr w:type="spellStart"/>
@@ -835,7 +1095,7 @@
         <w:pStyle w:val="a5"/>
         <w:numPr>
           <w:ilvl w:val="0"/>
-          <w:numId w:val="3"/>
+          <w:numId w:val="12"/>
         </w:numPr>
       </w:pPr>
       <w:proofErr w:type="spellStart"/>
@@ -858,7 +1118,7 @@
         <w:pStyle w:val="a5"/>
         <w:numPr>
           <w:ilvl w:val="0"/>
-          <w:numId w:val="3"/>
+          <w:numId w:val="12"/>
         </w:numPr>
         <w:rPr>
           <w:lang w:eastAsia="zh-CN"/>
@@ -877,7 +1137,7 @@
         <w:pStyle w:val="a5"/>
         <w:numPr>
           <w:ilvl w:val="0"/>
-          <w:numId w:val="3"/>
+          <w:numId w:val="12"/>
         </w:numPr>
         <w:rPr>
           <w:lang w:eastAsia="zh-CN"/>
@@ -888,7 +1148,6 @@
           <w:rFonts w:hint="eastAsia"/>
           <w:lang w:eastAsia="zh-CN"/>
         </w:rPr>
-        <w:lastRenderedPageBreak/>
         <w:t>培养计划的重新映射（</w:t>
       </w:r>
       <w:r>
@@ -941,6 +1200,7 @@
           <w:ilvl w:val="0"/>
           <w:numId w:val="6"/>
         </w:numPr>
+        <w:ind w:left="284" w:hanging="284"/>
         <w:rPr>
           <w:lang w:eastAsia="zh-CN"/>
         </w:rPr>
@@ -969,6 +1229,7 @@
     </w:p>
     <w:p>
       <w:pPr>
+        <w:ind w:firstLine="440"/>
         <w:rPr>
           <w:lang w:eastAsia="zh-CN"/>
         </w:rPr>
@@ -988,16 +1249,31 @@
     </w:p>
     <w:p>
       <w:pPr>
-        <w:rPr>
-          <w:lang w:eastAsia="zh-CN"/>
-        </w:rPr>
-      </w:pPr>
-      <w:r>
-        <w:rPr>
-          <w:rFonts w:hint="eastAsia"/>
-          <w:lang w:eastAsia="zh-CN"/>
-        </w:rPr>
-        <w:t>提升英语口语能力，更从容自信地在日常工作中使用英语交流</w:t>
+        <w:ind w:firstLine="440"/>
+        <w:rPr>
+          <w:lang w:eastAsia="zh-CN"/>
+        </w:rPr>
+      </w:pPr>
+      <w:r>
+        <w:rPr>
+          <w:rFonts w:hint="eastAsia"/>
+          <w:lang w:eastAsia="zh-CN"/>
+        </w:rPr>
+        <w:t>提升英语口语能力，更从容自信地在日常工作中使用英语</w:t>
+      </w:r>
+      <w:r>
+        <w:rPr>
+          <w:rFonts w:hint="eastAsia"/>
+          <w:lang w:eastAsia="zh-CN"/>
+        </w:rPr>
+        <w:t>同加方教师</w:t>
+      </w:r>
+      <w:r>
+        <w:rPr>
+          <w:rFonts w:hint="eastAsia"/>
+          <w:lang w:eastAsia="zh-CN"/>
+        </w:rPr>
+        <w:t>交流</w:t>
       </w:r>
       <w:bookmarkEnd w:id="0"/>
       <w:bookmarkEnd w:id="1"/>
@@ -1012,6 +1288,7 @@
           <w:ilvl w:val="0"/>
           <w:numId w:val="6"/>
         </w:numPr>
+        <w:ind w:left="284" w:hanging="284"/>
       </w:pPr>
       <w:proofErr w:type="spellStart"/>
       <w:r>
@@ -1062,6 +1339,7 @@
     </w:p>
     <w:p>
       <w:pPr>
+        <w:ind w:firstLine="440"/>
         <w:rPr>
           <w:lang w:eastAsia="zh-CN"/>
         </w:rPr>
@@ -1109,6 +1387,7 @@
           <w:numId w:val="7"/>
         </w:numPr>
         <w:rPr>
+          <w:rFonts w:hint="eastAsia"/>
           <w:lang w:eastAsia="zh-CN"/>
         </w:rPr>
       </w:pPr>
@@ -1122,7 +1401,26 @@
     </w:p>
     <w:p>
       <w:pPr>
+        <w:ind w:firstLine="440"/>
+        <w:rPr>
+          <w:lang w:eastAsia="zh-CN"/>
+        </w:rPr>
+      </w:pPr>
+      <w:r>
+        <w:rPr>
+          <w:rFonts w:hint="eastAsia"/>
+          <w:lang w:eastAsia="zh-CN"/>
+        </w:rPr>
+        <w:t>在参与荷兰学院计算机网络技术专业的教学活动的过程中，我们观察到他们的教学过程有以下的一些特点：</w:t>
+      </w:r>
+    </w:p>
+    <w:p>
+      <w:pPr>
         <w:pStyle w:val="3"/>
+        <w:numPr>
+          <w:ilvl w:val="0"/>
+          <w:numId w:val="13"/>
+        </w:numPr>
         <w:rPr>
           <w:lang w:eastAsia="zh-CN"/>
         </w:rPr>
@@ -1137,36 +1435,704 @@
     </w:p>
     <w:p>
       <w:pPr>
+        <w:ind w:firstLine="440"/>
+        <w:rPr>
+          <w:lang w:eastAsia="zh-CN"/>
+        </w:rPr>
+      </w:pPr>
+      <w:r>
+        <w:rPr>
+          <w:rFonts w:hint="eastAsia"/>
+          <w:lang w:eastAsia="zh-CN"/>
+        </w:rPr>
+        <w:t>课堂教学组织比较随意，老师对授课内容、授课方式的安排自由度比较大；</w:t>
+      </w:r>
+    </w:p>
+    <w:p>
+      <w:pPr>
+        <w:pStyle w:val="a5"/>
+        <w:numPr>
+          <w:ilvl w:val="0"/>
+          <w:numId w:val="11"/>
+        </w:numPr>
+        <w:rPr>
+          <w:rFonts w:hint="eastAsia"/>
+          <w:lang w:eastAsia="zh-CN"/>
+        </w:rPr>
+      </w:pPr>
+      <w:r>
+        <w:rPr>
+          <w:rFonts w:hint="eastAsia"/>
+          <w:lang w:eastAsia="zh-CN"/>
+        </w:rPr>
+        <w:t>对学生的到课率，考勤没有严格要求；</w:t>
+      </w:r>
+    </w:p>
+    <w:p>
+      <w:pPr>
+        <w:pStyle w:val="a5"/>
+        <w:numPr>
+          <w:ilvl w:val="0"/>
+          <w:numId w:val="11"/>
+        </w:numPr>
+        <w:rPr>
+          <w:lang w:eastAsia="zh-CN"/>
+        </w:rPr>
+      </w:pPr>
+      <w:r>
+        <w:rPr>
+          <w:rFonts w:hint="eastAsia"/>
+          <w:lang w:eastAsia="zh-CN"/>
+        </w:rPr>
+        <w:t>课堂氛围宽松随意</w:t>
+      </w:r>
+    </w:p>
+    <w:p>
+      <w:pPr>
+        <w:pStyle w:val="a5"/>
+        <w:numPr>
+          <w:ilvl w:val="0"/>
+          <w:numId w:val="11"/>
+        </w:numPr>
+        <w:rPr>
+          <w:rFonts w:hint="eastAsia"/>
+          <w:lang w:eastAsia="zh-CN"/>
+        </w:rPr>
+      </w:pPr>
+      <w:r>
+        <w:rPr>
+          <w:rFonts w:hint="eastAsia"/>
+          <w:lang w:eastAsia="zh-CN"/>
+        </w:rPr>
+        <w:t>实际上，学生要想获得理想的分数并不轻松，这主要体现在：</w:t>
+      </w:r>
+    </w:p>
+    <w:p>
+      <w:pPr>
+        <w:pStyle w:val="a5"/>
+        <w:numPr>
+          <w:ilvl w:val="0"/>
+          <w:numId w:val="11"/>
+        </w:numPr>
+        <w:rPr>
+          <w:rFonts w:hint="eastAsia"/>
+          <w:lang w:eastAsia="zh-CN"/>
+        </w:rPr>
+      </w:pPr>
+      <w:r>
+        <w:rPr>
+          <w:rFonts w:hint="eastAsia"/>
+          <w:lang w:eastAsia="zh-CN"/>
+        </w:rPr>
+        <w:t>作业多</w:t>
+      </w:r>
+      <w:r>
+        <w:rPr>
+          <w:rFonts w:hint="eastAsia"/>
+          <w:lang w:eastAsia="zh-CN"/>
+        </w:rPr>
+        <w:t>，频次高</w:t>
+      </w:r>
+      <w:r>
+        <w:rPr>
+          <w:rFonts w:hint="eastAsia"/>
+          <w:lang w:eastAsia="zh-CN"/>
+        </w:rPr>
+        <w:t>；</w:t>
+      </w:r>
+    </w:p>
+    <w:p>
+      <w:pPr>
+        <w:pStyle w:val="a5"/>
+        <w:numPr>
+          <w:ilvl w:val="0"/>
+          <w:numId w:val="11"/>
+        </w:numPr>
+        <w:rPr>
+          <w:rFonts w:hint="eastAsia"/>
+          <w:lang w:eastAsia="zh-CN"/>
+        </w:rPr>
+      </w:pPr>
+      <w:r>
+        <w:rPr>
+          <w:rFonts w:hint="eastAsia"/>
+          <w:lang w:eastAsia="zh-CN"/>
+        </w:rPr>
+        <w:t>同步学习撰写行业调研报告，报告要求极为规范；</w:t>
+      </w:r>
+    </w:p>
+    <w:p>
+      <w:pPr>
+        <w:pStyle w:val="a5"/>
+        <w:numPr>
+          <w:ilvl w:val="0"/>
+          <w:numId w:val="11"/>
+        </w:numPr>
+        <w:rPr>
+          <w:rFonts w:hint="eastAsia"/>
+          <w:lang w:eastAsia="zh-CN"/>
+        </w:rPr>
+      </w:pPr>
+      <w:r>
+        <w:rPr>
+          <w:rFonts w:hint="eastAsia"/>
+          <w:lang w:eastAsia="zh-CN"/>
+        </w:rPr>
+        <w:t>学习质量评价标准明确——</w:t>
+      </w:r>
+      <w:r>
+        <w:rPr>
+          <w:rFonts w:hint="eastAsia"/>
+          <w:lang w:eastAsia="zh-CN"/>
+        </w:rPr>
+        <w:t>Rubrics</w:t>
+      </w:r>
+      <w:r>
+        <w:rPr>
+          <w:rFonts w:hint="eastAsia"/>
+          <w:lang w:eastAsia="zh-CN"/>
+        </w:rPr>
+        <w:t>的设计；</w:t>
+      </w:r>
+    </w:p>
+    <w:p>
+      <w:pPr>
+        <w:pStyle w:val="a5"/>
+        <w:numPr>
+          <w:ilvl w:val="0"/>
+          <w:numId w:val="11"/>
+        </w:numPr>
+        <w:rPr>
+          <w:rFonts w:hint="eastAsia"/>
+          <w:lang w:eastAsia="zh-CN"/>
+        </w:rPr>
+      </w:pPr>
+      <w:r>
+        <w:rPr>
+          <w:rFonts w:hint="eastAsia"/>
+          <w:lang w:eastAsia="zh-CN"/>
+        </w:rPr>
+        <w:t>对待作弊和抄袭的严肃态度：在与</w:t>
+      </w:r>
+      <w:r>
+        <w:rPr>
+          <w:rFonts w:hint="eastAsia"/>
+          <w:lang w:eastAsia="zh-CN"/>
+        </w:rPr>
+        <w:t>Chris</w:t>
+      </w:r>
+      <w:r>
+        <w:rPr>
+          <w:rFonts w:hint="eastAsia"/>
+          <w:lang w:eastAsia="zh-CN"/>
+        </w:rPr>
+        <w:t>的交谈中，我们得知，一旦发现学生抄袭，教师和学生都要付出大量的时间和精力按照特定的处理流程进行处理，这是一个校方、教师和学生“三输”的局面，所以老师们都非常反感作弊及抄袭，会向学生反复强调作弊及抄袭的危害。</w:t>
+      </w:r>
+    </w:p>
+    <w:p>
+      <w:pPr>
+        <w:ind w:firstLine="440"/>
+        <w:rPr>
+          <w:lang w:eastAsia="zh-CN"/>
+        </w:rPr>
+      </w:pPr>
+      <w:r>
+        <w:rPr>
+          <w:rFonts w:hint="eastAsia"/>
+          <w:lang w:eastAsia="zh-CN"/>
+        </w:rPr>
+        <w:t>综上，学生要想修完一个专业，课堂之外需要付出的努力是不小的。由于学生普遍学习的自主性很强，这种“明松暗紧”的教学模式实行起来并没有太大的难度。</w:t>
+      </w:r>
+    </w:p>
+    <w:p>
+      <w:pPr>
+        <w:pStyle w:val="3"/>
+        <w:numPr>
+          <w:ilvl w:val="0"/>
+          <w:numId w:val="13"/>
+        </w:numPr>
+        <w:rPr>
+          <w:rFonts w:hint="eastAsia"/>
+          <w:lang w:eastAsia="zh-CN"/>
+        </w:rPr>
+      </w:pPr>
+      <w:r>
+        <w:rPr>
+          <w:rFonts w:hint="eastAsia"/>
+          <w:lang w:eastAsia="zh-CN"/>
+        </w:rPr>
+        <w:lastRenderedPageBreak/>
+        <w:t>学习</w:t>
+      </w:r>
+      <w:r>
+        <w:rPr>
+          <w:rFonts w:hint="eastAsia"/>
+          <w:lang w:eastAsia="zh-CN"/>
+        </w:rPr>
+        <w:t>自主</w:t>
+      </w:r>
+      <w:r>
+        <w:rPr>
+          <w:rFonts w:hint="eastAsia"/>
+          <w:lang w:eastAsia="zh-CN"/>
+        </w:rPr>
+        <w:t>、丰俭随意</w:t>
+      </w:r>
+    </w:p>
+    <w:p>
+      <w:pPr>
+        <w:ind w:firstLine="440"/>
+        <w:rPr>
+          <w:lang w:eastAsia="zh-CN"/>
+        </w:rPr>
+      </w:pPr>
+      <w:r>
+        <w:rPr>
+          <w:rFonts w:hint="eastAsia"/>
+          <w:lang w:eastAsia="zh-CN"/>
+        </w:rPr>
+        <w:t>加方的教学模式是“学习是一个终身过程”的极好体现：学生可以根据自身的条件自由地选择参与专业学习的深</w:t>
+      </w:r>
+      <w:r>
+        <w:rPr>
+          <w:rFonts w:hint="eastAsia"/>
+          <w:lang w:eastAsia="zh-CN"/>
+        </w:rPr>
+        <w:t>度和广度。有能力和财力学完整</w:t>
+      </w:r>
+      <w:proofErr w:type="gramStart"/>
+      <w:r>
+        <w:rPr>
+          <w:rFonts w:hint="eastAsia"/>
+          <w:lang w:eastAsia="zh-CN"/>
+        </w:rPr>
+        <w:t>个</w:t>
+      </w:r>
+      <w:proofErr w:type="gramEnd"/>
+      <w:r>
+        <w:rPr>
+          <w:rFonts w:hint="eastAsia"/>
+          <w:lang w:eastAsia="zh-CN"/>
+        </w:rPr>
+        <w:t>专业的课程，就拿该专业的文凭；只想</w:t>
+      </w:r>
+      <w:proofErr w:type="gramStart"/>
+      <w:r>
+        <w:rPr>
+          <w:rFonts w:hint="eastAsia"/>
+          <w:lang w:eastAsia="zh-CN"/>
+        </w:rPr>
+        <w:t>修部分</w:t>
+      </w:r>
+      <w:proofErr w:type="gramEnd"/>
+      <w:r>
+        <w:rPr>
+          <w:rFonts w:hint="eastAsia"/>
+          <w:lang w:eastAsia="zh-CN"/>
+        </w:rPr>
+        <w:t>课程，可以拿部分课程的认证；只修一门课程，也可以获得认证资质。而且，学习的时间上也不必是连续的，学生有很大的自由度安排自己的学习和工作。</w:t>
+      </w:r>
+    </w:p>
+    <w:p>
+      <w:pPr>
         <w:pStyle w:val="4"/>
-        <w:rPr>
-          <w:lang w:eastAsia="zh-CN"/>
-        </w:rPr>
-      </w:pPr>
-      <w:r>
-        <w:rPr>
-          <w:rFonts w:hint="eastAsia"/>
-          <w:lang w:eastAsia="zh-CN"/>
-        </w:rPr>
-        <w:t>现象</w:t>
-      </w:r>
-    </w:p>
-    <w:p>
-      <w:pPr>
-        <w:rPr>
-          <w:lang w:eastAsia="zh-CN"/>
-        </w:rPr>
-      </w:pPr>
-    </w:p>
-    <w:p>
-      <w:pPr>
-        <w:rPr>
-          <w:lang w:eastAsia="zh-CN"/>
-        </w:rPr>
-      </w:pPr>
+        <w:ind w:firstLine="442"/>
+        <w:rPr>
+          <w:rFonts w:hint="eastAsia"/>
+          <w:lang w:eastAsia="zh-CN"/>
+        </w:rPr>
+      </w:pPr>
+      <w:r>
+        <w:rPr>
+          <w:rFonts w:hint="eastAsia"/>
+          <w:lang w:eastAsia="zh-CN"/>
+        </w:rPr>
+        <w:t>启示：如何抓住核心评价标准？</w:t>
+      </w:r>
+    </w:p>
+    <w:p>
+      <w:pPr>
+        <w:ind w:firstLine="440"/>
+        <w:rPr>
+          <w:lang w:eastAsia="zh-CN"/>
+        </w:rPr>
+      </w:pPr>
+      <w:r>
+        <w:rPr>
+          <w:rFonts w:hint="eastAsia"/>
+          <w:lang w:eastAsia="zh-CN"/>
+        </w:rPr>
+        <w:t>我们在制度设计上，做了很多加法，设计了很多复杂的，看似精确的评估体系，但实际运作起来，往往是“上有政策下有对策”、“意思意思”。是否可以换个角度思考，做做“减法”，</w:t>
+      </w:r>
+      <w:proofErr w:type="gramStart"/>
+      <w:r>
+        <w:rPr>
+          <w:rFonts w:hint="eastAsia"/>
+          <w:lang w:eastAsia="zh-CN"/>
+        </w:rPr>
+        <w:t>让教学</w:t>
+      </w:r>
+      <w:proofErr w:type="gramEnd"/>
+      <w:r>
+        <w:rPr>
+          <w:rFonts w:hint="eastAsia"/>
+          <w:lang w:eastAsia="zh-CN"/>
+        </w:rPr>
+        <w:t>质量的评价准则更简单有效？</w:t>
+      </w:r>
+    </w:p>
+    <w:p>
+      <w:pPr>
+        <w:pStyle w:val="3"/>
+        <w:numPr>
+          <w:ilvl w:val="0"/>
+          <w:numId w:val="13"/>
+        </w:numPr>
+        <w:rPr>
+          <w:lang w:eastAsia="zh-CN"/>
+        </w:rPr>
+      </w:pPr>
+      <w:r>
+        <w:rPr>
+          <w:rFonts w:hint="eastAsia"/>
+          <w:lang w:eastAsia="zh-CN"/>
+        </w:rPr>
+        <w:t>分析式</w:t>
+      </w:r>
+      <w:r>
+        <w:rPr>
+          <w:rFonts w:hint="eastAsia"/>
+          <w:lang w:eastAsia="zh-CN"/>
+        </w:rPr>
+        <w:t>(Analytical)</w:t>
+      </w:r>
+      <w:r>
+        <w:rPr>
+          <w:rFonts w:hint="eastAsia"/>
+          <w:lang w:eastAsia="zh-CN"/>
+        </w:rPr>
+        <w:t>教学</w:t>
+      </w:r>
+      <w:proofErr w:type="spellStart"/>
+      <w:r>
+        <w:rPr>
+          <w:rFonts w:hint="eastAsia"/>
+          <w:lang w:eastAsia="zh-CN"/>
+        </w:rPr>
+        <w:t>v.s</w:t>
+      </w:r>
+      <w:proofErr w:type="spellEnd"/>
+      <w:r>
+        <w:rPr>
+          <w:rFonts w:hint="eastAsia"/>
+          <w:lang w:eastAsia="zh-CN"/>
+        </w:rPr>
+        <w:t>.</w:t>
+      </w:r>
+      <w:r>
+        <w:rPr>
+          <w:rFonts w:hint="eastAsia"/>
+          <w:lang w:eastAsia="zh-CN"/>
+        </w:rPr>
+        <w:t>综合式</w:t>
+      </w:r>
+      <w:r>
+        <w:rPr>
+          <w:rFonts w:hint="eastAsia"/>
+          <w:lang w:eastAsia="zh-CN"/>
+        </w:rPr>
+        <w:t>(</w:t>
+      </w:r>
+      <w:proofErr w:type="spellStart"/>
+      <w:r>
+        <w:rPr>
+          <w:rFonts w:hint="eastAsia"/>
+          <w:lang w:eastAsia="zh-CN"/>
+        </w:rPr>
+        <w:t>Synthetical</w:t>
+      </w:r>
+      <w:proofErr w:type="spellEnd"/>
+      <w:r>
+        <w:rPr>
+          <w:rFonts w:hint="eastAsia"/>
+          <w:lang w:eastAsia="zh-CN"/>
+        </w:rPr>
+        <w:t>)</w:t>
+      </w:r>
+      <w:r>
+        <w:rPr>
+          <w:rFonts w:hint="eastAsia"/>
+          <w:lang w:eastAsia="zh-CN"/>
+        </w:rPr>
+        <w:t>教学</w:t>
+      </w:r>
+    </w:p>
+    <w:p>
+      <w:pPr>
+        <w:ind w:firstLine="440"/>
+        <w:rPr>
+          <w:rFonts w:hint="eastAsia"/>
+          <w:lang w:eastAsia="zh-CN"/>
+        </w:rPr>
+      </w:pPr>
+      <w:r>
+        <w:rPr>
+          <w:rFonts w:hint="eastAsia"/>
+          <w:lang w:eastAsia="zh-CN"/>
+        </w:rPr>
+        <w:t>我们以主讲计算机网络技术专业二年级的</w:t>
+      </w:r>
+      <w:r>
+        <w:rPr>
+          <w:rFonts w:hint="eastAsia"/>
+          <w:lang w:eastAsia="zh-CN"/>
+        </w:rPr>
+        <w:t>Chris Arsenault</w:t>
+      </w:r>
+      <w:r>
+        <w:rPr>
+          <w:rFonts w:hint="eastAsia"/>
+          <w:lang w:eastAsia="zh-CN"/>
+        </w:rPr>
+        <w:t>讲师的课程设计为例，</w:t>
+      </w:r>
+      <w:r>
+        <w:rPr>
+          <w:rFonts w:hint="eastAsia"/>
+          <w:lang w:eastAsia="zh-CN"/>
+        </w:rPr>
+        <w:t>Chris</w:t>
+      </w:r>
+      <w:r>
+        <w:rPr>
+          <w:rFonts w:hint="eastAsia"/>
+          <w:lang w:eastAsia="zh-CN"/>
+        </w:rPr>
+        <w:t>从评价专业课程的教学质量的评价表（</w:t>
+      </w:r>
+      <w:r>
+        <w:rPr>
+          <w:rFonts w:hint="eastAsia"/>
+          <w:lang w:eastAsia="zh-CN"/>
+        </w:rPr>
+        <w:t>Rubrics</w:t>
+      </w:r>
+      <w:r>
+        <w:rPr>
+          <w:rFonts w:hint="eastAsia"/>
+          <w:lang w:eastAsia="zh-CN"/>
+        </w:rPr>
+        <w:t>）出发，以思维导图为工具，设计了一个跨课程、全班合作的大项目，将自己所讲授的四门课程融合起来，每门课程对学生知识和技能的培养要求，都在</w:t>
+      </w:r>
+      <w:proofErr w:type="gramStart"/>
+      <w:r>
+        <w:rPr>
+          <w:rFonts w:hint="eastAsia"/>
+          <w:lang w:eastAsia="zh-CN"/>
+        </w:rPr>
+        <w:t>最终大</w:t>
+      </w:r>
+      <w:proofErr w:type="gramEnd"/>
+      <w:r>
+        <w:rPr>
+          <w:rFonts w:hint="eastAsia"/>
+          <w:lang w:eastAsia="zh-CN"/>
+        </w:rPr>
+        <w:t>项目的实施过程中得到了体现。</w:t>
+      </w:r>
+    </w:p>
+    <w:p>
+      <w:pPr>
+        <w:ind w:firstLine="440"/>
+        <w:rPr>
+          <w:rFonts w:hint="eastAsia"/>
+          <w:lang w:eastAsia="zh-CN"/>
+        </w:rPr>
+      </w:pPr>
+      <w:r>
+        <w:rPr>
+          <w:rFonts w:hint="eastAsia"/>
+          <w:lang w:eastAsia="zh-CN"/>
+        </w:rPr>
+        <w:t>这种自顶向下，统筹若干门专业核心课程进行设计的教学模式优点是显而易见的：</w:t>
+      </w:r>
+    </w:p>
+    <w:p>
+      <w:pPr>
+        <w:ind w:firstLine="440"/>
+        <w:rPr>
+          <w:rFonts w:hint="eastAsia"/>
+          <w:lang w:eastAsia="zh-CN"/>
+        </w:rPr>
+      </w:pPr>
+      <w:r>
+        <w:rPr>
+          <w:rFonts w:hint="eastAsia"/>
+          <w:lang w:eastAsia="zh-CN"/>
+        </w:rPr>
+        <w:t>首先，它是务实的：以培养学生的项目实践能力为唯一核心，各门课程的授课内容安排都是围绕这个中心服务，项目实践中用到的，就多讲多练，没有用到的，就少讲少练；</w:t>
+      </w:r>
+    </w:p>
+    <w:p>
+      <w:pPr>
+        <w:ind w:firstLine="440"/>
+        <w:rPr>
+          <w:rFonts w:hint="eastAsia"/>
+          <w:lang w:eastAsia="zh-CN"/>
+        </w:rPr>
+      </w:pPr>
+      <w:r>
+        <w:rPr>
+          <w:rFonts w:hint="eastAsia"/>
+          <w:lang w:eastAsia="zh-CN"/>
+        </w:rPr>
+        <w:t>其次，它能很好地模拟实际工程应用的场景。在教学和实践过程中，教师很容易把工程实践技巧、经验以及工程师的态度、素质贯穿进去</w:t>
+      </w:r>
+      <w:r>
+        <w:rPr>
+          <w:rFonts w:hint="eastAsia"/>
+          <w:lang w:eastAsia="zh-CN"/>
+        </w:rPr>
+        <w:t>；</w:t>
+      </w:r>
+    </w:p>
+    <w:p>
+      <w:pPr>
+        <w:ind w:firstLine="440"/>
+        <w:rPr>
+          <w:lang w:eastAsia="zh-CN"/>
+        </w:rPr>
+      </w:pPr>
+      <w:r>
+        <w:rPr>
+          <w:rFonts w:hint="eastAsia"/>
+          <w:lang w:eastAsia="zh-CN"/>
+        </w:rPr>
+        <w:t>最后，它能唤起学生的成就感。过早的陷入细节以及枯燥的基本功训练容易让学生在学习的初始阶段丧失兴趣和能动性。而提前把“宏图”展现在学生面前，能够激发学生获取“顶层设计体验”的冲动。</w:t>
+      </w:r>
     </w:p>
     <w:p>
       <w:pPr>
         <w:pStyle w:val="4"/>
+        <w:ind w:firstLine="442"/>
+        <w:rPr>
+          <w:rFonts w:hint="eastAsia"/>
+          <w:lang w:eastAsia="zh-CN"/>
+        </w:rPr>
+      </w:pPr>
+      <w:r>
+        <w:rPr>
+          <w:rFonts w:hint="eastAsia"/>
+          <w:lang w:eastAsia="zh-CN"/>
+        </w:rPr>
+        <w:t>启示：</w:t>
+      </w:r>
+      <w:r>
+        <w:rPr>
+          <w:rFonts w:hint="eastAsia"/>
+          <w:lang w:eastAsia="zh-CN"/>
+        </w:rPr>
+        <w:t>分析式为主</w:t>
+      </w:r>
+      <w:r>
+        <w:rPr>
+          <w:rFonts w:hint="eastAsia"/>
+          <w:lang w:eastAsia="zh-CN"/>
+        </w:rPr>
+        <w:t>导</w:t>
+      </w:r>
+      <w:r>
+        <w:rPr>
+          <w:rFonts w:hint="eastAsia"/>
+          <w:lang w:eastAsia="zh-CN"/>
+        </w:rPr>
+        <w:t>的教学过程在职业教育中的优点</w:t>
+      </w:r>
+    </w:p>
+    <w:p>
+      <w:pPr>
+        <w:ind w:firstLine="440"/>
+        <w:rPr>
+          <w:lang w:eastAsia="zh-CN"/>
+        </w:rPr>
+      </w:pPr>
+      <w:r>
+        <w:rPr>
+          <w:rFonts w:hint="eastAsia"/>
+          <w:lang w:eastAsia="zh-CN"/>
+        </w:rPr>
+        <w:t>我个人认为，自上而下的分析式主导的教学过程在职业教育中优点是值得重视的。它看似有悖于我们的经验直</w:t>
+      </w:r>
+      <w:r>
+        <w:rPr>
+          <w:rFonts w:hint="eastAsia"/>
+          <w:lang w:eastAsia="zh-CN"/>
+        </w:rPr>
+        <w:t>觉——基础决定上层建筑，</w:t>
+      </w:r>
+      <w:r>
+        <w:rPr>
+          <w:rFonts w:hint="eastAsia"/>
+          <w:lang w:eastAsia="zh-CN"/>
+        </w:rPr>
+        <w:t>但实际上以分析式教学主导的整个过程并不是“自上而下”单向进行的，而是在概览、深入细节、总结回顾这三个环节中不断往复的。</w:t>
+      </w:r>
+    </w:p>
+    <w:p>
+      <w:pPr>
+        <w:pStyle w:val="3"/>
+        <w:numPr>
+          <w:ilvl w:val="0"/>
+          <w:numId w:val="13"/>
+        </w:numPr>
+        <w:rPr>
+          <w:rFonts w:hint="eastAsia"/>
+          <w:lang w:eastAsia="zh-CN"/>
+        </w:rPr>
+      </w:pPr>
+      <w:r>
+        <w:rPr>
+          <w:rFonts w:hint="eastAsia"/>
+          <w:lang w:eastAsia="zh-CN"/>
+        </w:rPr>
+        <w:t>以实践为导向的教学</w:t>
+      </w:r>
+    </w:p>
+    <w:p>
+      <w:pPr>
+        <w:ind w:firstLine="440"/>
+        <w:rPr>
+          <w:rFonts w:hint="eastAsia"/>
+          <w:lang w:eastAsia="zh-CN"/>
+        </w:rPr>
+      </w:pPr>
+      <w:r>
+        <w:rPr>
+          <w:rFonts w:hint="eastAsia"/>
+          <w:lang w:eastAsia="zh-CN"/>
+        </w:rPr>
+        <w:t>在参与荷兰学院的计算机网络技术专业的各个课堂教学环节时，我们注意到教室对理论讲解和实践操作比例的把握是很灵活的，很多时候，对某个知识点的讲解完全是根据实践环节的需要来把握深度和讲解时机的：深度是讲到能够完成实践环节的要求为止，时机则是实践遇到</w:t>
+      </w:r>
+      <w:proofErr w:type="gramStart"/>
+      <w:r>
+        <w:rPr>
+          <w:rFonts w:hint="eastAsia"/>
+          <w:lang w:eastAsia="zh-CN"/>
+        </w:rPr>
+        <w:t>该知识</w:t>
+      </w:r>
+      <w:proofErr w:type="gramEnd"/>
+      <w:r>
+        <w:rPr>
+          <w:rFonts w:hint="eastAsia"/>
+          <w:lang w:eastAsia="zh-CN"/>
+        </w:rPr>
+        <w:t>点再进行讲解。体现出极为务实的风格。</w:t>
+      </w:r>
+    </w:p>
+    <w:p>
+      <w:pPr>
+        <w:ind w:firstLine="440"/>
         <w:rPr>
           <w:lang w:eastAsia="zh-CN"/>
         </w:rPr>
@@ -1177,156 +2143,346 @@
           <w:lang w:eastAsia="zh-CN"/>
         </w:rPr>
         <w:lastRenderedPageBreak/>
-        <w:t>二八定律</w:t>
-      </w:r>
-      <w:r>
-        <w:rPr>
-          <w:rFonts w:hint="eastAsia"/>
-          <w:lang w:eastAsia="zh-CN"/>
-        </w:rPr>
-        <w:t>，冰山现象</w:t>
+        <w:t>我们还注意到，教师对很多知识点、技能点的讲解和演示都尽量做到原子化：即是说并不一定要遵循某门学科知识的系统框架，把前因后果来龙去脉讲得头头是道，而是尽量提高针对性，针对某个特定的案例，特定的应用场景把该案例实施场景中需要的知识和技能讲透</w:t>
+      </w:r>
+      <w:r>
+        <w:rPr>
+          <w:rFonts w:hint="eastAsia"/>
+          <w:lang w:eastAsia="zh-CN"/>
+        </w:rPr>
+        <w:t>练透。</w:t>
+      </w:r>
+    </w:p>
+    <w:p>
+      <w:pPr>
+        <w:ind w:firstLine="440"/>
+        <w:rPr>
+          <w:lang w:eastAsia="zh-CN"/>
+        </w:rPr>
+      </w:pPr>
+      <w:r>
+        <w:rPr>
+          <w:rFonts w:hint="eastAsia"/>
+          <w:lang w:eastAsia="zh-CN"/>
+        </w:rPr>
+        <w:t>最后值得一提的是，</w:t>
+      </w:r>
+      <w:r>
+        <w:rPr>
+          <w:rFonts w:hint="eastAsia"/>
+          <w:lang w:eastAsia="zh-CN"/>
+        </w:rPr>
+        <w:t>Chris</w:t>
+      </w:r>
+      <w:r>
+        <w:rPr>
+          <w:rFonts w:hint="eastAsia"/>
+          <w:lang w:eastAsia="zh-CN"/>
+        </w:rPr>
+        <w:t>的教学</w:t>
+      </w:r>
+      <w:proofErr w:type="gramStart"/>
+      <w:r>
+        <w:rPr>
+          <w:rFonts w:hint="eastAsia"/>
+          <w:lang w:eastAsia="zh-CN"/>
+        </w:rPr>
+        <w:t>提倡边</w:t>
+      </w:r>
+      <w:proofErr w:type="gramEnd"/>
+      <w:r>
+        <w:rPr>
+          <w:rFonts w:hint="eastAsia"/>
+          <w:lang w:eastAsia="zh-CN"/>
+        </w:rPr>
+        <w:t>做边学，在做当中学的方法和态度。例如，在讲解使用</w:t>
+      </w:r>
+      <w:proofErr w:type="spellStart"/>
+      <w:r>
+        <w:rPr>
+          <w:rFonts w:hint="eastAsia"/>
+          <w:lang w:eastAsia="zh-CN"/>
+        </w:rPr>
+        <w:t>iSCSI</w:t>
+      </w:r>
+      <w:proofErr w:type="spellEnd"/>
+      <w:r>
+        <w:rPr>
+          <w:rFonts w:hint="eastAsia"/>
+          <w:lang w:eastAsia="zh-CN"/>
+        </w:rPr>
+        <w:t>协议搭建存储局域网络时，</w:t>
+      </w:r>
+      <w:r>
+        <w:rPr>
+          <w:rFonts w:hint="eastAsia"/>
+          <w:lang w:eastAsia="zh-CN"/>
+        </w:rPr>
+        <w:t>Chris</w:t>
+      </w:r>
+      <w:r>
+        <w:rPr>
+          <w:rFonts w:hint="eastAsia"/>
+          <w:lang w:eastAsia="zh-CN"/>
+        </w:rPr>
+        <w:t>就鼓励学生自己查阅网络资料，尽早上手实操，一边配置服务器一边学习配置方法。学生在不断的探索、尝试、失败、反思的实践活动中得到极大的提高，这种学习过程也是非常符合实际工作当中的场景的，教师在此时起到的更多的是一起发现问题解决问题的伙伴作用。</w:t>
       </w:r>
     </w:p>
     <w:p>
       <w:pPr>
         <w:pStyle w:val="4"/>
-        <w:rPr>
-          <w:lang w:eastAsia="zh-CN"/>
-        </w:rPr>
-      </w:pPr>
-      <w:r>
-        <w:rPr>
-          <w:rFonts w:hint="eastAsia"/>
-          <w:lang w:eastAsia="zh-CN"/>
-        </w:rPr>
-        <w:t>生源自主</w:t>
-      </w:r>
-    </w:p>
-    <w:p>
-      <w:pPr>
-        <w:pStyle w:val="4"/>
-        <w:rPr>
-          <w:lang w:eastAsia="zh-CN"/>
-        </w:rPr>
-      </w:pPr>
-      <w:r>
-        <w:rPr>
-          <w:rFonts w:hint="eastAsia"/>
-          <w:lang w:eastAsia="zh-CN"/>
-        </w:rPr>
-        <w:t>良性循环</w:t>
-      </w:r>
-    </w:p>
-    <w:p>
-      <w:pPr>
-        <w:pStyle w:val="4"/>
-        <w:rPr>
-          <w:lang w:eastAsia="zh-CN"/>
-        </w:rPr>
-      </w:pPr>
-      <w:r>
-        <w:rPr>
-          <w:rFonts w:hint="eastAsia"/>
-          <w:lang w:eastAsia="zh-CN"/>
-        </w:rPr>
-        <w:t>启示：如何抓住核心评价标准？</w:t>
+        <w:ind w:firstLine="442"/>
+        <w:rPr>
+          <w:rFonts w:hint="eastAsia"/>
+          <w:lang w:eastAsia="zh-CN"/>
+        </w:rPr>
+      </w:pPr>
+      <w:r>
+        <w:rPr>
+          <w:rFonts w:hint="eastAsia"/>
+          <w:lang w:eastAsia="zh-CN"/>
+        </w:rPr>
+        <w:t>启示：</w:t>
+      </w:r>
+      <w:r>
+        <w:rPr>
+          <w:rFonts w:hint="eastAsia"/>
+          <w:lang w:eastAsia="zh-CN"/>
+        </w:rPr>
+        <w:t>实践主导下的师生关系重构</w:t>
+      </w:r>
+    </w:p>
+    <w:p>
+      <w:pPr>
+        <w:ind w:firstLine="440"/>
+        <w:rPr>
+          <w:lang w:eastAsia="zh-CN"/>
+        </w:rPr>
+      </w:pPr>
+      <w:r>
+        <w:rPr>
+          <w:rFonts w:hint="eastAsia"/>
+          <w:lang w:eastAsia="zh-CN"/>
+        </w:rPr>
+        <w:t>在以实践主导的教学过程中，师生关系显得更为密切。教师和学生同时作为项目实践活动中的参与者，互相启发互相教育。这就创造了一种非常良好的互动氛围，学生不担心会暴露自</w:t>
+      </w:r>
+      <w:r>
+        <w:rPr>
+          <w:rFonts w:hint="eastAsia"/>
+          <w:lang w:eastAsia="zh-CN"/>
+        </w:rPr>
+        <w:t>己知识和技能掌握程度的不足，更加敢于试错，敢于提问。</w:t>
       </w:r>
     </w:p>
     <w:p>
       <w:pPr>
         <w:pStyle w:val="3"/>
-        <w:rPr>
-          <w:lang w:eastAsia="zh-CN"/>
-        </w:rPr>
-      </w:pPr>
-      <w:r>
-        <w:rPr>
-          <w:rFonts w:hint="eastAsia"/>
-          <w:lang w:eastAsia="zh-CN"/>
-        </w:rPr>
-        <w:t>分析式</w:t>
-      </w:r>
-      <w:r>
-        <w:rPr>
-          <w:rFonts w:hint="eastAsia"/>
-          <w:lang w:eastAsia="zh-CN"/>
-        </w:rPr>
-        <w:t>(Analytical)</w:t>
-      </w:r>
-      <w:r>
-        <w:rPr>
-          <w:rFonts w:hint="eastAsia"/>
-          <w:lang w:eastAsia="zh-CN"/>
-        </w:rPr>
-        <w:t>教学</w:t>
-      </w:r>
-      <w:proofErr w:type="spellStart"/>
-      <w:r>
-        <w:rPr>
-          <w:rFonts w:hint="eastAsia"/>
-          <w:lang w:eastAsia="zh-CN"/>
-        </w:rPr>
-        <w:t>v.s</w:t>
-      </w:r>
-      <w:proofErr w:type="spellEnd"/>
-      <w:r>
-        <w:rPr>
-          <w:rFonts w:hint="eastAsia"/>
-          <w:lang w:eastAsia="zh-CN"/>
-        </w:rPr>
-        <w:t>.</w:t>
-      </w:r>
-      <w:r>
-        <w:rPr>
-          <w:rFonts w:hint="eastAsia"/>
-          <w:lang w:eastAsia="zh-CN"/>
-        </w:rPr>
-        <w:t>综合式</w:t>
-      </w:r>
-      <w:r>
-        <w:rPr>
-          <w:rFonts w:hint="eastAsia"/>
-          <w:lang w:eastAsia="zh-CN"/>
-        </w:rPr>
-        <w:t>(</w:t>
-      </w:r>
-      <w:proofErr w:type="spellStart"/>
-      <w:r>
-        <w:rPr>
-          <w:rFonts w:hint="eastAsia"/>
-          <w:lang w:eastAsia="zh-CN"/>
-        </w:rPr>
-        <w:t>Synthetical</w:t>
-      </w:r>
-      <w:proofErr w:type="spellEnd"/>
-      <w:r>
-        <w:rPr>
-          <w:rFonts w:hint="eastAsia"/>
-          <w:lang w:eastAsia="zh-CN"/>
-        </w:rPr>
-        <w:t>)</w:t>
-      </w:r>
-      <w:r>
-        <w:rPr>
-          <w:rFonts w:hint="eastAsia"/>
-          <w:lang w:eastAsia="zh-CN"/>
-        </w:rPr>
-        <w:t>教学</w:t>
-      </w:r>
-    </w:p>
-    <w:p>
-      <w:pPr>
-        <w:pStyle w:val="4"/>
-        <w:rPr>
-          <w:lang w:eastAsia="zh-CN"/>
-        </w:rPr>
-      </w:pPr>
-      <w:r>
-        <w:rPr>
-          <w:rFonts w:hint="eastAsia"/>
-          <w:lang w:eastAsia="zh-CN"/>
-        </w:rPr>
-        <w:t>从思维</w:t>
+        <w:numPr>
+          <w:ilvl w:val="0"/>
+          <w:numId w:val="13"/>
+        </w:numPr>
+        <w:rPr>
+          <w:lang w:eastAsia="zh-CN"/>
+        </w:rPr>
+      </w:pPr>
+      <w:r>
+        <w:rPr>
+          <w:rFonts w:hint="eastAsia"/>
+          <w:lang w:eastAsia="zh-CN"/>
+        </w:rPr>
+        <w:t>校企合作</w:t>
+      </w:r>
+    </w:p>
+    <w:p>
+      <w:pPr>
+        <w:ind w:firstLine="440"/>
+        <w:rPr>
+          <w:lang w:eastAsia="zh-CN"/>
+        </w:rPr>
+      </w:pPr>
+      <w:r>
+        <w:rPr>
+          <w:rFonts w:hint="eastAsia"/>
+          <w:lang w:eastAsia="zh-CN"/>
+        </w:rPr>
+        <w:t>加方的教师都有很强的行业背景，都是富有经验的老工程师。教师数量不多，但一个年级所开设的课程通常由两至三名教师担纲，</w:t>
+      </w:r>
+      <w:r>
+        <w:rPr>
+          <w:rFonts w:hint="eastAsia"/>
+          <w:lang w:eastAsia="zh-CN"/>
+        </w:rPr>
+        <w:t>因此</w:t>
+      </w:r>
+      <w:r>
+        <w:rPr>
+          <w:rFonts w:hint="eastAsia"/>
+          <w:lang w:eastAsia="zh-CN"/>
+        </w:rPr>
+        <w:t>对教师的专业素养要求极高。荷兰学院计算机网络技术专业两位高年级课程的讲师就是如此：</w:t>
+      </w:r>
+      <w:r>
+        <w:rPr>
+          <w:rFonts w:hint="eastAsia"/>
+          <w:lang w:eastAsia="zh-CN"/>
+        </w:rPr>
+        <w:t>Rob</w:t>
+      </w:r>
+      <w:r>
+        <w:rPr>
+          <w:rFonts w:hint="eastAsia"/>
+          <w:lang w:eastAsia="zh-CN"/>
+        </w:rPr>
+        <w:t>带队参加国际计算机网络技能大赛屡获名次，</w:t>
+      </w:r>
+      <w:r>
+        <w:rPr>
+          <w:rFonts w:hint="eastAsia"/>
+          <w:lang w:eastAsia="zh-CN"/>
+        </w:rPr>
+        <w:t>Chris</w:t>
+      </w:r>
+      <w:r>
+        <w:rPr>
+          <w:rFonts w:hint="eastAsia"/>
+          <w:lang w:eastAsia="zh-CN"/>
+        </w:rPr>
+        <w:t>在承担教职前就为荷兰学院某校区的校园网络组建和维护服务了很多年。</w:t>
+      </w:r>
+      <w:r>
+        <w:rPr>
+          <w:rFonts w:hint="eastAsia"/>
+          <w:lang w:eastAsia="zh-CN"/>
+        </w:rPr>
+        <w:t>学院会为工程师转型教师提供一个培训计划，但一般不会把教育学背景作为硬性要求，这与我们国内从师范专业引进职业教育讲师的传统做法大相径庭。</w:t>
+      </w:r>
+    </w:p>
+    <w:p>
+      <w:pPr>
+        <w:ind w:firstLine="440"/>
+        <w:rPr>
+          <w:rFonts w:hint="eastAsia"/>
+          <w:lang w:eastAsia="zh-CN"/>
+        </w:rPr>
+      </w:pPr>
+      <w:r>
+        <w:rPr>
+          <w:rFonts w:hint="eastAsia"/>
+          <w:lang w:eastAsia="zh-CN"/>
+        </w:rPr>
+        <w:t>除了教师有很强的行业背景，学院与业界的联系也是紧密的：在与</w:t>
+      </w:r>
+      <w:r>
+        <w:rPr>
+          <w:rFonts w:hint="eastAsia"/>
+          <w:lang w:eastAsia="zh-CN"/>
+        </w:rPr>
+        <w:t>Joanne</w:t>
+      </w:r>
+      <w:r>
+        <w:rPr>
+          <w:rFonts w:hint="eastAsia"/>
+          <w:lang w:eastAsia="zh-CN"/>
+        </w:rPr>
+        <w:t>及</w:t>
+      </w:r>
+      <w:r>
+        <w:rPr>
+          <w:rFonts w:hint="eastAsia"/>
+          <w:lang w:eastAsia="zh-CN"/>
+        </w:rPr>
+        <w:t>Chris</w:t>
+      </w:r>
+      <w:r>
+        <w:rPr>
+          <w:rFonts w:hint="eastAsia"/>
+          <w:lang w:eastAsia="zh-CN"/>
+        </w:rPr>
+        <w:t>的对</w:t>
+      </w:r>
+      <w:r>
+        <w:rPr>
+          <w:rFonts w:hint="eastAsia"/>
+          <w:lang w:eastAsia="zh-CN"/>
+        </w:rPr>
+        <w:t>话中我们了解到，由行业专家组成的学术委员会定期（每年一次）与校方讨论教学计划及课程的设置，以跟上最新的技术趋势。主讲教师会不定期地邀请行业专家到学校做报告甚至是参与课堂教学环节，并推介优秀的学生到企业实习。我们注意到这种联系更多地是在微观的层面进行的，依赖教师在行业多年的积累和人脉而并没有很明显的政府主导因素或是很高的规格和很大的规模。</w:t>
+      </w:r>
+    </w:p>
+    <w:p>
+      <w:pPr>
+        <w:ind w:firstLine="440"/>
+        <w:rPr>
+          <w:lang w:eastAsia="zh-CN"/>
+        </w:rPr>
+      </w:pPr>
+      <w:r>
+        <w:rPr>
+          <w:rFonts w:hint="eastAsia"/>
+          <w:lang w:eastAsia="zh-CN"/>
+        </w:rPr>
+        <w:t>荷兰学院所在的爱德华王子岛省的各大</w:t>
+      </w:r>
+      <w:r>
+        <w:rPr>
+          <w:rFonts w:hint="eastAsia"/>
+          <w:lang w:eastAsia="zh-CN"/>
+        </w:rPr>
+        <w:t>IT</w:t>
+      </w:r>
+      <w:r>
+        <w:rPr>
+          <w:rFonts w:hint="eastAsia"/>
+          <w:lang w:eastAsia="zh-CN"/>
+        </w:rPr>
+        <w:t>企业都非常支持荷兰学院的办学，会不定期将企业生产中淘汰下来的老旧服务器无偿捐献给荷兰学院使用。既解决了问题也节约了政府办学的投入成本。</w:t>
+      </w:r>
+    </w:p>
+    <w:p>
+      <w:pPr>
+        <w:pStyle w:val="3"/>
+        <w:numPr>
+          <w:ilvl w:val="0"/>
+          <w:numId w:val="13"/>
+        </w:numPr>
+        <w:rPr>
+          <w:lang w:eastAsia="zh-CN"/>
+        </w:rPr>
+      </w:pPr>
+      <w:r>
+        <w:rPr>
+          <w:rFonts w:hint="eastAsia"/>
+          <w:lang w:eastAsia="zh-CN"/>
+        </w:rPr>
+        <w:t>职业素养的培养</w:t>
+      </w:r>
+    </w:p>
+    <w:p>
+      <w:pPr>
+        <w:ind w:firstLine="440"/>
+        <w:rPr>
+          <w:lang w:eastAsia="zh-CN"/>
+        </w:rPr>
+      </w:pPr>
+      <w:r>
+        <w:rPr>
+          <w:rFonts w:hint="eastAsia"/>
+          <w:lang w:eastAsia="zh-CN"/>
+        </w:rPr>
+        <w:t>除</w:t>
+      </w:r>
+      <w:r>
+        <w:rPr>
+          <w:rFonts w:hint="eastAsia"/>
+          <w:lang w:eastAsia="zh-CN"/>
+        </w:rPr>
+        <w:t>了知识的授予和技能的磨练，职业素养也是职业教育的重要组成部分。讲</w:t>
+      </w:r>
+      <w:r>
+        <w:rPr>
+          <w:rFonts w:hint="eastAsia"/>
+          <w:lang w:eastAsia="zh-CN"/>
+        </w:rPr>
+        <w:t>授高年级专业课程的老师都是富有多年行业经验的老工程师，他们更多地是将职业人的态度、职业人的思维方式和专业技能</w:t>
       </w:r>
       <w:proofErr w:type="gramStart"/>
       <w:r>
@@ -1334,21 +2490,7 @@
           <w:rFonts w:hint="eastAsia"/>
           <w:lang w:eastAsia="zh-CN"/>
         </w:rPr>
-        <w:t>导图既“</w:t>
-      </w:r>
-      <w:r>
-        <w:rPr>
-          <w:rFonts w:hint="eastAsia"/>
-          <w:lang w:eastAsia="zh-CN"/>
-        </w:rPr>
-        <w:t>Rubric</w:t>
-      </w:r>
-      <w:r>
-        <w:rPr>
-          <w:rFonts w:hint="eastAsia"/>
-          <w:lang w:eastAsia="zh-CN"/>
-        </w:rPr>
-        <w:t>”</w:t>
+        <w:t>融汇</w:t>
       </w:r>
       <w:proofErr w:type="gramEnd"/>
       <w:r>
@@ -1356,238 +2498,82 @@
           <w:rFonts w:hint="eastAsia"/>
           <w:lang w:eastAsia="zh-CN"/>
         </w:rPr>
-        <w:t>出发</w:t>
-      </w:r>
-    </w:p>
-    <w:p>
-      <w:pPr>
-        <w:pStyle w:val="4"/>
-        <w:rPr>
-          <w:lang w:eastAsia="zh-CN"/>
-        </w:rPr>
-      </w:pPr>
-      <w:r>
-        <w:rPr>
-          <w:rFonts w:hint="eastAsia"/>
-          <w:lang w:eastAsia="zh-CN"/>
-        </w:rPr>
-        <w:t>分析式为主的教学过程在职业教育中的优点</w:t>
+        <w:t>在点点滴滴的教学过程中，可谓“言传身教”。例如，</w:t>
+      </w:r>
+      <w:r>
+        <w:rPr>
+          <w:rFonts w:hint="eastAsia"/>
+          <w:lang w:eastAsia="zh-CN"/>
+        </w:rPr>
+        <w:t>Chris</w:t>
+      </w:r>
+      <w:r>
+        <w:rPr>
+          <w:rFonts w:hint="eastAsia"/>
+          <w:lang w:eastAsia="zh-CN"/>
+        </w:rPr>
+        <w:t>会定期地安排工作会议，与每个小组讨论项目的实施进度，当前遇到的问题和备用解决方案。</w:t>
+      </w:r>
+      <w:r>
+        <w:rPr>
+          <w:rFonts w:hint="eastAsia"/>
+          <w:lang w:eastAsia="zh-CN"/>
+        </w:rPr>
+        <w:t xml:space="preserve"> </w:t>
+      </w:r>
+      <w:r>
+        <w:rPr>
+          <w:rFonts w:hint="eastAsia"/>
+          <w:lang w:eastAsia="zh-CN"/>
+        </w:rPr>
+        <w:t>这些都是一个项目经理的日常工作内容，让学生在不知不觉中体验企业</w:t>
+      </w:r>
+      <w:r>
+        <w:rPr>
+          <w:rFonts w:hint="eastAsia"/>
+          <w:lang w:eastAsia="zh-CN"/>
+        </w:rPr>
+        <w:lastRenderedPageBreak/>
+        <w:t>中的真实工作氛围。又例如，</w:t>
+      </w:r>
+      <w:r>
+        <w:rPr>
+          <w:rFonts w:hint="eastAsia"/>
+          <w:lang w:eastAsia="zh-CN"/>
+        </w:rPr>
+        <w:t>Rob</w:t>
+      </w:r>
+      <w:r>
+        <w:rPr>
+          <w:rFonts w:hint="eastAsia"/>
+          <w:lang w:eastAsia="zh-CN"/>
+        </w:rPr>
+        <w:t>会在日常授课中贯穿安全的理念，培养</w:t>
+      </w:r>
+      <w:r>
+        <w:rPr>
+          <w:rFonts w:hint="eastAsia"/>
+          <w:lang w:eastAsia="zh-CN"/>
+        </w:rPr>
+        <w:t>IT</w:t>
+      </w:r>
+      <w:r>
+        <w:rPr>
+          <w:rFonts w:hint="eastAsia"/>
+          <w:lang w:eastAsia="zh-CN"/>
+        </w:rPr>
+        <w:t>职业人的工程思维习惯，在项目文档的撰写过程中强调规范性和标准化，不一而足。</w:t>
       </w:r>
     </w:p>
     <w:p>
       <w:pPr>
         <w:pStyle w:val="3"/>
-        <w:rPr>
-          <w:lang w:eastAsia="zh-CN"/>
-        </w:rPr>
-      </w:pPr>
-      <w:r>
-        <w:rPr>
-          <w:rFonts w:hint="eastAsia"/>
-          <w:lang w:eastAsia="zh-CN"/>
-        </w:rPr>
-        <w:t>以实践为导向的教学</w:t>
-      </w:r>
-    </w:p>
-    <w:p>
-      <w:pPr>
-        <w:pStyle w:val="4"/>
-        <w:rPr>
-          <w:lang w:eastAsia="zh-CN"/>
-        </w:rPr>
-      </w:pPr>
-      <w:r>
-        <w:rPr>
-          <w:rFonts w:hint="eastAsia"/>
-          <w:lang w:eastAsia="zh-CN"/>
-        </w:rPr>
-        <w:t>实践为主，理论为辅</w:t>
-      </w:r>
-    </w:p>
-    <w:p>
-      <w:pPr>
-        <w:pStyle w:val="4"/>
-        <w:rPr>
-          <w:lang w:eastAsia="zh-CN"/>
-        </w:rPr>
-      </w:pPr>
-      <w:r>
-        <w:rPr>
-          <w:rFonts w:hint="eastAsia"/>
-          <w:lang w:eastAsia="zh-CN"/>
-        </w:rPr>
-        <w:t>够用原则，原子化原则</w:t>
-      </w:r>
-    </w:p>
-    <w:p>
-      <w:pPr>
-        <w:pStyle w:val="4"/>
-        <w:rPr>
-          <w:lang w:eastAsia="zh-CN"/>
-        </w:rPr>
-      </w:pPr>
-      <w:r>
-        <w:rPr>
-          <w:rFonts w:hint="eastAsia"/>
-          <w:lang w:eastAsia="zh-CN"/>
-        </w:rPr>
-        <w:t>做中学，边做边学</w:t>
-      </w:r>
-    </w:p>
-    <w:p>
-      <w:pPr>
-        <w:pStyle w:val="4"/>
-        <w:rPr>
-          <w:lang w:eastAsia="zh-CN"/>
-        </w:rPr>
-      </w:pPr>
-      <w:r>
-        <w:rPr>
-          <w:rFonts w:hint="eastAsia"/>
-          <w:lang w:eastAsia="zh-CN"/>
-        </w:rPr>
-        <w:t>实践主导下的师生关系重构</w:t>
-      </w:r>
-    </w:p>
-    <w:p>
-      <w:pPr>
-        <w:pStyle w:val="3"/>
-        <w:rPr>
-          <w:lang w:eastAsia="zh-CN"/>
-        </w:rPr>
-      </w:pPr>
-      <w:r>
-        <w:rPr>
-          <w:rFonts w:hint="eastAsia"/>
-          <w:lang w:eastAsia="zh-CN"/>
-        </w:rPr>
-        <w:t>校企合作</w:t>
-      </w:r>
-    </w:p>
-    <w:p>
-      <w:pPr>
-        <w:pStyle w:val="4"/>
-        <w:rPr>
-          <w:lang w:eastAsia="zh-CN"/>
-        </w:rPr>
-      </w:pPr>
-      <w:r>
-        <w:rPr>
-          <w:rFonts w:hint="eastAsia"/>
-          <w:lang w:eastAsia="zh-CN"/>
-        </w:rPr>
-        <w:t>教师的行业背景</w:t>
-      </w:r>
-    </w:p>
-    <w:p>
-      <w:pPr>
-        <w:pStyle w:val="4"/>
-        <w:rPr>
-          <w:lang w:eastAsia="zh-CN"/>
-        </w:rPr>
-      </w:pPr>
-      <w:r>
-        <w:rPr>
-          <w:rFonts w:hint="eastAsia"/>
-          <w:lang w:eastAsia="zh-CN"/>
-        </w:rPr>
-        <w:t>行业对专业及课程设置的影响</w:t>
-      </w:r>
-    </w:p>
-    <w:p>
-      <w:pPr>
-        <w:pStyle w:val="4"/>
-        <w:rPr>
-          <w:lang w:eastAsia="zh-CN"/>
-        </w:rPr>
-      </w:pPr>
-      <w:r>
-        <w:rPr>
-          <w:rFonts w:hint="eastAsia"/>
-          <w:lang w:eastAsia="zh-CN"/>
-        </w:rPr>
-        <w:t>行业与学生就业的关系</w:t>
-      </w:r>
-    </w:p>
-    <w:p>
-      <w:pPr>
-        <w:pStyle w:val="4"/>
-        <w:rPr>
-          <w:lang w:eastAsia="zh-CN"/>
-        </w:rPr>
-      </w:pPr>
-      <w:r>
-        <w:rPr>
-          <w:rFonts w:hint="eastAsia"/>
-          <w:lang w:eastAsia="zh-CN"/>
-        </w:rPr>
-        <w:t>行业对学院办学条件的支持</w:t>
-      </w:r>
-    </w:p>
-    <w:p>
-      <w:pPr>
-        <w:pStyle w:val="3"/>
-        <w:rPr>
-          <w:lang w:eastAsia="zh-CN"/>
-        </w:rPr>
-      </w:pPr>
-      <w:r>
-        <w:rPr>
-          <w:rFonts w:hint="eastAsia"/>
-          <w:lang w:eastAsia="zh-CN"/>
-        </w:rPr>
-        <w:t>职业素养的培养</w:t>
-      </w:r>
-    </w:p>
-    <w:p>
-      <w:pPr>
-        <w:pStyle w:val="4"/>
-        <w:rPr>
-          <w:lang w:eastAsia="zh-CN"/>
-        </w:rPr>
-      </w:pPr>
-      <w:r>
-        <w:rPr>
-          <w:rFonts w:hint="eastAsia"/>
-          <w:lang w:eastAsia="zh-CN"/>
-        </w:rPr>
-        <w:t>专业化</w:t>
-      </w:r>
-    </w:p>
-    <w:p>
-      <w:pPr>
-        <w:pStyle w:val="4"/>
-        <w:rPr>
-          <w:lang w:eastAsia="zh-CN"/>
-        </w:rPr>
-      </w:pPr>
-      <w:r>
-        <w:rPr>
-          <w:rFonts w:hint="eastAsia"/>
-          <w:lang w:eastAsia="zh-CN"/>
-        </w:rPr>
-        <w:t>标准化</w:t>
-      </w:r>
-    </w:p>
-    <w:p>
-      <w:pPr>
-        <w:pStyle w:val="4"/>
-        <w:rPr>
-          <w:lang w:eastAsia="zh-CN"/>
-        </w:rPr>
-      </w:pPr>
-      <w:r>
-        <w:rPr>
-          <w:rFonts w:hint="eastAsia"/>
-          <w:lang w:eastAsia="zh-CN"/>
-        </w:rPr>
-        <w:t>工程师素质</w:t>
-      </w:r>
-    </w:p>
-    <w:p>
-      <w:pPr>
-        <w:pStyle w:val="3"/>
-        <w:rPr>
+        <w:numPr>
+          <w:ilvl w:val="0"/>
+          <w:numId w:val="13"/>
+        </w:numPr>
+        <w:rPr>
+          <w:rFonts w:hint="eastAsia"/>
           <w:lang w:eastAsia="zh-CN"/>
         </w:rPr>
       </w:pPr>
@@ -1601,68 +2587,105 @@
     </w:p>
     <w:p>
       <w:pPr>
-        <w:pStyle w:val="4"/>
-        <w:rPr>
-          <w:lang w:eastAsia="zh-CN"/>
-        </w:rPr>
-      </w:pPr>
-      <w:r>
-        <w:rPr>
-          <w:rFonts w:hint="eastAsia"/>
-          <w:lang w:eastAsia="zh-CN"/>
-        </w:rPr>
-        <w:t>竞争力</w:t>
-      </w:r>
-      <w:r>
-        <w:rPr>
-          <w:rFonts w:hint="eastAsia"/>
-          <w:lang w:eastAsia="zh-CN"/>
-        </w:rPr>
-        <w:t>=</w:t>
-      </w:r>
-      <w:r>
-        <w:rPr>
-          <w:rFonts w:hint="eastAsia"/>
-          <w:lang w:eastAsia="zh-CN"/>
-        </w:rPr>
-        <w:t>知识</w:t>
-      </w:r>
-      <w:r>
-        <w:rPr>
-          <w:rFonts w:hint="eastAsia"/>
-          <w:lang w:eastAsia="zh-CN"/>
-        </w:rPr>
-        <w:t>+</w:t>
-      </w:r>
-      <w:r>
-        <w:rPr>
-          <w:rFonts w:hint="eastAsia"/>
-          <w:lang w:eastAsia="zh-CN"/>
-        </w:rPr>
-        <w:t>技能</w:t>
-      </w:r>
-      <w:r>
-        <w:rPr>
-          <w:rFonts w:hint="eastAsia"/>
-          <w:lang w:eastAsia="zh-CN"/>
-        </w:rPr>
-        <w:t>+</w:t>
-      </w:r>
-      <w:r>
-        <w:rPr>
-          <w:rFonts w:hint="eastAsia"/>
-          <w:lang w:eastAsia="zh-CN"/>
-        </w:rPr>
-        <w:t>态度</w:t>
-      </w:r>
-    </w:p>
-    <w:p>
-      <w:pPr>
-        <w:pStyle w:val="4"/>
-        <w:rPr>
-          <w:lang w:eastAsia="zh-CN"/>
-        </w:rPr>
-      </w:pPr>
+        <w:ind w:firstLine="440"/>
+        <w:rPr>
+          <w:lang w:eastAsia="zh-CN"/>
+        </w:rPr>
+      </w:pPr>
+      <w:r>
+        <w:rPr>
+          <w:rFonts w:hint="eastAsia"/>
+          <w:lang w:eastAsia="zh-CN"/>
+        </w:rPr>
+        <w:t>在培训期间，</w:t>
+      </w:r>
+      <w:r>
+        <w:rPr>
+          <w:rFonts w:hint="eastAsia"/>
+          <w:lang w:eastAsia="zh-CN"/>
+        </w:rPr>
+        <w:t>Jolene</w:t>
+      </w:r>
+      <w:r>
+        <w:rPr>
+          <w:rFonts w:hint="eastAsia"/>
+          <w:lang w:eastAsia="zh-CN"/>
+        </w:rPr>
+        <w:t>见缝插针地为我们安排了</w:t>
+      </w:r>
+      <w:r>
+        <w:rPr>
+          <w:rFonts w:hint="eastAsia"/>
+          <w:lang w:eastAsia="zh-CN"/>
+        </w:rPr>
+        <w:t>专门针对教师的培训课程（</w:t>
+      </w:r>
+      <w:r>
+        <w:rPr>
+          <w:rFonts w:hint="eastAsia"/>
+          <w:lang w:eastAsia="zh-CN"/>
+        </w:rPr>
+        <w:t>Workshop</w:t>
+      </w:r>
+      <w:r>
+        <w:rPr>
+          <w:rFonts w:hint="eastAsia"/>
+          <w:lang w:eastAsia="zh-CN"/>
+        </w:rPr>
+        <w:t>）涵盖了对荷兰学院教育理念的剖析、教学方法的改进以及学生成就管理系统（</w:t>
+      </w:r>
+      <w:r>
+        <w:rPr>
+          <w:rFonts w:hint="eastAsia"/>
+          <w:lang w:eastAsia="zh-CN"/>
+        </w:rPr>
+        <w:t>SAM</w:t>
+      </w:r>
+      <w:r>
+        <w:rPr>
+          <w:rFonts w:hint="eastAsia"/>
+          <w:lang w:eastAsia="zh-CN"/>
+        </w:rPr>
+        <w:t>）的使用等方面。</w:t>
+      </w:r>
+    </w:p>
+    <w:p>
+      <w:pPr>
+        <w:ind w:firstLine="440"/>
+        <w:rPr>
+          <w:rFonts w:hint="eastAsia"/>
+          <w:lang w:eastAsia="zh-CN"/>
+        </w:rPr>
+      </w:pPr>
+      <w:r>
+        <w:rPr>
+          <w:rFonts w:hint="eastAsia"/>
+          <w:lang w:eastAsia="zh-CN"/>
+        </w:rPr>
+        <w:t>通过这一系列的培训，使我们能够在日常的教学活动之外，更深入地理解贯于穿我们日常所见之中的教育理念与原则——这就是以竞争力为导向的教育。</w:t>
+      </w:r>
+    </w:p>
+    <w:p>
+      <w:pPr>
+        <w:ind w:firstLine="440"/>
+        <w:rPr>
+          <w:lang w:eastAsia="zh-CN"/>
+        </w:rPr>
+      </w:pPr>
+      <w:r>
+        <w:rPr>
+          <w:rFonts w:hint="eastAsia"/>
+          <w:lang w:eastAsia="zh-CN"/>
+        </w:rPr>
+        <w:t>荷兰学院认为人的职业竞争力来源于三个方面：知识、技能和态度。职业教育的目标就是使学生在这三个方面得到提升，达到专业从业者的要求。所有教学目标的设定、教学环节的设计以及教学质量的评价，都是围绕这个</w:t>
+      </w:r>
+      <w:r>
+        <w:rPr>
+          <w:rFonts w:hint="eastAsia"/>
+          <w:lang w:eastAsia="zh-CN"/>
+        </w:rPr>
+        <w:t>主题来进行的。而作为学院和教师，工作的技术性就体现在如何在</w:t>
+      </w:r>
       <w:r>
         <w:rPr>
           <w:rFonts w:hint="eastAsia"/>
@@ -1683,137 +2706,236 @@
           <w:rFonts w:hint="eastAsia"/>
           <w:lang w:eastAsia="zh-CN"/>
         </w:rPr>
-        <w:t>s Taxonomy</w:t>
-      </w:r>
-      <w:r>
-        <w:rPr>
-          <w:rFonts w:hint="eastAsia"/>
-          <w:lang w:eastAsia="zh-CN"/>
-        </w:rPr>
-        <w:t>——在金字塔顶端开展教学活动</w:t>
-      </w:r>
-    </w:p>
-    <w:p>
-      <w:pPr>
-        <w:pStyle w:val="4"/>
-      </w:pPr>
-      <w:r>
-        <w:rPr>
-          <w:rFonts w:hint="eastAsia"/>
+        <w:t xml:space="preserve">s Taxonomy </w:t>
+      </w:r>
+      <w:r>
+        <w:rPr>
+          <w:rFonts w:hint="eastAsia"/>
+          <w:lang w:eastAsia="zh-CN"/>
+        </w:rPr>
+        <w:t>（布氏分类法）中更高的认知水平层次上开展教学活动。例如，在</w:t>
+      </w:r>
+      <w:r>
+        <w:rPr>
+          <w:rFonts w:hint="eastAsia"/>
+          <w:lang w:eastAsia="zh-CN"/>
+        </w:rPr>
+        <w:t>Chris</w:t>
+      </w:r>
+      <w:r>
+        <w:rPr>
+          <w:rFonts w:hint="eastAsia"/>
+          <w:lang w:eastAsia="zh-CN"/>
+        </w:rPr>
+        <w:t>的最终综合大项目中，学生会将二年级上学期所学的全部课程所涉及到的知识和技能运用起来，设计、实施、测试并维护一个有真实服务需求</w:t>
+      </w:r>
+      <w:r>
+        <w:rPr>
+          <w:rFonts w:hint="eastAsia"/>
+          <w:lang w:eastAsia="zh-CN"/>
+        </w:rPr>
+        <w:t>、有真实负载能力及可靠性</w:t>
+      </w:r>
+      <w:r>
+        <w:rPr>
+          <w:rFonts w:hint="eastAsia"/>
+          <w:lang w:eastAsia="zh-CN"/>
+        </w:rPr>
+        <w:t>的校园网络系统：邮件</w:t>
+      </w:r>
+      <w:r>
+        <w:rPr>
+          <w:rFonts w:hint="eastAsia"/>
+          <w:lang w:eastAsia="zh-CN"/>
+        </w:rPr>
+        <w:t>服务系统和</w:t>
+      </w:r>
+      <w:r>
+        <w:rPr>
+          <w:rFonts w:hint="eastAsia"/>
+          <w:lang w:eastAsia="zh-CN"/>
+        </w:rPr>
+        <w:t>Web</w:t>
+      </w:r>
+      <w:r>
+        <w:rPr>
+          <w:rFonts w:hint="eastAsia"/>
+          <w:lang w:eastAsia="zh-CN"/>
+        </w:rPr>
+        <w:t>服务系统</w:t>
+      </w:r>
+      <w:r>
+        <w:rPr>
+          <w:rFonts w:hint="eastAsia"/>
+          <w:lang w:eastAsia="zh-CN"/>
+        </w:rPr>
+        <w:t>，用于二年级下学期的教学活动</w:t>
+      </w:r>
+      <w:r>
+        <w:rPr>
+          <w:rFonts w:hint="eastAsia"/>
+          <w:lang w:eastAsia="zh-CN"/>
+        </w:rPr>
+        <w:t>。各门课程的学习过程在布氏认知水平分类的识记、理解、应用和分析等层面展开，但最终当</w:t>
+      </w:r>
+      <w:r>
+        <w:rPr>
+          <w:rFonts w:hint="eastAsia"/>
+          <w:lang w:eastAsia="zh-CN"/>
+        </w:rPr>
+        <w:t>Chris</w:t>
+      </w:r>
+      <w:r>
+        <w:rPr>
+          <w:rFonts w:hint="eastAsia"/>
+          <w:lang w:eastAsia="zh-CN"/>
+        </w:rPr>
+        <w:t>与</w:t>
+      </w:r>
+      <w:r>
+        <w:rPr>
+          <w:rFonts w:hint="eastAsia"/>
+          <w:lang w:eastAsia="zh-CN"/>
+        </w:rPr>
+        <w:t>学生</w:t>
+      </w:r>
+      <w:r>
+        <w:rPr>
+          <w:rFonts w:hint="eastAsia"/>
+          <w:lang w:eastAsia="zh-CN"/>
+        </w:rPr>
+        <w:t>们一起</w:t>
+      </w:r>
+      <w:r>
+        <w:rPr>
+          <w:rFonts w:hint="eastAsia"/>
+          <w:lang w:eastAsia="zh-CN"/>
+        </w:rPr>
+        <w:t>在实验室环境部署软硬件并搭建网络及服务器时</w:t>
+      </w:r>
+      <w:r>
+        <w:rPr>
+          <w:rFonts w:hint="eastAsia"/>
+          <w:lang w:eastAsia="zh-CN"/>
+        </w:rPr>
+        <w:t>，他们必</w:t>
+      </w:r>
+      <w:r>
+        <w:rPr>
+          <w:rFonts w:hint="eastAsia"/>
+          <w:lang w:eastAsia="zh-CN"/>
+        </w:rPr>
+        <w:t>定是在最高的创造层面进行</w:t>
+      </w:r>
+      <w:r>
+        <w:rPr>
+          <w:rFonts w:hint="eastAsia"/>
+          <w:lang w:eastAsia="zh-CN"/>
+        </w:rPr>
+        <w:t>各种教学活动。学生这时获得的是“参与顶层设计”的体验，这种体验对于激励学生提升自己的知识、技能和态度，其效果是非常理想的。</w:t>
+      </w:r>
+    </w:p>
+    <w:p>
+      <w:pPr>
+        <w:ind w:firstLine="440"/>
+        <w:rPr>
+          <w:lang w:eastAsia="zh-CN"/>
+        </w:rPr>
+      </w:pPr>
+      <w:r>
+        <w:rPr>
+          <w:rFonts w:hint="eastAsia"/>
+          <w:lang w:eastAsia="zh-CN"/>
+        </w:rPr>
+        <w:t>这也是为什么荷兰学院会把他们的</w:t>
+      </w:r>
+      <w:r>
+        <w:rPr>
+          <w:rFonts w:hint="eastAsia"/>
+          <w:lang w:eastAsia="zh-CN"/>
+        </w:rPr>
+        <w:t>CRP</w:t>
+      </w:r>
+      <w:r>
+        <w:rPr>
+          <w:rFonts w:hint="eastAsia"/>
+          <w:lang w:eastAsia="zh-CN"/>
+        </w:rPr>
+        <w:t>系统叫做</w:t>
+      </w:r>
+      <w:r>
+        <w:rPr>
+          <w:rFonts w:hint="eastAsia"/>
+          <w:lang w:eastAsia="zh-CN"/>
         </w:rPr>
         <w:t>SAM</w:t>
       </w:r>
       <w:r>
         <w:rPr>
           <w:rFonts w:hint="eastAsia"/>
-        </w:rPr>
-        <w:t>——</w:t>
-      </w:r>
-      <w:proofErr w:type="spellStart"/>
-      <w:r>
-        <w:rPr>
-          <w:rFonts w:hint="eastAsia"/>
-        </w:rPr>
-        <w:t>学生成就管理</w:t>
-      </w:r>
-      <w:proofErr w:type="spellEnd"/>
-    </w:p>
-    <w:p>
-      <w:pPr>
-        <w:pStyle w:val="3"/>
-      </w:pPr>
-      <w:proofErr w:type="spellStart"/>
-      <w:r>
-        <w:rPr>
-          <w:rFonts w:hint="eastAsia"/>
-        </w:rPr>
-        <w:lastRenderedPageBreak/>
-        <w:t>教育理念与原则</w:t>
-      </w:r>
-      <w:proofErr w:type="spellEnd"/>
-      <w:r>
-        <w:rPr>
-          <w:rFonts w:hint="eastAsia"/>
-        </w:rPr>
-        <w:t>——</w:t>
-      </w:r>
-      <w:proofErr w:type="spellStart"/>
-      <w:r>
-        <w:rPr>
-          <w:rFonts w:hint="eastAsia"/>
-        </w:rPr>
-        <w:t>在</w:t>
-      </w:r>
-      <w:r>
-        <w:rPr>
-          <w:rFonts w:hint="eastAsia"/>
-        </w:rPr>
-        <w:t>CNT</w:t>
-      </w:r>
-      <w:proofErr w:type="spellEnd"/>
-      <w:r>
-        <w:rPr>
-          <w:rFonts w:hint="eastAsia"/>
-        </w:rPr>
-        <w:t xml:space="preserve"> </w:t>
-      </w:r>
-      <w:proofErr w:type="spellStart"/>
-      <w:r>
-        <w:rPr>
-          <w:rFonts w:hint="eastAsia"/>
-        </w:rPr>
-        <w:t>Program</w:t>
-      </w:r>
-      <w:r>
-        <w:rPr>
-          <w:rFonts w:hint="eastAsia"/>
-        </w:rPr>
-        <w:t>中的体现</w:t>
-      </w:r>
-      <w:proofErr w:type="spellEnd"/>
-    </w:p>
-    <w:p>
-      <w:pPr>
-        <w:pStyle w:val="4"/>
-      </w:pPr>
-      <w:r>
-        <w:rPr>
-          <w:rFonts w:hint="eastAsia"/>
-        </w:rPr>
-        <w:t xml:space="preserve">Chris </w:t>
-      </w:r>
-      <w:proofErr w:type="spellStart"/>
-      <w:r>
-        <w:rPr>
-          <w:rFonts w:hint="eastAsia"/>
-        </w:rPr>
-        <w:t>Arsenault</w:t>
-      </w:r>
-      <w:r>
-        <w:rPr>
-          <w:rFonts w:hint="eastAsia"/>
-        </w:rPr>
-        <w:t>的二年级课程解剖</w:t>
-      </w:r>
-      <w:proofErr w:type="spellEnd"/>
-    </w:p>
-    <w:p>
-      <w:pPr>
-        <w:pStyle w:val="4"/>
-      </w:pPr>
-      <w:proofErr w:type="spellStart"/>
-      <w:r>
-        <w:rPr>
-          <w:rFonts w:hint="eastAsia"/>
-        </w:rPr>
-        <w:t>什么是真正的项目化教学</w:t>
-      </w:r>
-      <w:proofErr w:type="spellEnd"/>
-      <w:r>
-        <w:rPr>
-          <w:rFonts w:hint="eastAsia"/>
-        </w:rPr>
-        <w:t>？</w:t>
+          <w:lang w:eastAsia="zh-CN"/>
+        </w:rPr>
+        <w:t>学生成就管理系统，临行前我与</w:t>
+      </w:r>
+      <w:r>
+        <w:rPr>
+          <w:rFonts w:hint="eastAsia"/>
+          <w:lang w:eastAsia="zh-CN"/>
+        </w:rPr>
+        <w:t>Chris</w:t>
+      </w:r>
+      <w:r>
+        <w:rPr>
+          <w:rFonts w:hint="eastAsia"/>
+          <w:lang w:eastAsia="zh-CN"/>
+        </w:rPr>
+        <w:t>的一段谈话或许可以作为一个最佳的注解：</w:t>
+      </w:r>
+      <w:r>
+        <w:rPr>
+          <w:rFonts w:hint="eastAsia"/>
+          <w:lang w:eastAsia="zh-CN"/>
+        </w:rPr>
+        <w:t>Chris</w:t>
+      </w:r>
+      <w:r>
+        <w:rPr>
+          <w:rFonts w:hint="eastAsia"/>
+          <w:lang w:eastAsia="zh-CN"/>
+        </w:rPr>
+        <w:t>告诉我他打算在接手下一批大一新生时，给他们录制一段视频，当他们完成</w:t>
+      </w:r>
+      <w:proofErr w:type="gramStart"/>
+      <w:r>
+        <w:rPr>
+          <w:rFonts w:hint="eastAsia"/>
+          <w:lang w:eastAsia="zh-CN"/>
+        </w:rPr>
+        <w:t>最终项目</w:t>
+      </w:r>
+      <w:proofErr w:type="gramEnd"/>
+      <w:r>
+        <w:rPr>
+          <w:rFonts w:hint="eastAsia"/>
+          <w:lang w:eastAsia="zh-CN"/>
+        </w:rPr>
+        <w:t>时再录制一段视频，然后在行将毕业之际将两段视频对比播放，让学生自己感受一下从一个笨拙地学习拆解机箱认识计算机硬件组成的菜鸟，到可以</w:t>
+      </w:r>
+      <w:proofErr w:type="gramStart"/>
+      <w:r>
+        <w:rPr>
+          <w:rFonts w:hint="eastAsia"/>
+          <w:lang w:eastAsia="zh-CN"/>
+        </w:rPr>
+        <w:t>像经验</w:t>
+      </w:r>
+      <w:proofErr w:type="gramEnd"/>
+      <w:r>
+        <w:rPr>
+          <w:rFonts w:hint="eastAsia"/>
+          <w:lang w:eastAsia="zh-CN"/>
+        </w:rPr>
+        <w:t>丰富的工程师一样一边从容地平衡预算选择虚拟化及存储局域网的实现方案，一边规划高可靠性服务的测试，这短短的几年自己所取得的成就，让他们充满自信地踏入专业领域。</w:t>
       </w:r>
     </w:p>
     <w:p>
@@ -1823,128 +2945,160 @@
           <w:ilvl w:val="0"/>
           <w:numId w:val="7"/>
         </w:numPr>
+        <w:rPr>
+          <w:lang w:eastAsia="zh-CN"/>
+        </w:rPr>
+      </w:pPr>
+      <w:r>
+        <w:rPr>
+          <w:rFonts w:hint="eastAsia"/>
+          <w:lang w:eastAsia="zh-CN"/>
+        </w:rPr>
+        <w:lastRenderedPageBreak/>
+        <w:t>合作办学模式探讨</w:t>
+      </w:r>
+      <w:r>
+        <w:rPr>
+          <w:rFonts w:hint="eastAsia"/>
+          <w:lang w:eastAsia="zh-CN"/>
+        </w:rPr>
+        <w:t>（</w:t>
+      </w:r>
+      <w:r>
+        <w:rPr>
+          <w:rFonts w:hint="eastAsia"/>
+          <w:lang w:eastAsia="zh-CN"/>
+        </w:rPr>
+        <w:t>妄议大政方针，</w:t>
+      </w:r>
+      <w:r>
+        <w:rPr>
+          <w:rFonts w:hint="eastAsia"/>
+          <w:lang w:eastAsia="zh-CN"/>
+        </w:rPr>
+        <w:t>可省略）</w:t>
+      </w:r>
+    </w:p>
+    <w:p>
+      <w:pPr>
+        <w:pStyle w:val="3"/>
+        <w:ind w:firstLine="442"/>
       </w:pPr>
       <w:proofErr w:type="spellStart"/>
       <w:r>
         <w:rPr>
           <w:rFonts w:hint="eastAsia"/>
         </w:rPr>
-        <w:t>合作办学模式探讨</w:t>
+        <w:t>原则</w:t>
       </w:r>
       <w:proofErr w:type="spellEnd"/>
     </w:p>
     <w:p>
       <w:pPr>
+        <w:pStyle w:val="4"/>
+        <w:ind w:firstLine="442"/>
+      </w:pPr>
+      <w:proofErr w:type="spellStart"/>
+      <w:r>
+        <w:rPr>
+          <w:rFonts w:hint="eastAsia"/>
+        </w:rPr>
+        <w:t>充分信任</w:t>
+      </w:r>
+      <w:r>
+        <w:rPr>
+          <w:rFonts w:hint="eastAsia"/>
+        </w:rPr>
+        <w:t>，</w:t>
+      </w:r>
+      <w:r>
+        <w:rPr>
+          <w:rFonts w:hint="eastAsia"/>
+        </w:rPr>
+        <w:t>特事特办</w:t>
+      </w:r>
+      <w:proofErr w:type="spellEnd"/>
+    </w:p>
+    <w:p>
+      <w:pPr>
+        <w:pStyle w:val="4"/>
+        <w:ind w:firstLine="442"/>
+      </w:pPr>
+      <w:proofErr w:type="spellStart"/>
+      <w:r>
+        <w:rPr>
+          <w:rFonts w:hint="eastAsia"/>
+        </w:rPr>
+        <w:t>聚焦资源，打造精品</w:t>
+      </w:r>
+      <w:proofErr w:type="spellEnd"/>
+    </w:p>
+    <w:p>
+      <w:pPr>
         <w:pStyle w:val="3"/>
+        <w:ind w:firstLine="442"/>
       </w:pPr>
       <w:proofErr w:type="spellStart"/>
       <w:r>
         <w:rPr>
           <w:rFonts w:hint="eastAsia"/>
         </w:rPr>
-        <w:t>原则</w:t>
+        <w:t>实施建议</w:t>
       </w:r>
       <w:proofErr w:type="spellEnd"/>
     </w:p>
     <w:p>
       <w:pPr>
         <w:pStyle w:val="4"/>
-      </w:pPr>
-      <w:proofErr w:type="spellStart"/>
-      <w:r>
-        <w:rPr>
-          <w:rFonts w:hint="eastAsia"/>
-        </w:rPr>
-        <w:t>充分信任</w:t>
-      </w:r>
-      <w:r>
-        <w:rPr>
-          <w:rFonts w:hint="eastAsia"/>
-        </w:rPr>
-        <w:t>，</w:t>
-      </w:r>
-      <w:r>
-        <w:rPr>
-          <w:rFonts w:hint="eastAsia"/>
-        </w:rPr>
-        <w:t>特事特办</w:t>
-      </w:r>
-      <w:proofErr w:type="spellEnd"/>
+        <w:ind w:firstLine="442"/>
+        <w:rPr>
+          <w:lang w:eastAsia="zh-CN"/>
+        </w:rPr>
+      </w:pPr>
+      <w:r>
+        <w:rPr>
+          <w:rFonts w:hint="eastAsia"/>
+          <w:lang w:eastAsia="zh-CN"/>
+        </w:rPr>
+        <w:t>强化英语教育，淡化意识形态教育</w:t>
+      </w:r>
     </w:p>
     <w:p>
       <w:pPr>
         <w:pStyle w:val="4"/>
-      </w:pPr>
-      <w:proofErr w:type="spellStart"/>
-      <w:r>
-        <w:rPr>
-          <w:rFonts w:hint="eastAsia"/>
-        </w:rPr>
-        <w:t>聚焦资源，打造精品</w:t>
-      </w:r>
-      <w:proofErr w:type="spellEnd"/>
-    </w:p>
-    <w:p>
-      <w:pPr>
-        <w:pStyle w:val="3"/>
-      </w:pPr>
-      <w:proofErr w:type="spellStart"/>
-      <w:r>
-        <w:rPr>
-          <w:rFonts w:hint="eastAsia"/>
-        </w:rPr>
-        <w:t>实施建议</w:t>
-      </w:r>
-      <w:proofErr w:type="spellEnd"/>
+        <w:ind w:firstLine="442"/>
+        <w:rPr>
+          <w:lang w:eastAsia="zh-CN"/>
+        </w:rPr>
+      </w:pPr>
+      <w:r>
+        <w:rPr>
+          <w:rFonts w:hint="eastAsia"/>
+          <w:lang w:eastAsia="zh-CN"/>
+        </w:rPr>
+        <w:t>紧跟荷兰学院的专业设置及课程管理规范</w:t>
+      </w:r>
     </w:p>
     <w:p>
       <w:pPr>
         <w:pStyle w:val="4"/>
-        <w:rPr>
-          <w:lang w:eastAsia="zh-CN"/>
-        </w:rPr>
-      </w:pPr>
-      <w:r>
-        <w:rPr>
-          <w:rFonts w:hint="eastAsia"/>
-          <w:lang w:eastAsia="zh-CN"/>
-        </w:rPr>
-        <w:t>强化英语教育，淡化意识形态对立</w:t>
+        <w:ind w:firstLine="442"/>
+        <w:rPr>
+          <w:lang w:eastAsia="zh-CN"/>
+        </w:rPr>
+      </w:pPr>
+      <w:r>
+        <w:rPr>
+          <w:rFonts w:hint="eastAsia"/>
+          <w:lang w:eastAsia="zh-CN"/>
+        </w:rPr>
+        <w:t>高投入才有高产出</w:t>
       </w:r>
     </w:p>
     <w:p>
       <w:pPr>
         <w:pStyle w:val="4"/>
-        <w:rPr>
-          <w:lang w:eastAsia="zh-CN"/>
-        </w:rPr>
-      </w:pPr>
-      <w:r>
-        <w:rPr>
-          <w:rFonts w:hint="eastAsia"/>
-          <w:lang w:eastAsia="zh-CN"/>
-        </w:rPr>
-        <w:t>紧跟荷兰学院的专业设置及课程管理规范</w:t>
-      </w:r>
-    </w:p>
-    <w:p>
-      <w:pPr>
-        <w:pStyle w:val="4"/>
-        <w:rPr>
-          <w:lang w:eastAsia="zh-CN"/>
-        </w:rPr>
-      </w:pPr>
-      <w:r>
-        <w:rPr>
-          <w:rFonts w:hint="eastAsia"/>
-          <w:lang w:eastAsia="zh-CN"/>
-        </w:rPr>
-        <w:t>高投入才有高产出</w:t>
-      </w:r>
-    </w:p>
-    <w:p>
-      <w:pPr>
-        <w:pStyle w:val="4"/>
+        <w:ind w:firstLine="442"/>
         <w:rPr>
           <w:lang w:eastAsia="zh-CN"/>
         </w:rPr>
@@ -1973,6 +3127,7 @@
     <w:p>
       <w:pPr>
         <w:spacing w:after="0" w:line="240" w:lineRule="auto"/>
+        <w:ind w:firstLine="440"/>
       </w:pPr>
       <w:r>
         <w:separator/>
@@ -1983,6 +3138,7 @@
     <w:p>
       <w:pPr>
         <w:spacing w:after="0" w:line="240" w:lineRule="auto"/>
+        <w:ind w:firstLine="440"/>
       </w:pPr>
       <w:r>
         <w:continuationSeparator/>
@@ -1998,6 +3154,7 @@
     <w:p>
       <w:pPr>
         <w:spacing w:after="0" w:line="240" w:lineRule="auto"/>
+        <w:ind w:firstLine="440"/>
       </w:pPr>
       <w:r>
         <w:separator/>
@@ -2008,6 +3165,7 @@
     <w:p>
       <w:pPr>
         <w:spacing w:after="0" w:line="240" w:lineRule="auto"/>
+        <w:ind w:firstLine="440"/>
       </w:pPr>
       <w:r>
         <w:continuationSeparator/>
@@ -2020,6 +3178,119 @@
 <file path=word/numbering.xml><?xml version="1.0" encoding="utf-8"?>
 <w:numbering xmlns:ve="http://schemas.openxmlformats.org/markup-compatibility/2006" xmlns:o="urn:schemas-microsoft-com:office:office" xmlns:r="http://schemas.openxmlformats.org/officeDocument/2006/relationships" xmlns:m="http://schemas.openxmlformats.org/officeDocument/2006/math" xmlns:v="urn:schemas-microsoft-com:vml" xmlns:wp="http://schemas.openxmlformats.org/drawingml/2006/wordprocessingDrawing" xmlns:w10="urn:schemas-microsoft-com:office:word" xmlns:w="http://schemas.openxmlformats.org/wordprocessingml/2006/main" xmlns:wne="http://schemas.microsoft.com/office/word/2006/wordml">
   <w:abstractNum w:abstractNumId="0">
+    <w:nsid w:val="01486500"/>
+    <w:multiLevelType w:val="hybridMultilevel"/>
+    <w:tmpl w:val="024EC95C"/>
+    <w:lvl w:ilvl="0" w:tplc="04090009">
+      <w:start w:val="1"/>
+      <w:numFmt w:val="bullet"/>
+      <w:lvlText w:val=""/>
+      <w:lvlJc w:val="left"/>
+      <w:pPr>
+        <w:ind w:left="420" w:hanging="420"/>
+      </w:pPr>
+      <w:rPr>
+        <w:rFonts w:ascii="Wingdings" w:hAnsi="Wingdings" w:hint="default"/>
+      </w:rPr>
+    </w:lvl>
+    <w:lvl w:ilvl="1" w:tplc="04090003" w:tentative="1">
+      <w:start w:val="1"/>
+      <w:numFmt w:val="bullet"/>
+      <w:lvlText w:val=""/>
+      <w:lvlJc w:val="left"/>
+      <w:pPr>
+        <w:ind w:left="840" w:hanging="420"/>
+      </w:pPr>
+      <w:rPr>
+        <w:rFonts w:ascii="Wingdings" w:hAnsi="Wingdings" w:hint="default"/>
+      </w:rPr>
+    </w:lvl>
+    <w:lvl w:ilvl="2" w:tplc="04090005" w:tentative="1">
+      <w:start w:val="1"/>
+      <w:numFmt w:val="bullet"/>
+      <w:lvlText w:val=""/>
+      <w:lvlJc w:val="left"/>
+      <w:pPr>
+        <w:ind w:left="1260" w:hanging="420"/>
+      </w:pPr>
+      <w:rPr>
+        <w:rFonts w:ascii="Wingdings" w:hAnsi="Wingdings" w:hint="default"/>
+      </w:rPr>
+    </w:lvl>
+    <w:lvl w:ilvl="3" w:tplc="04090001" w:tentative="1">
+      <w:start w:val="1"/>
+      <w:numFmt w:val="bullet"/>
+      <w:lvlText w:val=""/>
+      <w:lvlJc w:val="left"/>
+      <w:pPr>
+        <w:ind w:left="1680" w:hanging="420"/>
+      </w:pPr>
+      <w:rPr>
+        <w:rFonts w:ascii="Wingdings" w:hAnsi="Wingdings" w:hint="default"/>
+      </w:rPr>
+    </w:lvl>
+    <w:lvl w:ilvl="4" w:tplc="04090003" w:tentative="1">
+      <w:start w:val="1"/>
+      <w:numFmt w:val="bullet"/>
+      <w:lvlText w:val=""/>
+      <w:lvlJc w:val="left"/>
+      <w:pPr>
+        <w:ind w:left="2100" w:hanging="420"/>
+      </w:pPr>
+      <w:rPr>
+        <w:rFonts w:ascii="Wingdings" w:hAnsi="Wingdings" w:hint="default"/>
+      </w:rPr>
+    </w:lvl>
+    <w:lvl w:ilvl="5" w:tplc="04090005" w:tentative="1">
+      <w:start w:val="1"/>
+      <w:numFmt w:val="bullet"/>
+      <w:lvlText w:val=""/>
+      <w:lvlJc w:val="left"/>
+      <w:pPr>
+        <w:ind w:left="2520" w:hanging="420"/>
+      </w:pPr>
+      <w:rPr>
+        <w:rFonts w:ascii="Wingdings" w:hAnsi="Wingdings" w:hint="default"/>
+      </w:rPr>
+    </w:lvl>
+    <w:lvl w:ilvl="6" w:tplc="04090001" w:tentative="1">
+      <w:start w:val="1"/>
+      <w:numFmt w:val="bullet"/>
+      <w:lvlText w:val=""/>
+      <w:lvlJc w:val="left"/>
+      <w:pPr>
+        <w:ind w:left="2940" w:hanging="420"/>
+      </w:pPr>
+      <w:rPr>
+        <w:rFonts w:ascii="Wingdings" w:hAnsi="Wingdings" w:hint="default"/>
+      </w:rPr>
+    </w:lvl>
+    <w:lvl w:ilvl="7" w:tplc="04090003" w:tentative="1">
+      <w:start w:val="1"/>
+      <w:numFmt w:val="bullet"/>
+      <w:lvlText w:val=""/>
+      <w:lvlJc w:val="left"/>
+      <w:pPr>
+        <w:ind w:left="3360" w:hanging="420"/>
+      </w:pPr>
+      <w:rPr>
+        <w:rFonts w:ascii="Wingdings" w:hAnsi="Wingdings" w:hint="default"/>
+      </w:rPr>
+    </w:lvl>
+    <w:lvl w:ilvl="8" w:tplc="04090005" w:tentative="1">
+      <w:start w:val="1"/>
+      <w:numFmt w:val="bullet"/>
+      <w:lvlText w:val=""/>
+      <w:lvlJc w:val="left"/>
+      <w:pPr>
+        <w:ind w:left="3780" w:hanging="420"/>
+      </w:pPr>
+      <w:rPr>
+        <w:rFonts w:ascii="Wingdings" w:hAnsi="Wingdings" w:hint="default"/>
+      </w:rPr>
+    </w:lvl>
+  </w:abstractNum>
+  <w:abstractNum w:abstractNumId="1">
     <w:nsid w:val="0DB20A9C"/>
     <w:multiLevelType w:val="hybridMultilevel"/>
     <w:tmpl w:val="BFE6526A"/>
@@ -2105,7 +3376,7 @@
       </w:pPr>
     </w:lvl>
   </w:abstractNum>
-  <w:abstractNum w:abstractNumId="1">
+  <w:abstractNum w:abstractNumId="2">
     <w:nsid w:val="24661135"/>
     <w:multiLevelType w:val="multilevel"/>
     <w:tmpl w:val="0409001D"/>
@@ -2191,7 +3462,7 @@
       </w:pPr>
     </w:lvl>
   </w:abstractNum>
-  <w:abstractNum w:abstractNumId="2">
+  <w:abstractNum w:abstractNumId="3">
     <w:nsid w:val="24B56107"/>
     <w:multiLevelType w:val="hybridMultilevel"/>
     <w:tmpl w:val="221839AC"/>
@@ -2277,7 +3548,7 @@
       </w:pPr>
     </w:lvl>
   </w:abstractNum>
-  <w:abstractNum w:abstractNumId="3">
+  <w:abstractNum w:abstractNumId="4">
     <w:nsid w:val="2B52135F"/>
     <w:multiLevelType w:val="hybridMultilevel"/>
     <w:tmpl w:val="58E22950"/>
@@ -2363,7 +3634,7 @@
       </w:pPr>
     </w:lvl>
   </w:abstractNum>
-  <w:abstractNum w:abstractNumId="4">
+  <w:abstractNum w:abstractNumId="5">
     <w:nsid w:val="3B683B8C"/>
     <w:multiLevelType w:val="hybridMultilevel"/>
     <w:tmpl w:val="6D7C95EE"/>
@@ -2452,7 +3723,7 @@
       </w:pPr>
     </w:lvl>
   </w:abstractNum>
-  <w:abstractNum w:abstractNumId="5">
+  <w:abstractNum w:abstractNumId="6">
     <w:nsid w:val="40DD1422"/>
     <w:multiLevelType w:val="hybridMultilevel"/>
     <w:tmpl w:val="4608EFC4"/>
@@ -2541,7 +3812,7 @@
       </w:pPr>
     </w:lvl>
   </w:abstractNum>
-  <w:abstractNum w:abstractNumId="6">
+  <w:abstractNum w:abstractNumId="7">
     <w:nsid w:val="40EC69A8"/>
     <w:multiLevelType w:val="hybridMultilevel"/>
     <w:tmpl w:val="54C46074"/>
@@ -2654,7 +3925,96 @@
       </w:rPr>
     </w:lvl>
   </w:abstractNum>
-  <w:abstractNum w:abstractNumId="7">
+  <w:abstractNum w:abstractNumId="8">
+    <w:nsid w:val="4F425F70"/>
+    <w:multiLevelType w:val="hybridMultilevel"/>
+    <w:tmpl w:val="0D0A9DB6"/>
+    <w:lvl w:ilvl="0" w:tplc="04090009">
+      <w:start w:val="1"/>
+      <w:numFmt w:val="bullet"/>
+      <w:lvlText w:val=""/>
+      <w:lvlJc w:val="left"/>
+      <w:pPr>
+        <w:ind w:left="420" w:hanging="420"/>
+      </w:pPr>
+      <w:rPr>
+        <w:rFonts w:ascii="Wingdings" w:hAnsi="Wingdings" w:hint="default"/>
+      </w:rPr>
+    </w:lvl>
+    <w:lvl w:ilvl="1" w:tplc="04090019" w:tentative="1">
+      <w:start w:val="1"/>
+      <w:numFmt w:val="lowerLetter"/>
+      <w:lvlText w:val="%2)"/>
+      <w:lvlJc w:val="left"/>
+      <w:pPr>
+        <w:ind w:left="840" w:hanging="420"/>
+      </w:pPr>
+    </w:lvl>
+    <w:lvl w:ilvl="2" w:tplc="0409001B" w:tentative="1">
+      <w:start w:val="1"/>
+      <w:numFmt w:val="lowerRoman"/>
+      <w:lvlText w:val="%3."/>
+      <w:lvlJc w:val="right"/>
+      <w:pPr>
+        <w:ind w:left="1260" w:hanging="420"/>
+      </w:pPr>
+    </w:lvl>
+    <w:lvl w:ilvl="3" w:tplc="0409000F" w:tentative="1">
+      <w:start w:val="1"/>
+      <w:numFmt w:val="decimal"/>
+      <w:lvlText w:val="%4."/>
+      <w:lvlJc w:val="left"/>
+      <w:pPr>
+        <w:ind w:left="1680" w:hanging="420"/>
+      </w:pPr>
+    </w:lvl>
+    <w:lvl w:ilvl="4" w:tplc="04090019" w:tentative="1">
+      <w:start w:val="1"/>
+      <w:numFmt w:val="lowerLetter"/>
+      <w:lvlText w:val="%5)"/>
+      <w:lvlJc w:val="left"/>
+      <w:pPr>
+        <w:ind w:left="2100" w:hanging="420"/>
+      </w:pPr>
+    </w:lvl>
+    <w:lvl w:ilvl="5" w:tplc="0409001B" w:tentative="1">
+      <w:start w:val="1"/>
+      <w:numFmt w:val="lowerRoman"/>
+      <w:lvlText w:val="%6."/>
+      <w:lvlJc w:val="right"/>
+      <w:pPr>
+        <w:ind w:left="2520" w:hanging="420"/>
+      </w:pPr>
+    </w:lvl>
+    <w:lvl w:ilvl="6" w:tplc="0409000F" w:tentative="1">
+      <w:start w:val="1"/>
+      <w:numFmt w:val="decimal"/>
+      <w:lvlText w:val="%7."/>
+      <w:lvlJc w:val="left"/>
+      <w:pPr>
+        <w:ind w:left="2940" w:hanging="420"/>
+      </w:pPr>
+    </w:lvl>
+    <w:lvl w:ilvl="7" w:tplc="04090019" w:tentative="1">
+      <w:start w:val="1"/>
+      <w:numFmt w:val="lowerLetter"/>
+      <w:lvlText w:val="%8)"/>
+      <w:lvlJc w:val="left"/>
+      <w:pPr>
+        <w:ind w:left="3360" w:hanging="420"/>
+      </w:pPr>
+    </w:lvl>
+    <w:lvl w:ilvl="8" w:tplc="0409001B" w:tentative="1">
+      <w:start w:val="1"/>
+      <w:numFmt w:val="lowerRoman"/>
+      <w:lvlText w:val="%9."/>
+      <w:lvlJc w:val="right"/>
+      <w:pPr>
+        <w:ind w:left="3780" w:hanging="420"/>
+      </w:pPr>
+    </w:lvl>
+  </w:abstractNum>
+  <w:abstractNum w:abstractNumId="9">
     <w:nsid w:val="52DC77D6"/>
     <w:multiLevelType w:val="multilevel"/>
     <w:tmpl w:val="0409001D"/>
@@ -2664,7 +4024,7 @@
       <w:lvlText w:val="%1"/>
       <w:lvlJc w:val="left"/>
       <w:pPr>
-        <w:ind w:left="425" w:hanging="425"/>
+        <w:ind w:left="420" w:hanging="425"/>
       </w:pPr>
     </w:lvl>
     <w:lvl w:ilvl="1">
@@ -2673,7 +4033,7 @@
       <w:lvlText w:val="%1.%2"/>
       <w:lvlJc w:val="left"/>
       <w:pPr>
-        <w:ind w:left="992" w:hanging="567"/>
+        <w:ind w:left="987" w:hanging="567"/>
       </w:pPr>
     </w:lvl>
     <w:lvl w:ilvl="2">
@@ -2682,7 +4042,7 @@
       <w:lvlText w:val="%1.%2.%3"/>
       <w:lvlJc w:val="left"/>
       <w:pPr>
-        <w:ind w:left="1418" w:hanging="567"/>
+        <w:ind w:left="1413" w:hanging="567"/>
       </w:pPr>
     </w:lvl>
     <w:lvl w:ilvl="3">
@@ -2691,7 +4051,7 @@
       <w:lvlText w:val="%1.%2.%3.%4"/>
       <w:lvlJc w:val="left"/>
       <w:pPr>
-        <w:ind w:left="1984" w:hanging="708"/>
+        <w:ind w:left="1979" w:hanging="708"/>
       </w:pPr>
     </w:lvl>
     <w:lvl w:ilvl="4">
@@ -2700,7 +4060,7 @@
       <w:lvlText w:val="%1.%2.%3.%4.%5"/>
       <w:lvlJc w:val="left"/>
       <w:pPr>
-        <w:ind w:left="2551" w:hanging="850"/>
+        <w:ind w:left="2546" w:hanging="850"/>
       </w:pPr>
     </w:lvl>
     <w:lvl w:ilvl="5">
@@ -2709,7 +4069,7 @@
       <w:lvlText w:val="%1.%2.%3.%4.%5.%6"/>
       <w:lvlJc w:val="left"/>
       <w:pPr>
-        <w:ind w:left="3260" w:hanging="1134"/>
+        <w:ind w:left="3255" w:hanging="1134"/>
       </w:pPr>
     </w:lvl>
     <w:lvl w:ilvl="6">
@@ -2718,7 +4078,7 @@
       <w:lvlText w:val="%1.%2.%3.%4.%5.%6.%7"/>
       <w:lvlJc w:val="left"/>
       <w:pPr>
-        <w:ind w:left="3827" w:hanging="1276"/>
+        <w:ind w:left="3822" w:hanging="1276"/>
       </w:pPr>
     </w:lvl>
     <w:lvl w:ilvl="7">
@@ -2727,7 +4087,7 @@
       <w:lvlText w:val="%1.%2.%3.%4.%5.%6.%7.%8"/>
       <w:lvlJc w:val="left"/>
       <w:pPr>
-        <w:ind w:left="4394" w:hanging="1418"/>
+        <w:ind w:left="4389" w:hanging="1418"/>
       </w:pPr>
     </w:lvl>
     <w:lvl w:ilvl="8">
@@ -2736,11 +4096,11 @@
       <w:lvlText w:val="%1.%2.%3.%4.%5.%6.%7.%8.%9"/>
       <w:lvlJc w:val="left"/>
       <w:pPr>
-        <w:ind w:left="5102" w:hanging="1700"/>
+        <w:ind w:left="5097" w:hanging="1700"/>
       </w:pPr>
     </w:lvl>
   </w:abstractNum>
-  <w:abstractNum w:abstractNumId="8">
+  <w:abstractNum w:abstractNumId="10">
     <w:nsid w:val="665C2CF6"/>
     <w:multiLevelType w:val="hybridMultilevel"/>
     <w:tmpl w:val="2A44C0D2"/>
@@ -2826,7 +4186,7 @@
       </w:pPr>
     </w:lvl>
   </w:abstractNum>
-  <w:abstractNum w:abstractNumId="9">
+  <w:abstractNum w:abstractNumId="11">
     <w:nsid w:val="6A91144C"/>
     <w:multiLevelType w:val="hybridMultilevel"/>
     <w:tmpl w:val="A2F2C068"/>
@@ -2912,35 +4272,130 @@
       </w:pPr>
     </w:lvl>
   </w:abstractNum>
+  <w:abstractNum w:abstractNumId="12">
+    <w:nsid w:val="6D1D394C"/>
+    <w:multiLevelType w:val="hybridMultilevel"/>
+    <w:tmpl w:val="6FC08D02"/>
+    <w:lvl w:ilvl="0" w:tplc="0409000F">
+      <w:start w:val="1"/>
+      <w:numFmt w:val="decimal"/>
+      <w:lvlText w:val="%1."/>
+      <w:lvlJc w:val="left"/>
+      <w:pPr>
+        <w:ind w:left="420" w:hanging="420"/>
+      </w:pPr>
+    </w:lvl>
+    <w:lvl w:ilvl="1" w:tplc="04090019" w:tentative="1">
+      <w:start w:val="1"/>
+      <w:numFmt w:val="lowerLetter"/>
+      <w:lvlText w:val="%2)"/>
+      <w:lvlJc w:val="left"/>
+      <w:pPr>
+        <w:ind w:left="840" w:hanging="420"/>
+      </w:pPr>
+    </w:lvl>
+    <w:lvl w:ilvl="2" w:tplc="0409001B" w:tentative="1">
+      <w:start w:val="1"/>
+      <w:numFmt w:val="lowerRoman"/>
+      <w:lvlText w:val="%3."/>
+      <w:lvlJc w:val="right"/>
+      <w:pPr>
+        <w:ind w:left="1260" w:hanging="420"/>
+      </w:pPr>
+    </w:lvl>
+    <w:lvl w:ilvl="3" w:tplc="0409000F" w:tentative="1">
+      <w:start w:val="1"/>
+      <w:numFmt w:val="decimal"/>
+      <w:lvlText w:val="%4."/>
+      <w:lvlJc w:val="left"/>
+      <w:pPr>
+        <w:ind w:left="1680" w:hanging="420"/>
+      </w:pPr>
+    </w:lvl>
+    <w:lvl w:ilvl="4" w:tplc="04090019" w:tentative="1">
+      <w:start w:val="1"/>
+      <w:numFmt w:val="lowerLetter"/>
+      <w:lvlText w:val="%5)"/>
+      <w:lvlJc w:val="left"/>
+      <w:pPr>
+        <w:ind w:left="2100" w:hanging="420"/>
+      </w:pPr>
+    </w:lvl>
+    <w:lvl w:ilvl="5" w:tplc="0409001B" w:tentative="1">
+      <w:start w:val="1"/>
+      <w:numFmt w:val="lowerRoman"/>
+      <w:lvlText w:val="%6."/>
+      <w:lvlJc w:val="right"/>
+      <w:pPr>
+        <w:ind w:left="2520" w:hanging="420"/>
+      </w:pPr>
+    </w:lvl>
+    <w:lvl w:ilvl="6" w:tplc="0409000F" w:tentative="1">
+      <w:start w:val="1"/>
+      <w:numFmt w:val="decimal"/>
+      <w:lvlText w:val="%7."/>
+      <w:lvlJc w:val="left"/>
+      <w:pPr>
+        <w:ind w:left="2940" w:hanging="420"/>
+      </w:pPr>
+    </w:lvl>
+    <w:lvl w:ilvl="7" w:tplc="04090019" w:tentative="1">
+      <w:start w:val="1"/>
+      <w:numFmt w:val="lowerLetter"/>
+      <w:lvlText w:val="%8)"/>
+      <w:lvlJc w:val="left"/>
+      <w:pPr>
+        <w:ind w:left="3360" w:hanging="420"/>
+      </w:pPr>
+    </w:lvl>
+    <w:lvl w:ilvl="8" w:tplc="0409001B" w:tentative="1">
+      <w:start w:val="1"/>
+      <w:numFmt w:val="lowerRoman"/>
+      <w:lvlText w:val="%9."/>
+      <w:lvlJc w:val="right"/>
+      <w:pPr>
+        <w:ind w:left="3780" w:hanging="420"/>
+      </w:pPr>
+    </w:lvl>
+  </w:abstractNum>
   <w:num w:numId="1">
+    <w:abstractNumId w:val="3"/>
+  </w:num>
+  <w:num w:numId="2">
+    <w:abstractNumId w:val="5"/>
+  </w:num>
+  <w:num w:numId="3">
+    <w:abstractNumId w:val="6"/>
+  </w:num>
+  <w:num w:numId="4">
     <w:abstractNumId w:val="2"/>
   </w:num>
-  <w:num w:numId="2">
+  <w:num w:numId="5">
+    <w:abstractNumId w:val="7"/>
+  </w:num>
+  <w:num w:numId="6">
+    <w:abstractNumId w:val="9"/>
+  </w:num>
+  <w:num w:numId="7">
     <w:abstractNumId w:val="4"/>
   </w:num>
-  <w:num w:numId="3">
-    <w:abstractNumId w:val="5"/>
+  <w:num w:numId="8">
+    <w:abstractNumId w:val="10"/>
   </w:num>
-  <w:num w:numId="4">
+  <w:num w:numId="9">
+    <w:abstractNumId w:val="11"/>
+  </w:num>
+  <w:num w:numId="10">
     <w:abstractNumId w:val="1"/>
   </w:num>
-  <w:num w:numId="5">
-    <w:abstractNumId w:val="6"/>
+  <w:num w:numId="11">
+    <w:abstractNumId w:val="0"/>
   </w:num>
-  <w:num w:numId="6">
-    <w:abstractNumId w:val="7"/>
-  </w:num>
-  <w:num w:numId="7">
-    <w:abstractNumId w:val="3"/>
-  </w:num>
-  <w:num w:numId="8">
+  <w:num w:numId="12">
     <w:abstractNumId w:val="8"/>
   </w:num>
-  <w:num w:numId="9">
-    <w:abstractNumId w:val="9"/>
-  </w:num>
-  <w:num w:numId="10">
-    <w:abstractNumId w:val="0"/>
+  <w:num w:numId="13">
+    <w:abstractNumId w:val="12"/>
   </w:num>
 </w:numbering>
 </file>
@@ -3160,7 +4615,6 @@
     <w:next w:val="a"/>
     <w:link w:val="3Char"/>
     <w:uiPriority w:val="9"/>
-    <w:semiHidden/>
     <w:unhideWhenUsed/>
     <w:qFormat/>
     <w:rsid w:val="0004065E"/>
@@ -3183,7 +4637,6 @@
     <w:next w:val="a"/>
     <w:link w:val="4Char"/>
     <w:uiPriority w:val="9"/>
-    <w:semiHidden/>
     <w:unhideWhenUsed/>
     <w:qFormat/>
     <w:rsid w:val="0004065E"/>

</xml_diff>